<commit_message>
register login create fixed
</commit_message>
<xml_diff>
--- a/BookingUni_Условие.docx
+++ b/BookingUni_Условие.docx
@@ -1,10 +1,10 @@
 
 <file path=word/document.xml><?xml version="1.0" encoding="utf-8"?>
-<w:document xmlns:ve="http://schemas.openxmlformats.org/markup-compatibility/2006" xmlns:o="urn:schemas-microsoft-com:office:office" xmlns:r="http://schemas.openxmlformats.org/officeDocument/2006/relationships" xmlns:m="http://schemas.openxmlformats.org/officeDocument/2006/math" xmlns:v="urn:schemas-microsoft-com:vml" xmlns:wp="http://schemas.openxmlformats.org/drawingml/2006/wordprocessingDrawing" xmlns:w10="urn:schemas-microsoft-com:office:word" xmlns:w="http://schemas.openxmlformats.org/wordprocessingml/2006/main" xmlns:wne="http://schemas.microsoft.com/office/word/2006/wordml">
+<w:document xmlns:wpc="http://schemas.microsoft.com/office/word/2010/wordprocessingCanvas" xmlns:cx="http://schemas.microsoft.com/office/drawing/2014/chartex" xmlns:mc="http://schemas.openxmlformats.org/markup-compatibility/2006" xmlns:o="urn:schemas-microsoft-com:office:office" xmlns:r="http://schemas.openxmlformats.org/officeDocument/2006/relationships" xmlns:m="http://schemas.openxmlformats.org/officeDocument/2006/math" xmlns:v="urn:schemas-microsoft-com:vml" xmlns:wp14="http://schemas.microsoft.com/office/word/2010/wordprocessingDrawing" xmlns:wp="http://schemas.openxmlformats.org/drawingml/2006/wordprocessingDrawing" xmlns:w10="urn:schemas-microsoft-com:office:word" xmlns:w="http://schemas.openxmlformats.org/wordprocessingml/2006/main" xmlns:w14="http://schemas.microsoft.com/office/word/2010/wordml" xmlns:w15="http://schemas.microsoft.com/office/word/2012/wordml" xmlns:w16se="http://schemas.microsoft.com/office/word/2015/wordml/symex" xmlns:wpg="http://schemas.microsoft.com/office/word/2010/wordprocessingGroup" xmlns:wpi="http://schemas.microsoft.com/office/word/2010/wordprocessingInk" xmlns:wne="http://schemas.microsoft.com/office/word/2006/wordml" xmlns:wps="http://schemas.microsoft.com/office/word/2010/wordprocessingShape" mc:Ignorable="w14 w15 w16se wp14">
   <w:body>
     <w:p>
       <w:pPr>
-        <w:pStyle w:val="2"/>
+        <w:pStyle w:val="Heading2"/>
         <w:numPr>
           <w:ilvl w:val="0"/>
           <w:numId w:val="0"/>
@@ -75,7 +75,7 @@
     </w:p>
     <w:p>
       <w:pPr>
-        <w:pStyle w:val="2"/>
+        <w:pStyle w:val="Heading2"/>
       </w:pPr>
       <w:r>
         <w:t>Exam Rules:</w:t>
@@ -83,7 +83,7 @@
     </w:p>
     <w:p>
       <w:pPr>
-        <w:pStyle w:val="ac"/>
+        <w:pStyle w:val="ListParagraph"/>
         <w:numPr>
           <w:ilvl w:val="0"/>
           <w:numId w:val="40"/>
@@ -99,7 +99,7 @@
     </w:p>
     <w:p>
       <w:pPr>
-        <w:pStyle w:val="ac"/>
+        <w:pStyle w:val="ListParagraph"/>
         <w:numPr>
           <w:ilvl w:val="0"/>
           <w:numId w:val="40"/>
@@ -141,14 +141,14 @@
       <w:hyperlink r:id="rId8" w:history="1">
         <w:r>
           <w:rPr>
-            <w:rStyle w:val="a9"/>
+            <w:rStyle w:val="Hyperlink"/>
             <w:noProof/>
           </w:rPr>
           <w:t xml:space="preserve">SoftUni </w:t>
         </w:r>
         <w:r>
           <w:rPr>
-            <w:rStyle w:val="a9"/>
+            <w:rStyle w:val="Hyperlink"/>
           </w:rPr>
           <w:t>Judge</w:t>
         </w:r>
@@ -156,7 +156,7 @@
     </w:p>
     <w:p>
       <w:pPr>
-        <w:pStyle w:val="ac"/>
+        <w:pStyle w:val="ListParagraph"/>
         <w:numPr>
           <w:ilvl w:val="0"/>
           <w:numId w:val="40"/>
@@ -210,7 +210,7 @@
     </w:p>
     <w:p>
       <w:pPr>
-        <w:pStyle w:val="ac"/>
+        <w:pStyle w:val="ListParagraph"/>
         <w:numPr>
           <w:ilvl w:val="0"/>
           <w:numId w:val="40"/>
@@ -235,7 +235,7 @@
     </w:p>
     <w:p>
       <w:pPr>
-        <w:pStyle w:val="ac"/>
+        <w:pStyle w:val="ListParagraph"/>
         <w:numPr>
           <w:ilvl w:val="0"/>
           <w:numId w:val="40"/>
@@ -273,7 +273,7 @@
     </w:p>
     <w:p>
       <w:pPr>
-        <w:pStyle w:val="ac"/>
+        <w:pStyle w:val="ListParagraph"/>
         <w:numPr>
           <w:ilvl w:val="0"/>
           <w:numId w:val="40"/>
@@ -316,7 +316,7 @@
     </w:p>
     <w:p>
       <w:pPr>
-        <w:pStyle w:val="2"/>
+        <w:pStyle w:val="Heading2"/>
         <w:rPr>
           <w:lang w:val="bg-BG"/>
         </w:rPr>
@@ -336,20 +336,20 @@
       </w:r>
       <w:r>
         <w:rPr>
-          <w:rStyle w:val="ab"/>
+          <w:rStyle w:val="Strong"/>
           <w:noProof/>
         </w:rPr>
         <w:t xml:space="preserve">HTML </w:t>
       </w:r>
       <w:r>
         <w:rPr>
-          <w:rStyle w:val="ab"/>
+          <w:rStyle w:val="Strong"/>
         </w:rPr>
         <w:t xml:space="preserve">&amp; </w:t>
       </w:r>
       <w:r>
         <w:rPr>
-          <w:rStyle w:val="ab"/>
+          <w:rStyle w:val="Strong"/>
           <w:noProof/>
         </w:rPr>
         <w:t>CSS</w:t>
@@ -391,7 +391,7 @@
     </w:p>
     <w:p>
       <w:pPr>
-        <w:pStyle w:val="2"/>
+        <w:pStyle w:val="Heading2"/>
         <w:rPr>
           <w:lang w:val="bg-BG"/>
         </w:rPr>
@@ -916,7 +916,7 @@
     </w:p>
     <w:p>
       <w:pPr>
-        <w:pStyle w:val="3"/>
+        <w:pStyle w:val="Heading3"/>
         <w:spacing w:line="240" w:lineRule="auto"/>
         <w:rPr>
           <w:lang w:val="bg-BG"/>
@@ -928,7 +928,7 @@
     </w:p>
     <w:p>
       <w:pPr>
-        <w:pStyle w:val="ac"/>
+        <w:pStyle w:val="ListParagraph"/>
         <w:numPr>
           <w:ilvl w:val="0"/>
           <w:numId w:val="41"/>
@@ -936,31 +936,35 @@
         <w:rPr>
           <w:rStyle w:val="CodeChar"/>
           <w:noProof w:val="0"/>
+          <w:highlight w:val="green"/>
           <w:lang w:val="bg-BG"/>
         </w:rPr>
       </w:pPr>
       <w:r>
         <w:rPr>
           <w:rStyle w:val="CodeChar"/>
+          <w:highlight w:val="green"/>
         </w:rPr>
         <w:t>Email</w:t>
       </w:r>
       <w:r>
         <w:rPr>
           <w:rStyle w:val="CodeChar"/>
+          <w:highlight w:val="green"/>
         </w:rPr>
         <w:t xml:space="preserve"> - string (required), unique</w:t>
       </w:r>
       <w:r>
         <w:rPr>
           <w:rStyle w:val="CodeChar"/>
+          <w:highlight w:val="green"/>
         </w:rPr>
         <w:t>,</w:t>
       </w:r>
     </w:p>
     <w:p>
       <w:pPr>
-        <w:pStyle w:val="ac"/>
+        <w:pStyle w:val="ListParagraph"/>
         <w:numPr>
           <w:ilvl w:val="0"/>
           <w:numId w:val="41"/>
@@ -968,19 +972,21 @@
         <w:rPr>
           <w:rFonts w:ascii="Consolas" w:hAnsi="Consolas"/>
           <w:b/>
+          <w:highlight w:val="green"/>
           <w:lang w:val="bg-BG"/>
         </w:rPr>
       </w:pPr>
       <w:r>
         <w:rPr>
           <w:rStyle w:val="CodeChar"/>
+          <w:highlight w:val="green"/>
         </w:rPr>
         <w:t>Username – string (required), unique,</w:t>
       </w:r>
     </w:p>
     <w:p>
       <w:pPr>
-        <w:pStyle w:val="ac"/>
+        <w:pStyle w:val="ListParagraph"/>
         <w:numPr>
           <w:ilvl w:val="0"/>
           <w:numId w:val="41"/>
@@ -988,25 +994,28 @@
         <w:rPr>
           <w:rStyle w:val="CodeChar"/>
           <w:noProof w:val="0"/>
+          <w:highlight w:val="green"/>
           <w:lang w:val="bg-BG"/>
         </w:rPr>
       </w:pPr>
       <w:r>
         <w:rPr>
           <w:rStyle w:val="CodeChar"/>
+          <w:highlight w:val="green"/>
         </w:rPr>
         <w:t>Password - string (required)</w:t>
       </w:r>
       <w:r>
         <w:rPr>
           <w:rStyle w:val="CodeChar"/>
+          <w:highlight w:val="green"/>
         </w:rPr>
         <w:t>,</w:t>
       </w:r>
     </w:p>
     <w:p>
       <w:pPr>
-        <w:pStyle w:val="ac"/>
+        <w:pStyle w:val="ListParagraph"/>
         <w:numPr>
           <w:ilvl w:val="0"/>
           <w:numId w:val="41"/>
@@ -1015,6 +1024,7 @@
           <w:rFonts w:ascii="Consolas" w:hAnsi="Consolas"/>
           <w:b/>
           <w:noProof/>
+          <w:highlight w:val="green"/>
           <w:lang w:val="bg-BG"/>
         </w:rPr>
       </w:pPr>
@@ -1023,6 +1033,7 @@
           <w:rFonts w:ascii="Consolas" w:hAnsi="Consolas"/>
           <w:b/>
           <w:noProof/>
+          <w:highlight w:val="green"/>
         </w:rPr>
         <w:t xml:space="preserve">Booked </w:t>
       </w:r>
@@ -1031,6 +1042,7 @@
           <w:rFonts w:ascii="Consolas" w:hAnsi="Consolas"/>
           <w:b/>
           <w:noProof/>
+          <w:highlight w:val="green"/>
         </w:rPr>
         <w:t>hotels</w:t>
       </w:r>
@@ -1039,25 +1051,28 @@
           <w:rFonts w:ascii="Consolas" w:hAnsi="Consolas"/>
           <w:b/>
           <w:noProof/>
+          <w:highlight w:val="green"/>
         </w:rPr>
         <w:t xml:space="preserve"> - a collection of </w:t>
       </w:r>
       <w:r>
         <w:rPr>
           <w:rStyle w:val="CodeChar"/>
+          <w:highlight w:val="green"/>
         </w:rPr>
         <w:t>Hotels the user have booked already</w:t>
       </w:r>
       <w:r>
         <w:rPr>
           <w:rStyle w:val="CodeChar"/>
+          <w:highlight w:val="green"/>
         </w:rPr>
         <w:t>,</w:t>
       </w:r>
     </w:p>
     <w:p>
       <w:pPr>
-        <w:pStyle w:val="ac"/>
+        <w:pStyle w:val="ListParagraph"/>
         <w:numPr>
           <w:ilvl w:val="0"/>
           <w:numId w:val="41"/>
@@ -1066,6 +1081,7 @@
           <w:rFonts w:ascii="Consolas" w:hAnsi="Consolas"/>
           <w:b/>
           <w:noProof/>
+          <w:highlight w:val="green"/>
           <w:lang w:val="bg-BG"/>
         </w:rPr>
       </w:pPr>
@@ -1074,6 +1090,7 @@
           <w:rFonts w:ascii="Consolas" w:hAnsi="Consolas"/>
           <w:b/>
           <w:noProof/>
+          <w:highlight w:val="green"/>
         </w:rPr>
         <w:t xml:space="preserve">Offered </w:t>
       </w:r>
@@ -1082,13 +1099,14 @@
           <w:rFonts w:ascii="Consolas" w:hAnsi="Consolas"/>
           <w:b/>
           <w:noProof/>
+          <w:highlight w:val="green"/>
         </w:rPr>
         <w:t>Hotels – a collection of Hotels the user offers</w:t>
       </w:r>
     </w:p>
     <w:p>
       <w:pPr>
-        <w:pStyle w:val="3"/>
+        <w:pStyle w:val="Heading3"/>
       </w:pPr>
       <w:r>
         <w:t>Hotel</w:t>
@@ -1096,7 +1114,7 @@
     </w:p>
     <w:p>
       <w:pPr>
-        <w:pStyle w:val="ac"/>
+        <w:pStyle w:val="ListParagraph"/>
         <w:numPr>
           <w:ilvl w:val="0"/>
           <w:numId w:val="43"/>
@@ -1104,6 +1122,7 @@
         <w:rPr>
           <w:rFonts w:ascii="Consolas" w:hAnsi="Consolas"/>
           <w:b/>
+          <w:highlight w:val="green"/>
           <w:lang w:val="bg-BG"/>
         </w:rPr>
       </w:pPr>
@@ -1112,6 +1131,7 @@
           <w:rFonts w:ascii="Consolas" w:hAnsi="Consolas"/>
           <w:b/>
           <w:noProof/>
+          <w:highlight w:val="green"/>
         </w:rPr>
         <w:t>Name</w:t>
       </w:r>
@@ -1120,13 +1140,14 @@
           <w:rFonts w:ascii="Consolas" w:hAnsi="Consolas"/>
           <w:b/>
           <w:noProof/>
+          <w:highlight w:val="green"/>
         </w:rPr>
         <w:t xml:space="preserve"> - string (required), unique</w:t>
       </w:r>
     </w:p>
     <w:p>
       <w:pPr>
-        <w:pStyle w:val="ac"/>
+        <w:pStyle w:val="ListParagraph"/>
         <w:numPr>
           <w:ilvl w:val="0"/>
           <w:numId w:val="43"/>
@@ -1134,6 +1155,7 @@
         <w:rPr>
           <w:rFonts w:ascii="Consolas" w:hAnsi="Consolas"/>
           <w:b/>
+          <w:highlight w:val="green"/>
           <w:lang w:val="bg-BG"/>
         </w:rPr>
       </w:pPr>
@@ -1142,6 +1164,7 @@
           <w:rFonts w:ascii="Consolas" w:hAnsi="Consolas"/>
           <w:b/>
           <w:noProof/>
+          <w:highlight w:val="green"/>
         </w:rPr>
         <w:t>City - string (required)</w:t>
       </w:r>
@@ -1150,13 +1173,14 @@
           <w:rFonts w:ascii="Consolas" w:hAnsi="Consolas"/>
           <w:b/>
           <w:noProof/>
+          <w:highlight w:val="green"/>
         </w:rPr>
         <w:t>,</w:t>
       </w:r>
     </w:p>
     <w:p>
       <w:pPr>
-        <w:pStyle w:val="ac"/>
+        <w:pStyle w:val="ListParagraph"/>
         <w:numPr>
           <w:ilvl w:val="0"/>
           <w:numId w:val="43"/>
@@ -1164,6 +1188,7 @@
         <w:rPr>
           <w:rFonts w:ascii="Consolas" w:hAnsi="Consolas"/>
           <w:b/>
+          <w:highlight w:val="green"/>
           <w:lang w:val="bg-BG"/>
         </w:rPr>
       </w:pPr>
@@ -1172,13 +1197,14 @@
           <w:rFonts w:ascii="Consolas" w:hAnsi="Consolas"/>
           <w:b/>
           <w:noProof/>
+          <w:highlight w:val="green"/>
         </w:rPr>
         <w:t>Image Url - string (required),</w:t>
       </w:r>
     </w:p>
     <w:p>
       <w:pPr>
-        <w:pStyle w:val="ac"/>
+        <w:pStyle w:val="ListParagraph"/>
         <w:numPr>
           <w:ilvl w:val="0"/>
           <w:numId w:val="43"/>
@@ -1186,6 +1212,7 @@
         <w:rPr>
           <w:rFonts w:ascii="Consolas" w:hAnsi="Consolas"/>
           <w:b/>
+          <w:highlight w:val="green"/>
           <w:lang w:val="bg-BG"/>
         </w:rPr>
       </w:pPr>
@@ -1194,6 +1221,7 @@
           <w:rFonts w:ascii="Consolas" w:hAnsi="Consolas"/>
           <w:b/>
           <w:noProof/>
+          <w:highlight w:val="green"/>
         </w:rPr>
         <w:t>Free Rooms</w:t>
       </w:r>
@@ -1202,6 +1230,7 @@
           <w:rFonts w:ascii="Consolas" w:hAnsi="Consolas"/>
           <w:b/>
           <w:noProof/>
+          <w:highlight w:val="green"/>
         </w:rPr>
         <w:t xml:space="preserve"> </w:t>
       </w:r>
@@ -1210,6 +1239,7 @@
           <w:rFonts w:ascii="Consolas" w:hAnsi="Consolas"/>
           <w:b/>
           <w:noProof/>
+          <w:highlight w:val="green"/>
         </w:rPr>
         <w:t>–</w:t>
       </w:r>
@@ -1218,6 +1248,7 @@
           <w:rFonts w:ascii="Consolas" w:hAnsi="Consolas"/>
           <w:b/>
           <w:noProof/>
+          <w:highlight w:val="green"/>
         </w:rPr>
         <w:t xml:space="preserve"> </w:t>
       </w:r>
@@ -1226,6 +1257,7 @@
           <w:rFonts w:ascii="Consolas" w:hAnsi="Consolas"/>
           <w:b/>
           <w:noProof/>
+          <w:highlight w:val="green"/>
         </w:rPr>
         <w:t>number</w:t>
       </w:r>
@@ -1234,6 +1266,7 @@
           <w:rFonts w:ascii="Consolas" w:hAnsi="Consolas"/>
           <w:b/>
           <w:noProof/>
+          <w:highlight w:val="green"/>
           <w:lang w:val="bg-BG"/>
         </w:rPr>
         <w:t xml:space="preserve"> </w:t>
@@ -1243,6 +1276,7 @@
           <w:rFonts w:ascii="Consolas" w:hAnsi="Consolas"/>
           <w:b/>
           <w:noProof/>
+          <w:highlight w:val="green"/>
         </w:rPr>
         <w:t>(required),</w:t>
       </w:r>
@@ -1251,6 +1285,7 @@
           <w:rFonts w:ascii="Consolas" w:hAnsi="Consolas"/>
           <w:b/>
           <w:noProof/>
+          <w:highlight w:val="green"/>
         </w:rPr>
         <w:t xml:space="preserve"> </w:t>
       </w:r>
@@ -1258,6 +1293,7 @@
         <w:rPr>
           <w:rFonts w:ascii="Consolas" w:hAnsi="Consolas"/>
           <w:noProof/>
+          <w:highlight w:val="green"/>
         </w:rPr>
         <w:t>must be between</w:t>
       </w:r>
@@ -1266,6 +1302,7 @@
           <w:rFonts w:ascii="Consolas" w:hAnsi="Consolas"/>
           <w:b/>
           <w:noProof/>
+          <w:highlight w:val="green"/>
         </w:rPr>
         <w:t xml:space="preserve"> 1 and 100</w:t>
       </w:r>
@@ -1274,13 +1311,14 @@
           <w:rFonts w:ascii="Consolas" w:hAnsi="Consolas"/>
           <w:b/>
           <w:noProof/>
+          <w:highlight w:val="green"/>
         </w:rPr>
         <w:t>,</w:t>
       </w:r>
     </w:p>
     <w:p>
       <w:pPr>
-        <w:pStyle w:val="ac"/>
+        <w:pStyle w:val="ListParagraph"/>
         <w:numPr>
           <w:ilvl w:val="0"/>
           <w:numId w:val="43"/>
@@ -1288,6 +1326,7 @@
         <w:rPr>
           <w:rFonts w:ascii="Consolas" w:hAnsi="Consolas"/>
           <w:b/>
+          <w:highlight w:val="green"/>
           <w:lang w:val="bg-BG"/>
         </w:rPr>
       </w:pPr>
@@ -1296,6 +1335,7 @@
           <w:rFonts w:ascii="Consolas" w:hAnsi="Consolas"/>
           <w:b/>
           <w:noProof/>
+          <w:highlight w:val="green"/>
         </w:rPr>
         <w:t xml:space="preserve">Users </w:t>
       </w:r>
@@ -1304,6 +1344,7 @@
           <w:rFonts w:ascii="Consolas" w:hAnsi="Consolas"/>
           <w:b/>
           <w:noProof/>
+          <w:highlight w:val="green"/>
         </w:rPr>
         <w:t>Booked a room</w:t>
       </w:r>
@@ -1312,13 +1353,14 @@
           <w:rFonts w:ascii="Consolas" w:hAnsi="Consolas"/>
           <w:b/>
           <w:noProof/>
+          <w:highlight w:val="green"/>
         </w:rPr>
         <w:t xml:space="preserve"> - a collection of Users</w:t>
       </w:r>
     </w:p>
     <w:p>
       <w:pPr>
-        <w:pStyle w:val="ac"/>
+        <w:pStyle w:val="ListParagraph"/>
         <w:numPr>
           <w:ilvl w:val="0"/>
           <w:numId w:val="43"/>
@@ -1326,6 +1368,7 @@
         <w:rPr>
           <w:rFonts w:ascii="Consolas" w:hAnsi="Consolas"/>
           <w:b/>
+          <w:highlight w:val="green"/>
           <w:lang w:val="bg-BG"/>
         </w:rPr>
       </w:pPr>
@@ -1334,6 +1377,7 @@
           <w:rFonts w:ascii="Consolas" w:hAnsi="Consolas"/>
           <w:b/>
           <w:noProof/>
+          <w:highlight w:val="green"/>
         </w:rPr>
         <w:t>Owner – string (required)</w:t>
       </w:r>
@@ -1360,7 +1404,7 @@
     </w:p>
     <w:p>
       <w:pPr>
-        <w:pStyle w:val="3"/>
+        <w:pStyle w:val="Heading3"/>
         <w:rPr>
           <w:bCs/>
           <w:color w:val="7C380A"/>
@@ -1519,6 +1563,7 @@
       <w:r>
         <w:rPr>
           <w:rFonts w:cstheme="minorHAnsi"/>
+          <w:highlight w:val="green"/>
         </w:rPr>
         <w:t xml:space="preserve">List the </w:t>
       </w:r>
@@ -1527,6 +1572,7 @@
           <w:rFonts w:cstheme="minorHAnsi"/>
           <w:b/>
           <w:noProof/>
+          <w:highlight w:val="green"/>
         </w:rPr>
         <w:t>hotels</w:t>
       </w:r>
@@ -1534,12 +1580,14 @@
         <w:rPr>
           <w:rFonts w:cstheme="minorHAnsi"/>
           <w:b/>
+          <w:highlight w:val="green"/>
         </w:rPr>
         <w:t xml:space="preserve"> ordered </w:t>
       </w:r>
       <w:r>
         <w:rPr>
           <w:rFonts w:cstheme="minorHAnsi"/>
+          <w:highlight w:val="green"/>
         </w:rPr>
         <w:t>by the</w:t>
       </w:r>
@@ -1547,6 +1595,7 @@
         <w:rPr>
           <w:rFonts w:cstheme="minorHAnsi"/>
           <w:b/>
+          <w:highlight w:val="green"/>
         </w:rPr>
         <w:t xml:space="preserve"> </w:t>
       </w:r>
@@ -1554,12 +1603,14 @@
         <w:rPr>
           <w:rFonts w:cstheme="minorHAnsi"/>
           <w:b/>
+          <w:highlight w:val="green"/>
         </w:rPr>
         <w:t>count of free rooms (free rooms are the rooms at the current time, not by hotel creation)</w:t>
       </w:r>
       <w:r>
         <w:rPr>
           <w:rFonts w:cstheme="minorHAnsi"/>
+          <w:highlight w:val="green"/>
         </w:rPr>
         <w:t xml:space="preserve"> in </w:t>
       </w:r>
@@ -1567,12 +1618,14 @@
         <w:rPr>
           <w:rFonts w:cstheme="minorHAnsi"/>
           <w:b/>
+          <w:highlight w:val="green"/>
         </w:rPr>
         <w:t>descending</w:t>
       </w:r>
       <w:r>
         <w:rPr>
           <w:rFonts w:cstheme="minorHAnsi"/>
+          <w:highlight w:val="green"/>
         </w:rPr>
         <w:t xml:space="preserve"> order.</w:t>
       </w:r>
@@ -1587,6 +1640,7 @@
       <w:r>
         <w:rPr>
           <w:rFonts w:cstheme="minorHAnsi"/>
+          <w:highlight w:val="green"/>
         </w:rPr>
         <w:t xml:space="preserve">If the user is </w:t>
       </w:r>
@@ -1594,12 +1648,14 @@
         <w:rPr>
           <w:rFonts w:cstheme="minorHAnsi"/>
           <w:b/>
+          <w:highlight w:val="green"/>
         </w:rPr>
         <w:t>NOT logged</w:t>
       </w:r>
       <w:r>
         <w:rPr>
           <w:rFonts w:cstheme="minorHAnsi"/>
+          <w:highlight w:val="green"/>
         </w:rPr>
         <w:t xml:space="preserve"> in by </w:t>
       </w:r>
@@ -1607,12 +1663,14 @@
         <w:rPr>
           <w:rFonts w:cstheme="minorHAnsi"/>
           <w:b/>
+          <w:highlight w:val="green"/>
         </w:rPr>
         <w:t>clicking</w:t>
       </w:r>
       <w:r>
         <w:rPr>
           <w:rFonts w:cstheme="minorHAnsi"/>
+          <w:highlight w:val="green"/>
         </w:rPr>
         <w:t xml:space="preserve"> on the </w:t>
       </w:r>
@@ -1620,12 +1678,14 @@
         <w:rPr>
           <w:rFonts w:cstheme="minorHAnsi"/>
           <w:b/>
+          <w:highlight w:val="green"/>
         </w:rPr>
         <w:t>hotels picture</w:t>
       </w:r>
       <w:r>
         <w:rPr>
           <w:rFonts w:cstheme="minorHAnsi"/>
+          <w:highlight w:val="green"/>
         </w:rPr>
         <w:t xml:space="preserve"> should be </w:t>
       </w:r>
@@ -1633,12 +1693,14 @@
         <w:rPr>
           <w:rFonts w:cstheme="minorHAnsi"/>
           <w:b/>
+          <w:highlight w:val="green"/>
         </w:rPr>
         <w:t>redirected to Login</w:t>
       </w:r>
       <w:r>
         <w:rPr>
           <w:rFonts w:cstheme="minorHAnsi"/>
+          <w:highlight w:val="green"/>
         </w:rPr>
         <w:t xml:space="preserve"> page.</w:t>
       </w:r>
@@ -1693,28 +1755,42 @@
         </w:rPr>
       </w:pPr>
       <w:r>
+        <w:rPr>
+          <w:highlight w:val="green"/>
+        </w:rPr>
         <w:t xml:space="preserve">If there are </w:t>
       </w:r>
       <w:r>
         <w:rPr>
           <w:b/>
+          <w:highlight w:val="green"/>
           <w:u w:val="single"/>
         </w:rPr>
         <w:t>NO</w:t>
       </w:r>
       <w:r>
+        <w:rPr>
+          <w:highlight w:val="green"/>
+        </w:rPr>
         <w:t xml:space="preserve"> </w:t>
       </w:r>
       <w:r>
+        <w:rPr>
+          <w:highlight w:val="green"/>
+        </w:rPr>
         <w:t>hotels</w:t>
       </w:r>
       <w:r>
+        <w:rPr>
+          <w:highlight w:val="green"/>
+        </w:rPr>
         <w:t xml:space="preserve"> in the database yet, display </w:t>
       </w:r>
       <w:r>
         <w:rPr>
           <w:b/>
           <w:bCs/>
+          <w:highlight w:val="green"/>
         </w:rPr>
         <w:t>"</w:t>
       </w:r>
@@ -1723,6 +1799,7 @@
           <w:rFonts w:ascii="Consolas" w:hAnsi="Consolas"/>
           <w:b/>
           <w:noProof/>
+          <w:highlight w:val="green"/>
         </w:rPr>
         <w:t>There are no hotels found…</w:t>
       </w:r>
@@ -1731,6 +1808,7 @@
           <w:rFonts w:ascii="Consolas" w:hAnsi="Consolas"/>
           <w:b/>
           <w:noProof/>
+          <w:highlight w:val="green"/>
         </w:rPr>
         <w:t>"</w:t>
       </w:r>
@@ -1801,6 +1879,7 @@
           <w:iCs/>
           <w:color w:val="A34A0D"/>
           <w:sz w:val="28"/>
+          <w:highlight w:val="green"/>
         </w:rPr>
         <w:t xml:space="preserve">Register Page </w:t>
       </w:r>
@@ -1812,6 +1891,7 @@
           <w:noProof/>
           <w:color w:val="A34A0D"/>
           <w:sz w:val="28"/>
+          <w:highlight w:val="green"/>
         </w:rPr>
         <w:t>(</w:t>
       </w:r>
@@ -1822,6 +1902,7 @@
           <w:iCs/>
           <w:color w:val="A34A0D"/>
           <w:sz w:val="28"/>
+          <w:highlight w:val="green"/>
         </w:rPr>
         <w:t>Logged Out User</w:t>
       </w:r>
@@ -1833,6 +1914,7 @@
           <w:noProof/>
           <w:color w:val="A34A0D"/>
           <w:sz w:val="28"/>
+          <w:highlight w:val="green"/>
         </w:rPr>
         <w:t xml:space="preserve">) </w:t>
       </w:r>
@@ -1844,6 +1926,7 @@
           <w:noProof/>
           <w:color w:val="A34A0D"/>
           <w:sz w:val="28"/>
+          <w:highlight w:val="green"/>
         </w:rPr>
         <w:t xml:space="preserve"> - (5 Pts)</w:t>
       </w:r>
@@ -1855,63 +1938,93 @@
         </w:rPr>
       </w:pPr>
       <w:r>
+        <w:rPr>
+          <w:highlight w:val="green"/>
+        </w:rPr>
         <w:t xml:space="preserve">Register a user inside the database with </w:t>
       </w:r>
       <w:r>
         <w:rPr>
           <w:b/>
+          <w:highlight w:val="green"/>
         </w:rPr>
         <w:t>email, username</w:t>
       </w:r>
       <w:r>
+        <w:rPr>
+          <w:highlight w:val="green"/>
+        </w:rPr>
         <w:t xml:space="preserve"> and </w:t>
       </w:r>
       <w:r>
         <w:rPr>
           <w:b/>
+          <w:highlight w:val="green"/>
         </w:rPr>
         <w:t>password</w:t>
       </w:r>
       <w:r>
+        <w:rPr>
+          <w:highlight w:val="green"/>
+        </w:rPr>
         <w:t xml:space="preserve">. Both </w:t>
       </w:r>
       <w:r>
         <w:rPr>
           <w:b/>
+          <w:highlight w:val="green"/>
         </w:rPr>
         <w:t>passwords</w:t>
       </w:r>
       <w:r>
+        <w:rPr>
+          <w:highlight w:val="green"/>
+        </w:rPr>
         <w:t xml:space="preserve"> must </w:t>
       </w:r>
       <w:r>
         <w:rPr>
           <w:b/>
+          <w:highlight w:val="green"/>
         </w:rPr>
         <w:t>match</w:t>
       </w:r>
       <w:r>
+        <w:rPr>
+          <w:highlight w:val="green"/>
+        </w:rPr>
         <w:t>!</w:t>
       </w:r>
       <w:r>
+        <w:rPr>
+          <w:highlight w:val="green"/>
+        </w:rPr>
         <w:t xml:space="preserve"> After successful registration, you should </w:t>
       </w:r>
       <w:r>
         <w:rPr>
           <w:b/>
+          <w:highlight w:val="green"/>
         </w:rPr>
         <w:t>redirect to Home page</w:t>
       </w:r>
       <w:r>
+        <w:rPr>
+          <w:highlight w:val="green"/>
+        </w:rPr>
         <w:t xml:space="preserve"> and the user should be already </w:t>
       </w:r>
       <w:r>
         <w:rPr>
           <w:b/>
+          <w:highlight w:val="green"/>
         </w:rPr>
         <w:t>logged in</w:t>
       </w:r>
       <w:r>
+        <w:rPr>
+          <w:highlight w:val="green"/>
+        </w:rPr>
         <w:t>.</w:t>
       </w:r>
     </w:p>
@@ -1980,6 +2093,7 @@
           <w:iCs/>
           <w:color w:val="A34A0D"/>
           <w:sz w:val="28"/>
+          <w:highlight w:val="green"/>
         </w:rPr>
         <w:t xml:space="preserve">Login Page </w:t>
       </w:r>
@@ -1991,6 +2105,7 @@
           <w:noProof/>
           <w:color w:val="A34A0D"/>
           <w:sz w:val="28"/>
+          <w:highlight w:val="green"/>
         </w:rPr>
         <w:t>(</w:t>
       </w:r>
@@ -2001,6 +2116,7 @@
           <w:iCs/>
           <w:color w:val="A34A0D"/>
           <w:sz w:val="28"/>
+          <w:highlight w:val="green"/>
         </w:rPr>
         <w:t>Logged Out User</w:t>
       </w:r>
@@ -2012,6 +2128,7 @@
           <w:noProof/>
           <w:color w:val="A34A0D"/>
           <w:sz w:val="28"/>
+          <w:highlight w:val="green"/>
         </w:rPr>
         <w:t>)</w:t>
       </w:r>
@@ -2023,6 +2140,7 @@
           <w:noProof/>
           <w:color w:val="A34A0D"/>
           <w:sz w:val="28"/>
+          <w:highlight w:val="green"/>
         </w:rPr>
         <w:t xml:space="preserve"> - (5 Pts)</w:t>
       </w:r>
@@ -2034,37 +2152,43 @@
         </w:rPr>
       </w:pPr>
       <w:r>
+        <w:rPr>
+          <w:highlight w:val="green"/>
+        </w:rPr>
         <w:t xml:space="preserve">Login the user with </w:t>
       </w:r>
       <w:r>
         <w:rPr>
           <w:b/>
+          <w:highlight w:val="green"/>
         </w:rPr>
         <w:t>email</w:t>
       </w:r>
       <w:r>
+        <w:rPr>
+          <w:highlight w:val="green"/>
+        </w:rPr>
         <w:t xml:space="preserve"> and </w:t>
       </w:r>
       <w:r>
         <w:rPr>
           <w:b/>
+          <w:highlight w:val="green"/>
         </w:rPr>
         <w:t>password</w:t>
       </w:r>
       <w:r>
+        <w:rPr>
+          <w:highlight w:val="green"/>
+        </w:rPr>
         <w:t xml:space="preserve">. After successful login, you should </w:t>
       </w:r>
       <w:r>
         <w:rPr>
           <w:b/>
-        </w:rPr>
-        <w:t xml:space="preserve">redirect to Home </w:t>
-      </w:r>
-      <w:r>
-        <w:rPr>
-          <w:b/>
-        </w:rPr>
-        <w:t>page.</w:t>
+          <w:highlight w:val="green"/>
+        </w:rPr>
+        <w:t>redirect to Home page.</w:t>
       </w:r>
     </w:p>
     <w:p>
@@ -2210,6 +2334,9 @@
     </w:p>
     <w:p>
       <w:r>
+        <w:rPr>
+          <w:highlight w:val="green"/>
+        </w:rPr>
         <w:t>Navigation bar for logged in user:</w:t>
       </w:r>
     </w:p>
@@ -2400,12 +2527,21 @@
     </w:p>
     <w:p>
       <w:r>
+        <w:rPr>
+          <w:highlight w:val="green"/>
+        </w:rPr>
         <w:t xml:space="preserve">Enter </w:t>
       </w:r>
       <w:r>
+        <w:rPr>
+          <w:highlight w:val="green"/>
+        </w:rPr>
         <w:t>hotel</w:t>
       </w:r>
       <w:r>
+        <w:rPr>
+          <w:highlight w:val="green"/>
+        </w:rPr>
         <w:t xml:space="preserve"> </w:t>
       </w:r>
       <w:r>
@@ -2413,10 +2549,14 @@
           <w:rFonts w:ascii="Consolas" w:hAnsi="Consolas"/>
           <w:b/>
           <w:noProof/>
+          <w:highlight w:val="green"/>
         </w:rPr>
         <w:t>name</w:t>
       </w:r>
       <w:r>
+        <w:rPr>
+          <w:highlight w:val="green"/>
+        </w:rPr>
         <w:t xml:space="preserve">, </w:t>
       </w:r>
       <w:r>
@@ -2424,10 +2564,14 @@
           <w:rFonts w:ascii="Consolas" w:hAnsi="Consolas"/>
           <w:b/>
           <w:noProof/>
+          <w:highlight w:val="green"/>
         </w:rPr>
         <w:t>city</w:t>
       </w:r>
       <w:r>
+        <w:rPr>
+          <w:highlight w:val="green"/>
+        </w:rPr>
         <w:t xml:space="preserve">, </w:t>
       </w:r>
       <w:r>
@@ -2435,46 +2579,71 @@
           <w:rFonts w:ascii="Consolas" w:hAnsi="Consolas"/>
           <w:b/>
           <w:noProof/>
+          <w:highlight w:val="green"/>
         </w:rPr>
         <w:t>image URL</w:t>
       </w:r>
       <w:r>
         <w:rPr>
           <w:noProof/>
+          <w:highlight w:val="green"/>
         </w:rPr>
         <w:t xml:space="preserve"> </w:t>
       </w:r>
       <w:r>
+        <w:rPr>
+          <w:highlight w:val="green"/>
+        </w:rPr>
         <w:t>and</w:t>
       </w:r>
       <w:r>
+        <w:rPr>
+          <w:highlight w:val="green"/>
+        </w:rPr>
         <w:t xml:space="preserve"> </w:t>
       </w:r>
       <w:r>
         <w:rPr>
           <w:b/>
+          <w:highlight w:val="green"/>
         </w:rPr>
         <w:t>free rooms</w:t>
       </w:r>
       <w:r>
+        <w:rPr>
+          <w:highlight w:val="green"/>
+        </w:rPr>
         <w:t xml:space="preserve">. </w:t>
       </w:r>
       <w:r>
+        <w:rPr>
+          <w:highlight w:val="green"/>
+        </w:rPr>
         <w:t xml:space="preserve">After the </w:t>
       </w:r>
       <w:r>
+        <w:rPr>
+          <w:highlight w:val="green"/>
+        </w:rPr>
         <w:t>hotel</w:t>
       </w:r>
       <w:r>
+        <w:rPr>
+          <w:highlight w:val="green"/>
+        </w:rPr>
         <w:t xml:space="preserve"> is created successfully, you should </w:t>
       </w:r>
       <w:r>
         <w:rPr>
           <w:b/>
+          <w:highlight w:val="green"/>
         </w:rPr>
         <w:t>redirect to Home page</w:t>
       </w:r>
       <w:r>
+        <w:rPr>
+          <w:highlight w:val="green"/>
+        </w:rPr>
         <w:t>.</w:t>
       </w:r>
     </w:p>
@@ -2599,50 +2768,59 @@
       <w:r>
         <w:rPr>
           <w:b/>
+          <w:highlight w:val="green"/>
         </w:rPr>
         <w:t>By clicking</w:t>
       </w:r>
       <w:r>
+        <w:rPr>
+          <w:highlight w:val="green"/>
+        </w:rPr>
         <w:t xml:space="preserve"> the picture of a hotel </w:t>
       </w:r>
       <w:r>
+        <w:rPr>
+          <w:highlight w:val="green"/>
+        </w:rPr>
         <w:t>on</w:t>
       </w:r>
       <w:r>
+        <w:rPr>
+          <w:highlight w:val="green"/>
+        </w:rPr>
         <w:t xml:space="preserve"> </w:t>
       </w:r>
       <w:r>
         <w:rPr>
           <w:b/>
+          <w:highlight w:val="green"/>
         </w:rPr>
         <w:t>Home page</w:t>
       </w:r>
       <w:r>
+        <w:rPr>
+          <w:highlight w:val="green"/>
+        </w:rPr>
         <w:t xml:space="preserve"> listed hotels, the user </w:t>
       </w:r>
       <w:r>
+        <w:rPr>
+          <w:highlight w:val="green"/>
+        </w:rPr>
         <w:t xml:space="preserve">should </w:t>
       </w:r>
       <w:r>
+        <w:rPr>
+          <w:highlight w:val="green"/>
+        </w:rPr>
         <w:t xml:space="preserve">see the </w:t>
       </w:r>
       <w:r>
         <w:rPr>
           <w:b/>
-        </w:rPr>
-        <w:t>D</w:t>
-      </w:r>
-      <w:r>
-        <w:rPr>
-          <w:b/>
-        </w:rPr>
-        <w:t>etails page</w:t>
-      </w:r>
-      <w:r>
-        <w:rPr>
-          <w:b/>
-        </w:rPr>
-        <w:t>.</w:t>
+          <w:highlight w:val="green"/>
+        </w:rPr>
+        <w:t>Details page.</w:t>
       </w:r>
     </w:p>
     <w:p>
@@ -3685,235 +3863,304 @@
     </w:p>
     <w:p>
       <w:pPr>
-        <w:pStyle w:val="ac"/>
+        <w:pStyle w:val="ListParagraph"/>
         <w:numPr>
           <w:ilvl w:val="0"/>
           <w:numId w:val="42"/>
         </w:numPr>
         <w:rPr>
+          <w:highlight w:val="green"/>
           <w:lang w:val="bg-BG"/>
         </w:rPr>
       </w:pPr>
       <w:r>
         <w:rPr>
           <w:rStyle w:val="CodeChar"/>
+          <w:highlight w:val="green"/>
         </w:rPr>
         <w:t>Guest</w:t>
       </w:r>
       <w:r>
         <w:rPr>
           <w:noProof/>
+          <w:highlight w:val="green"/>
         </w:rPr>
         <w:t xml:space="preserve"> (</w:t>
       </w:r>
       <w:r>
+        <w:rPr>
+          <w:highlight w:val="green"/>
+        </w:rPr>
         <w:t>not logged in</w:t>
       </w:r>
       <w:r>
         <w:rPr>
           <w:noProof/>
+          <w:highlight w:val="green"/>
         </w:rPr>
         <w:t xml:space="preserve">) </w:t>
       </w:r>
       <w:r>
+        <w:rPr>
+          <w:highlight w:val="green"/>
+        </w:rPr>
         <w:t xml:space="preserve">users can access </w:t>
       </w:r>
       <w:r>
         <w:rPr>
           <w:rStyle w:val="CodeChar"/>
+          <w:highlight w:val="green"/>
         </w:rPr>
         <w:t>Home</w:t>
       </w:r>
       <w:r>
         <w:rPr>
           <w:noProof/>
+          <w:highlight w:val="green"/>
         </w:rPr>
         <w:t xml:space="preserve"> </w:t>
       </w:r>
       <w:r>
+        <w:rPr>
+          <w:highlight w:val="green"/>
+        </w:rPr>
         <w:t>page.</w:t>
       </w:r>
     </w:p>
     <w:p>
       <w:pPr>
-        <w:pStyle w:val="ac"/>
+        <w:pStyle w:val="ListParagraph"/>
         <w:numPr>
           <w:ilvl w:val="0"/>
           <w:numId w:val="42"/>
         </w:numPr>
         <w:rPr>
+          <w:highlight w:val="green"/>
           <w:lang w:val="bg-BG"/>
         </w:rPr>
       </w:pPr>
       <w:r>
         <w:rPr>
           <w:rStyle w:val="CodeChar"/>
+          <w:highlight w:val="green"/>
         </w:rPr>
         <w:t>Guest</w:t>
       </w:r>
       <w:r>
         <w:rPr>
           <w:noProof/>
+          <w:highlight w:val="green"/>
         </w:rPr>
         <w:t xml:space="preserve"> (</w:t>
       </w:r>
       <w:r>
+        <w:rPr>
+          <w:highlight w:val="green"/>
+        </w:rPr>
         <w:t>not logged in</w:t>
       </w:r>
       <w:r>
         <w:rPr>
           <w:noProof/>
+          <w:highlight w:val="green"/>
         </w:rPr>
         <w:t xml:space="preserve">) </w:t>
       </w:r>
       <w:r>
+        <w:rPr>
+          <w:highlight w:val="green"/>
+        </w:rPr>
         <w:t xml:space="preserve">users can access </w:t>
       </w:r>
       <w:r>
         <w:rPr>
           <w:rStyle w:val="CodeChar"/>
+          <w:highlight w:val="green"/>
         </w:rPr>
         <w:t>Login</w:t>
       </w:r>
       <w:r>
         <w:rPr>
           <w:noProof/>
+          <w:highlight w:val="green"/>
         </w:rPr>
         <w:t xml:space="preserve"> </w:t>
       </w:r>
       <w:r>
+        <w:rPr>
+          <w:highlight w:val="green"/>
+        </w:rPr>
         <w:t>page and functionality.</w:t>
       </w:r>
     </w:p>
     <w:p>
       <w:pPr>
-        <w:pStyle w:val="ac"/>
+        <w:pStyle w:val="ListParagraph"/>
         <w:numPr>
           <w:ilvl w:val="0"/>
           <w:numId w:val="42"/>
         </w:numPr>
         <w:rPr>
+          <w:highlight w:val="green"/>
           <w:lang w:val="bg-BG"/>
         </w:rPr>
       </w:pPr>
       <w:r>
         <w:rPr>
           <w:rStyle w:val="CodeChar"/>
+          <w:highlight w:val="green"/>
         </w:rPr>
         <w:t>Guest</w:t>
       </w:r>
       <w:r>
         <w:rPr>
           <w:noProof/>
+          <w:highlight w:val="green"/>
         </w:rPr>
         <w:t xml:space="preserve"> (</w:t>
       </w:r>
       <w:r>
+        <w:rPr>
+          <w:highlight w:val="green"/>
+        </w:rPr>
         <w:t>not logged in</w:t>
       </w:r>
       <w:r>
         <w:rPr>
           <w:noProof/>
+          <w:highlight w:val="green"/>
         </w:rPr>
         <w:t xml:space="preserve">) </w:t>
       </w:r>
       <w:r>
+        <w:rPr>
+          <w:highlight w:val="green"/>
+        </w:rPr>
         <w:t xml:space="preserve">users can access </w:t>
       </w:r>
       <w:r>
         <w:rPr>
           <w:rStyle w:val="CodeChar"/>
+          <w:highlight w:val="green"/>
         </w:rPr>
         <w:t>Register</w:t>
       </w:r>
       <w:r>
         <w:rPr>
           <w:noProof/>
+          <w:highlight w:val="green"/>
         </w:rPr>
         <w:t xml:space="preserve"> </w:t>
       </w:r>
       <w:r>
+        <w:rPr>
+          <w:highlight w:val="green"/>
+        </w:rPr>
         <w:t>page and functionality.</w:t>
       </w:r>
     </w:p>
     <w:p>
       <w:pPr>
-        <w:pStyle w:val="ac"/>
+        <w:pStyle w:val="ListParagraph"/>
         <w:numPr>
           <w:ilvl w:val="0"/>
           <w:numId w:val="42"/>
         </w:numPr>
         <w:rPr>
+          <w:highlight w:val="green"/>
           <w:lang w:val="bg-BG"/>
         </w:rPr>
       </w:pPr>
       <w:r>
         <w:rPr>
           <w:rStyle w:val="CodeChar"/>
+          <w:highlight w:val="green"/>
         </w:rPr>
         <w:t>Users</w:t>
       </w:r>
       <w:r>
         <w:rPr>
           <w:noProof/>
+          <w:highlight w:val="green"/>
         </w:rPr>
         <w:t xml:space="preserve"> (</w:t>
       </w:r>
       <w:r>
+        <w:rPr>
+          <w:highlight w:val="green"/>
+        </w:rPr>
         <w:t>logged in</w:t>
       </w:r>
       <w:r>
         <w:rPr>
           <w:noProof/>
+          <w:highlight w:val="green"/>
         </w:rPr>
         <w:t xml:space="preserve">) </w:t>
       </w:r>
       <w:r>
+        <w:rPr>
+          <w:highlight w:val="green"/>
+        </w:rPr>
         <w:t xml:space="preserve">can access </w:t>
       </w:r>
       <w:r>
         <w:rPr>
           <w:rStyle w:val="CodeChar"/>
+          <w:highlight w:val="green"/>
         </w:rPr>
         <w:t xml:space="preserve">Home page </w:t>
       </w:r>
       <w:r>
+        <w:rPr>
+          <w:highlight w:val="green"/>
+        </w:rPr>
         <w:t>page and functionality.</w:t>
       </w:r>
     </w:p>
     <w:p>
       <w:pPr>
-        <w:pStyle w:val="ac"/>
+        <w:pStyle w:val="ListParagraph"/>
         <w:numPr>
           <w:ilvl w:val="0"/>
           <w:numId w:val="42"/>
         </w:numPr>
         <w:rPr>
+          <w:highlight w:val="green"/>
           <w:lang w:val="bg-BG"/>
         </w:rPr>
       </w:pPr>
       <w:r>
         <w:rPr>
           <w:rStyle w:val="CodeChar"/>
+          <w:highlight w:val="green"/>
         </w:rPr>
         <w:t>Users</w:t>
       </w:r>
       <w:r>
         <w:rPr>
           <w:noProof/>
+          <w:highlight w:val="green"/>
         </w:rPr>
         <w:t xml:space="preserve"> (</w:t>
       </w:r>
       <w:r>
+        <w:rPr>
+          <w:highlight w:val="green"/>
+        </w:rPr>
         <w:t>logged in</w:t>
       </w:r>
       <w:r>
         <w:rPr>
           <w:noProof/>
+          <w:highlight w:val="green"/>
         </w:rPr>
         <w:t xml:space="preserve">) </w:t>
       </w:r>
       <w:r>
+        <w:rPr>
+          <w:highlight w:val="green"/>
+        </w:rPr>
         <w:t xml:space="preserve">can access </w:t>
       </w:r>
       <w:r>
@@ -3921,28 +4168,34 @@
           <w:rFonts w:ascii="Consolas" w:hAnsi="Consolas"/>
           <w:b/>
           <w:noProof/>
+          <w:highlight w:val="green"/>
         </w:rPr>
         <w:t>Hotel</w:t>
       </w:r>
       <w:r>
         <w:rPr>
           <w:rStyle w:val="CodeChar"/>
+          <w:highlight w:val="green"/>
         </w:rPr>
         <w:t xml:space="preserve"> Details</w:t>
       </w:r>
       <w:r>
         <w:rPr>
           <w:noProof/>
+          <w:highlight w:val="green"/>
         </w:rPr>
         <w:t xml:space="preserve"> </w:t>
       </w:r>
       <w:r>
+        <w:rPr>
+          <w:highlight w:val="green"/>
+        </w:rPr>
         <w:t>page and functionality.</w:t>
       </w:r>
     </w:p>
     <w:p>
       <w:pPr>
-        <w:pStyle w:val="ac"/>
+        <w:pStyle w:val="ListParagraph"/>
         <w:numPr>
           <w:ilvl w:val="1"/>
           <w:numId w:val="42"/>
@@ -4015,7 +4268,7 @@
     </w:p>
     <w:p>
       <w:pPr>
-        <w:pStyle w:val="ac"/>
+        <w:pStyle w:val="ListParagraph"/>
         <w:numPr>
           <w:ilvl w:val="1"/>
           <w:numId w:val="42"/>
@@ -4096,37 +4349,47 @@
     </w:p>
     <w:p>
       <w:pPr>
-        <w:pStyle w:val="ac"/>
+        <w:pStyle w:val="ListParagraph"/>
         <w:numPr>
           <w:ilvl w:val="0"/>
           <w:numId w:val="42"/>
         </w:numPr>
         <w:rPr>
+          <w:highlight w:val="green"/>
           <w:lang w:val="bg-BG"/>
         </w:rPr>
       </w:pPr>
       <w:r>
         <w:rPr>
           <w:rStyle w:val="CodeChar"/>
+          <w:highlight w:val="green"/>
         </w:rPr>
         <w:t>Users</w:t>
       </w:r>
       <w:r>
         <w:rPr>
           <w:noProof/>
+          <w:highlight w:val="green"/>
         </w:rPr>
         <w:t xml:space="preserve"> (</w:t>
       </w:r>
       <w:r>
+        <w:rPr>
+          <w:highlight w:val="green"/>
+        </w:rPr>
         <w:t>logged in</w:t>
       </w:r>
       <w:r>
         <w:rPr>
           <w:noProof/>
+          <w:highlight w:val="green"/>
         </w:rPr>
         <w:t xml:space="preserve">) </w:t>
       </w:r>
       <w:r>
+        <w:rPr>
+          <w:highlight w:val="green"/>
+        </w:rPr>
         <w:t xml:space="preserve">can access </w:t>
       </w:r>
       <w:r>
@@ -4134,6 +4397,7 @@
           <w:rFonts w:ascii="Consolas" w:hAnsi="Consolas"/>
           <w:b/>
           <w:noProof/>
+          <w:highlight w:val="green"/>
         </w:rPr>
         <w:t xml:space="preserve">Create </w:t>
       </w:r>
@@ -4142,6 +4406,7 @@
           <w:rFonts w:ascii="Consolas" w:hAnsi="Consolas"/>
           <w:b/>
           <w:noProof/>
+          <w:highlight w:val="green"/>
         </w:rPr>
         <w:t>Hotel</w:t>
       </w:r>
@@ -4150,61 +4415,80 @@
           <w:rFonts w:ascii="Consolas" w:hAnsi="Consolas"/>
           <w:b/>
           <w:noProof/>
+          <w:highlight w:val="green"/>
         </w:rPr>
         <w:t xml:space="preserve"> </w:t>
       </w:r>
       <w:r>
+        <w:rPr>
+          <w:highlight w:val="green"/>
+        </w:rPr>
         <w:t>page and functionality.</w:t>
       </w:r>
     </w:p>
     <w:p>
       <w:pPr>
-        <w:pStyle w:val="ac"/>
+        <w:pStyle w:val="ListParagraph"/>
         <w:numPr>
           <w:ilvl w:val="0"/>
           <w:numId w:val="42"/>
         </w:numPr>
         <w:rPr>
+          <w:highlight w:val="green"/>
           <w:lang w:val="bg-BG"/>
         </w:rPr>
       </w:pPr>
       <w:r>
         <w:rPr>
           <w:rStyle w:val="CodeChar"/>
+          <w:highlight w:val="green"/>
         </w:rPr>
         <w:t>Users</w:t>
       </w:r>
       <w:r>
         <w:rPr>
           <w:noProof/>
+          <w:highlight w:val="green"/>
         </w:rPr>
         <w:t xml:space="preserve"> (</w:t>
       </w:r>
       <w:r>
+        <w:rPr>
+          <w:highlight w:val="green"/>
+        </w:rPr>
         <w:t>logged in</w:t>
       </w:r>
       <w:r>
         <w:rPr>
           <w:noProof/>
+          <w:highlight w:val="green"/>
         </w:rPr>
         <w:t xml:space="preserve">) </w:t>
       </w:r>
       <w:r>
+        <w:rPr>
+          <w:highlight w:val="green"/>
+        </w:rPr>
         <w:t xml:space="preserve">can access </w:t>
       </w:r>
       <w:r>
         <w:rPr>
           <w:rStyle w:val="CodeChar"/>
+          <w:highlight w:val="green"/>
         </w:rPr>
         <w:t>Logout</w:t>
       </w:r>
       <w:r>
         <w:rPr>
           <w:noProof/>
+          <w:highlight w:val="green"/>
         </w:rPr>
         <w:t xml:space="preserve"> </w:t>
       </w:r>
       <w:r>
+        <w:rPr>
+          <w:highlight w:val="green"/>
+        </w:rPr>
         <w:t>functionality.</w:t>
       </w:r>
     </w:p>
@@ -4220,6 +4504,8 @@
           <w:lang w:val="bg-BG"/>
         </w:rPr>
       </w:pPr>
+      <w:bookmarkStart w:id="0" w:name="_GoBack"/>
+      <w:bookmarkEnd w:id="0"/>
       <w:r>
         <w:rPr>
           <w:rFonts w:eastAsiaTheme="majorEastAsia" w:cstheme="majorBidi"/>
@@ -4279,7 +4565,7 @@
     </w:p>
     <w:p>
       <w:pPr>
-        <w:pStyle w:val="3"/>
+        <w:pStyle w:val="Heading3"/>
         <w:rPr>
           <w:lang w:val="bg-BG"/>
         </w:rPr>
@@ -4305,7 +4591,7 @@
     </w:p>
     <w:p>
       <w:pPr>
-        <w:pStyle w:val="ac"/>
+        <w:pStyle w:val="ListParagraph"/>
         <w:numPr>
           <w:ilvl w:val="0"/>
           <w:numId w:val="44"/>
@@ -4315,12 +4601,14 @@
           <w:b/>
           <w:bCs/>
           <w:noProof/>
+          <w:highlight w:val="green"/>
           <w:lang w:val="bg-BG"/>
         </w:rPr>
       </w:pPr>
       <w:r>
         <w:rPr>
           <w:noProof/>
+          <w:highlight w:val="green"/>
         </w:rPr>
         <w:t xml:space="preserve">The </w:t>
       </w:r>
@@ -4328,24 +4616,28 @@
         <w:rPr>
           <w:b/>
           <w:noProof/>
+          <w:highlight w:val="green"/>
         </w:rPr>
         <w:t>email</w:t>
       </w:r>
       <w:r>
         <w:rPr>
           <w:noProof/>
+          <w:highlight w:val="green"/>
         </w:rPr>
         <w:t xml:space="preserve"> should be </w:t>
       </w:r>
       <w:r>
         <w:rPr>
           <w:noProof/>
+          <w:highlight w:val="green"/>
         </w:rPr>
         <w:t>a valid email and should consist</w:t>
       </w:r>
       <w:r>
         <w:rPr>
           <w:noProof/>
+          <w:highlight w:val="green"/>
         </w:rPr>
         <w:t xml:space="preserve"> </w:t>
       </w:r>
@@ -4354,12 +4646,14 @@
           <w:b/>
           <w:bCs/>
           <w:noProof/>
+          <w:highlight w:val="green"/>
         </w:rPr>
         <w:t>english</w:t>
       </w:r>
       <w:r>
         <w:rPr>
           <w:noProof/>
+          <w:highlight w:val="green"/>
         </w:rPr>
         <w:t xml:space="preserve"> </w:t>
       </w:r>
@@ -4368,12 +4662,14 @@
           <w:b/>
           <w:bCs/>
           <w:noProof/>
+          <w:highlight w:val="green"/>
         </w:rPr>
         <w:t>letters</w:t>
       </w:r>
       <w:r>
         <w:rPr>
           <w:noProof/>
+          <w:highlight w:val="green"/>
         </w:rPr>
         <w:t xml:space="preserve"> and </w:t>
       </w:r>
@@ -4382,13 +4678,14 @@
           <w:b/>
           <w:bCs/>
           <w:noProof/>
+          <w:highlight w:val="green"/>
         </w:rPr>
         <w:t>digits</w:t>
       </w:r>
     </w:p>
     <w:p>
       <w:pPr>
-        <w:pStyle w:val="ac"/>
+        <w:pStyle w:val="ListParagraph"/>
         <w:numPr>
           <w:ilvl w:val="0"/>
           <w:numId w:val="44"/>
@@ -4396,12 +4693,14 @@
         <w:spacing w:before="120" w:line="240" w:lineRule="auto"/>
         <w:rPr>
           <w:noProof/>
+          <w:highlight w:val="green"/>
           <w:lang w:val="bg-BG"/>
         </w:rPr>
       </w:pPr>
       <w:r>
         <w:rPr>
           <w:noProof/>
+          <w:highlight w:val="green"/>
         </w:rPr>
         <w:t xml:space="preserve">The </w:t>
       </w:r>
@@ -4409,12 +4708,14 @@
         <w:rPr>
           <w:b/>
           <w:noProof/>
+          <w:highlight w:val="green"/>
         </w:rPr>
         <w:t xml:space="preserve">password </w:t>
       </w:r>
       <w:r>
         <w:rPr>
           <w:noProof/>
+          <w:highlight w:val="green"/>
         </w:rPr>
         <w:t xml:space="preserve">should be </w:t>
       </w:r>
@@ -4422,12 +4723,14 @@
         <w:rPr>
           <w:b/>
           <w:noProof/>
+          <w:highlight w:val="green"/>
         </w:rPr>
         <w:t>at least 5 characters</w:t>
       </w:r>
       <w:r>
         <w:rPr>
           <w:noProof/>
+          <w:highlight w:val="green"/>
         </w:rPr>
         <w:t xml:space="preserve"> long and should consist only </w:t>
       </w:r>
@@ -4436,12 +4739,14 @@
           <w:b/>
           <w:bCs/>
           <w:noProof/>
+          <w:highlight w:val="green"/>
         </w:rPr>
         <w:t>english</w:t>
       </w:r>
       <w:r>
         <w:rPr>
           <w:noProof/>
+          <w:highlight w:val="green"/>
         </w:rPr>
         <w:t xml:space="preserve"> </w:t>
       </w:r>
@@ -4450,12 +4755,14 @@
           <w:b/>
           <w:bCs/>
           <w:noProof/>
+          <w:highlight w:val="green"/>
         </w:rPr>
         <w:t>letters</w:t>
       </w:r>
       <w:r>
         <w:rPr>
           <w:noProof/>
+          <w:highlight w:val="green"/>
         </w:rPr>
         <w:t xml:space="preserve"> and </w:t>
       </w:r>
@@ -4464,13 +4771,14 @@
           <w:b/>
           <w:bCs/>
           <w:noProof/>
+          <w:highlight w:val="green"/>
         </w:rPr>
         <w:t>digits</w:t>
       </w:r>
     </w:p>
     <w:p>
       <w:pPr>
-        <w:pStyle w:val="ac"/>
+        <w:pStyle w:val="ListParagraph"/>
         <w:numPr>
           <w:ilvl w:val="0"/>
           <w:numId w:val="44"/>
@@ -4478,12 +4786,14 @@
         <w:spacing w:before="120" w:line="240" w:lineRule="auto"/>
         <w:rPr>
           <w:noProof/>
+          <w:highlight w:val="green"/>
           <w:lang w:val="bg-BG"/>
         </w:rPr>
       </w:pPr>
       <w:r>
         <w:rPr>
           <w:noProof/>
+          <w:highlight w:val="green"/>
         </w:rPr>
         <w:t xml:space="preserve">The </w:t>
       </w:r>
@@ -4491,12 +4801,14 @@
         <w:rPr>
           <w:b/>
           <w:noProof/>
+          <w:highlight w:val="green"/>
         </w:rPr>
         <w:t>repeat password</w:t>
       </w:r>
       <w:r>
         <w:rPr>
           <w:noProof/>
+          <w:highlight w:val="green"/>
         </w:rPr>
         <w:t xml:space="preserve"> should be </w:t>
       </w:r>
@@ -4504,13 +4816,14 @@
         <w:rPr>
           <w:b/>
           <w:noProof/>
+          <w:highlight w:val="green"/>
         </w:rPr>
         <w:t>equal to the password</w:t>
       </w:r>
     </w:p>
     <w:p>
       <w:pPr>
-        <w:pStyle w:val="ac"/>
+        <w:pStyle w:val="ListParagraph"/>
         <w:spacing w:before="120" w:line="240" w:lineRule="auto"/>
         <w:rPr>
           <w:noProof/>
@@ -4575,7 +4888,7 @@
     </w:p>
     <w:p>
       <w:pPr>
-        <w:pStyle w:val="3"/>
+        <w:pStyle w:val="Heading3"/>
         <w:rPr>
           <w:lang w:val="bg-BG"/>
         </w:rPr>
@@ -4643,7 +4956,7 @@
     </w:p>
     <w:p>
       <w:pPr>
-        <w:pStyle w:val="ac"/>
+        <w:pStyle w:val="ListParagraph"/>
         <w:numPr>
           <w:ilvl w:val="0"/>
           <w:numId w:val="44"/>
@@ -4653,12 +4966,14 @@
           <w:b/>
           <w:bCs/>
           <w:noProof/>
+          <w:highlight w:val="green"/>
           <w:lang w:val="bg-BG"/>
         </w:rPr>
       </w:pPr>
       <w:r>
         <w:rPr>
           <w:noProof/>
+          <w:highlight w:val="green"/>
         </w:rPr>
         <w:t xml:space="preserve">The </w:t>
       </w:r>
@@ -4666,12 +4981,14 @@
         <w:rPr>
           <w:b/>
           <w:noProof/>
+          <w:highlight w:val="green"/>
         </w:rPr>
         <w:t>name</w:t>
       </w:r>
       <w:r>
         <w:rPr>
           <w:noProof/>
+          <w:highlight w:val="green"/>
         </w:rPr>
         <w:t xml:space="preserve"> should be </w:t>
       </w:r>
@@ -4679,13 +4996,14 @@
         <w:rPr>
           <w:b/>
           <w:noProof/>
+          <w:highlight w:val="green"/>
         </w:rPr>
         <w:t>at least 4 characters</w:t>
       </w:r>
     </w:p>
     <w:p>
       <w:pPr>
-        <w:pStyle w:val="ac"/>
+        <w:pStyle w:val="ListParagraph"/>
         <w:numPr>
           <w:ilvl w:val="0"/>
           <w:numId w:val="44"/>
@@ -4693,12 +5011,14 @@
         <w:spacing w:before="120" w:line="240" w:lineRule="auto"/>
         <w:rPr>
           <w:noProof/>
+          <w:highlight w:val="green"/>
           <w:lang w:val="bg-BG"/>
         </w:rPr>
       </w:pPr>
       <w:r>
         <w:rPr>
           <w:noProof/>
+          <w:highlight w:val="green"/>
         </w:rPr>
         <w:t xml:space="preserve">The </w:t>
       </w:r>
@@ -4706,6 +5026,7 @@
         <w:rPr>
           <w:b/>
           <w:noProof/>
+          <w:highlight w:val="green"/>
         </w:rPr>
         <w:t>city</w:t>
       </w:r>
@@ -4713,12 +5034,14 @@
         <w:rPr>
           <w:b/>
           <w:noProof/>
+          <w:highlight w:val="green"/>
         </w:rPr>
         <w:t xml:space="preserve"> </w:t>
       </w:r>
       <w:r>
         <w:rPr>
           <w:noProof/>
+          <w:highlight w:val="green"/>
         </w:rPr>
         <w:t xml:space="preserve">should be </w:t>
       </w:r>
@@ -4726,6 +5049,7 @@
         <w:rPr>
           <w:b/>
           <w:noProof/>
+          <w:highlight w:val="green"/>
         </w:rPr>
         <w:t xml:space="preserve">at least </w:t>
       </w:r>
@@ -4733,6 +5057,7 @@
         <w:rPr>
           <w:b/>
           <w:noProof/>
+          <w:highlight w:val="green"/>
         </w:rPr>
         <w:t>3</w:t>
       </w:r>
@@ -4740,19 +5065,21 @@
         <w:rPr>
           <w:b/>
           <w:noProof/>
+          <w:highlight w:val="green"/>
         </w:rPr>
         <w:t xml:space="preserve"> characters</w:t>
       </w:r>
       <w:r>
         <w:rPr>
           <w:noProof/>
+          <w:highlight w:val="green"/>
         </w:rPr>
         <w:t xml:space="preserve"> long</w:t>
       </w:r>
     </w:p>
     <w:p>
       <w:pPr>
-        <w:pStyle w:val="ac"/>
+        <w:pStyle w:val="ListParagraph"/>
         <w:numPr>
           <w:ilvl w:val="0"/>
           <w:numId w:val="44"/>
@@ -4760,12 +5087,14 @@
         <w:spacing w:before="120" w:line="240" w:lineRule="auto"/>
         <w:rPr>
           <w:noProof/>
+          <w:highlight w:val="green"/>
           <w:lang w:val="bg-BG"/>
         </w:rPr>
       </w:pPr>
       <w:r>
         <w:rPr>
           <w:noProof/>
+          <w:highlight w:val="green"/>
         </w:rPr>
         <w:t xml:space="preserve">The </w:t>
       </w:r>
@@ -4773,12 +5102,14 @@
         <w:rPr>
           <w:b/>
           <w:noProof/>
+          <w:highlight w:val="green"/>
         </w:rPr>
         <w:t>imageUrl</w:t>
       </w:r>
       <w:r>
         <w:rPr>
           <w:noProof/>
+          <w:highlight w:val="green"/>
         </w:rPr>
         <w:t xml:space="preserve"> should </w:t>
       </w:r>
@@ -4786,6 +5117,7 @@
         <w:rPr>
           <w:b/>
           <w:noProof/>
+          <w:highlight w:val="green"/>
         </w:rPr>
         <w:t xml:space="preserve">starts with </w:t>
       </w:r>
@@ -4794,6 +5126,7 @@
           <w:rFonts w:ascii="Consolas" w:hAnsi="Consolas"/>
           <w:b/>
           <w:noProof/>
+          <w:highlight w:val="green"/>
         </w:rPr>
         <w:t>http</w:t>
       </w:r>
@@ -4801,6 +5134,7 @@
         <w:rPr>
           <w:b/>
           <w:noProof/>
+          <w:highlight w:val="green"/>
         </w:rPr>
         <w:t xml:space="preserve"> or </w:t>
       </w:r>
@@ -4809,13 +5143,14 @@
           <w:rFonts w:ascii="Consolas" w:hAnsi="Consolas"/>
           <w:b/>
           <w:noProof/>
+          <w:highlight w:val="green"/>
         </w:rPr>
         <w:t>https</w:t>
       </w:r>
     </w:p>
     <w:p>
       <w:pPr>
-        <w:pStyle w:val="ac"/>
+        <w:pStyle w:val="ListParagraph"/>
         <w:numPr>
           <w:ilvl w:val="0"/>
           <w:numId w:val="44"/>
@@ -4824,11 +5159,13 @@
         <w:rPr>
           <w:b/>
           <w:noProof/>
-        </w:rPr>
-      </w:pPr>
-      <w:r>
-        <w:rPr>
-          <w:noProof/>
+          <w:highlight w:val="green"/>
+        </w:rPr>
+      </w:pPr>
+      <w:r>
+        <w:rPr>
+          <w:noProof/>
+          <w:highlight w:val="green"/>
         </w:rPr>
         <w:t>The</w:t>
       </w:r>
@@ -4836,12 +5173,14 @@
         <w:rPr>
           <w:b/>
           <w:noProof/>
+          <w:highlight w:val="green"/>
         </w:rPr>
         <w:t xml:space="preserve"> number </w:t>
       </w:r>
       <w:r>
         <w:rPr>
           <w:noProof/>
+          <w:highlight w:val="green"/>
         </w:rPr>
         <w:t xml:space="preserve">of </w:t>
       </w:r>
@@ -4849,12 +5188,14 @@
         <w:rPr>
           <w:b/>
           <w:noProof/>
+          <w:highlight w:val="green"/>
         </w:rPr>
         <w:t>free rooms</w:t>
       </w:r>
       <w:r>
         <w:rPr>
           <w:noProof/>
+          <w:highlight w:val="green"/>
         </w:rPr>
         <w:t xml:space="preserve"> should be</w:t>
       </w:r>
@@ -4862,6 +5203,7 @@
         <w:rPr>
           <w:b/>
           <w:noProof/>
+          <w:highlight w:val="green"/>
         </w:rPr>
         <w:t xml:space="preserve"> between 1 and 100</w:t>
       </w:r>
@@ -5107,7 +5449,7 @@
 </file>
 
 <file path=word/endnotes.xml><?xml version="1.0" encoding="utf-8"?>
-<w:endnotes xmlns:ve="http://schemas.openxmlformats.org/markup-compatibility/2006" xmlns:o="urn:schemas-microsoft-com:office:office" xmlns:r="http://schemas.openxmlformats.org/officeDocument/2006/relationships" xmlns:m="http://schemas.openxmlformats.org/officeDocument/2006/math" xmlns:v="urn:schemas-microsoft-com:vml" xmlns:wp="http://schemas.openxmlformats.org/drawingml/2006/wordprocessingDrawing" xmlns:w10="urn:schemas-microsoft-com:office:word" xmlns:w="http://schemas.openxmlformats.org/wordprocessingml/2006/main" xmlns:wne="http://schemas.microsoft.com/office/word/2006/wordml">
+<w:endnotes xmlns:wpc="http://schemas.microsoft.com/office/word/2010/wordprocessingCanvas" xmlns:cx="http://schemas.microsoft.com/office/drawing/2014/chartex" xmlns:mc="http://schemas.openxmlformats.org/markup-compatibility/2006" xmlns:o="urn:schemas-microsoft-com:office:office" xmlns:r="http://schemas.openxmlformats.org/officeDocument/2006/relationships" xmlns:m="http://schemas.openxmlformats.org/officeDocument/2006/math" xmlns:v="urn:schemas-microsoft-com:vml" xmlns:wp14="http://schemas.microsoft.com/office/word/2010/wordprocessingDrawing" xmlns:wp="http://schemas.openxmlformats.org/drawingml/2006/wordprocessingDrawing" xmlns:w10="urn:schemas-microsoft-com:office:word" xmlns:w="http://schemas.openxmlformats.org/wordprocessingml/2006/main" xmlns:w14="http://schemas.microsoft.com/office/word/2010/wordml" xmlns:w15="http://schemas.microsoft.com/office/word/2012/wordml" xmlns:w16se="http://schemas.microsoft.com/office/word/2015/wordml/symex" xmlns:wpg="http://schemas.microsoft.com/office/word/2010/wordprocessingGroup" xmlns:wpi="http://schemas.microsoft.com/office/word/2010/wordprocessingInk" xmlns:wne="http://schemas.microsoft.com/office/word/2006/wordml" xmlns:wps="http://schemas.microsoft.com/office/word/2010/wordprocessingShape" mc:Ignorable="w14 w15 w16se wp14">
   <w:endnote w:type="separator" w:id="-1">
     <w:p>
       <w:pPr>
@@ -5132,10 +5474,10 @@
 </file>
 
 <file path=word/footer1.xml><?xml version="1.0" encoding="utf-8"?>
-<w:ftr xmlns:ve="http://schemas.openxmlformats.org/markup-compatibility/2006" xmlns:o="urn:schemas-microsoft-com:office:office" xmlns:r="http://schemas.openxmlformats.org/officeDocument/2006/relationships" xmlns:m="http://schemas.openxmlformats.org/officeDocument/2006/math" xmlns:v="urn:schemas-microsoft-com:vml" xmlns:wp="http://schemas.openxmlformats.org/drawingml/2006/wordprocessingDrawing" xmlns:w10="urn:schemas-microsoft-com:office:word" xmlns:w="http://schemas.openxmlformats.org/wordprocessingml/2006/main" xmlns:wne="http://schemas.microsoft.com/office/word/2006/wordml">
+<w:ftr xmlns:wpc="http://schemas.microsoft.com/office/word/2010/wordprocessingCanvas" xmlns:cx="http://schemas.microsoft.com/office/drawing/2014/chartex" xmlns:mc="http://schemas.openxmlformats.org/markup-compatibility/2006" xmlns:o="urn:schemas-microsoft-com:office:office" xmlns:r="http://schemas.openxmlformats.org/officeDocument/2006/relationships" xmlns:m="http://schemas.openxmlformats.org/officeDocument/2006/math" xmlns:v="urn:schemas-microsoft-com:vml" xmlns:wp14="http://schemas.microsoft.com/office/word/2010/wordprocessingDrawing" xmlns:wp="http://schemas.openxmlformats.org/drawingml/2006/wordprocessingDrawing" xmlns:w10="urn:schemas-microsoft-com:office:word" xmlns:w="http://schemas.openxmlformats.org/wordprocessingml/2006/main" xmlns:w14="http://schemas.microsoft.com/office/word/2010/wordml" xmlns:w15="http://schemas.microsoft.com/office/word/2012/wordml" xmlns:w16se="http://schemas.microsoft.com/office/word/2015/wordml/symex" xmlns:wpg="http://schemas.microsoft.com/office/word/2010/wordprocessingGroup" xmlns:wpi="http://schemas.microsoft.com/office/word/2010/wordprocessingInk" xmlns:wne="http://schemas.microsoft.com/office/word/2006/wordml" xmlns:wps="http://schemas.microsoft.com/office/word/2010/wordprocessingShape" mc:Ignorable="w14 w15 w16se wp14">
   <w:p>
     <w:pPr>
-      <w:pStyle w:val="a5"/>
+      <w:pStyle w:val="Footer"/>
     </w:pPr>
     <w:r>
       <w:rPr>
@@ -5146,7 +5488,7 @@
           <v:stroke joinstyle="miter"/>
           <v:path gradientshapeok="t" o:connecttype="rect"/>
         </v:shapetype>
-        <v:shape id="Text Box 6" o:spid="_x0000_s6148" type="#_x0000_t202" style="position:absolute;margin-left:109.85pt;margin-top:28.05pt;width:40.15pt;height:13pt;z-index:251660288;visibility:visible;v-text-anchor:middle" o:gfxdata="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" filled="f" stroked="f" strokeweight=".5pt">
+        <v:shape id="Text Box 6" o:spid="_x0000_s2052" type="#_x0000_t202" style="position:absolute;margin-left:109.85pt;margin-top:28.05pt;width:40.15pt;height:13pt;z-index:251660288;visibility:visible;v-text-anchor:middle" o:gfxdata="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" filled="f" stroked="f" strokeweight=".5pt">
           <v:textbox inset=".5mm,0,0,0">
             <w:txbxContent>
               <w:p>
@@ -5175,7 +5517,7 @@
         <w:noProof/>
       </w:rPr>
       <w:pict>
-        <v:shape id="Text Box 16" o:spid="_x0000_s6147" type="#_x0000_t202" style="position:absolute;margin-left:109pt;margin-top:7pt;width:411.4pt;height:40.45pt;z-index:251657216;visibility:visible" o:gfxdata="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" filled="f" stroked="f">
+        <v:shape id="Text Box 16" o:spid="_x0000_s2051" type="#_x0000_t202" style="position:absolute;margin-left:109pt;margin-top:7pt;width:411.4pt;height:40.45pt;z-index:251657216;visibility:visible" o:gfxdata="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" filled="f" stroked="f">
           <v:textbox inset=".5mm,1.2mm,.5mm,.5mm">
             <w:txbxContent>
               <w:p>
@@ -5186,7 +5528,7 @@
                     <w:szCs w:val="17"/>
                   </w:rPr>
                 </w:pPr>
-                <w:bookmarkStart w:id="0" w:name="_Hlk24191091"/>
+                <w:bookmarkStart w:id="1" w:name="_Hlk24191091"/>
                 <w:r>
                   <w:rPr>
                     <w:sz w:val="17"/>
@@ -5204,7 +5546,7 @@
                 <w:hyperlink r:id="rId1" w:history="1">
                   <w:r>
                     <w:rPr>
-                      <w:rStyle w:val="a9"/>
+                      <w:rStyle w:val="Hyperlink"/>
                       <w:color w:val="0882DE"/>
                       <w:sz w:val="17"/>
                       <w:szCs w:val="17"/>
@@ -5304,7 +5646,7 @@
                   <w:t>.</w:t>
                 </w:r>
               </w:p>
-              <w:bookmarkEnd w:id="0"/>
+              <w:bookmarkEnd w:id="1"/>
               <w:p>
                 <w:pPr>
                   <w:spacing w:line="240" w:lineRule="auto"/>
@@ -5345,7 +5687,7 @@
                               <a:blip r:embed="rId2">
                                 <a:extLst>
                                   <a:ext uri="{28A0092B-C50C-407E-A947-70E740481C1C}">
-                                    <a14:useLocalDpi xmlns="" xmlns:wpc="http://schemas.microsoft.com/office/word/2010/wordprocessingCanvas" xmlns:cx="http://schemas.microsoft.com/office/drawing/2014/chartex" xmlns:mc="http://schemas.openxmlformats.org/markup-compatibility/2006" xmlns:o="urn:schemas-microsoft-com:office:office" xmlns:v="urn:schemas-microsoft-com:vml" xmlns:wp14="http://schemas.microsoft.com/office/word/2010/wordprocessingDrawing" xmlns:w10="urn:schemas-microsoft-com:office:word" xmlns:w="http://schemas.openxmlformats.org/wordprocessingml/2006/main" xmlns:w14="http://schemas.microsoft.com/office/word/2010/wordml" xmlns:w15="http://schemas.microsoft.com/office/word/2012/wordml" xmlns:w16se="http://schemas.microsoft.com/office/word/2015/wordml/symex" xmlns:wpg="http://schemas.microsoft.com/office/word/2010/wordprocessingGroup" xmlns:wpi="http://schemas.microsoft.com/office/word/2010/wordprocessingInk" xmlns:wps="http://schemas.microsoft.com/office/word/2010/wordprocessingShape" xmlns:a14="http://schemas.microsoft.com/office/drawing/2010/main" val="0"/>
+                                    <a14:useLocalDpi xmlns:a14="http://schemas.microsoft.com/office/drawing/2010/main" val="0"/>
                                   </a:ext>
                                 </a:extLst>
                               </a:blip>
@@ -5411,7 +5753,7 @@
                               <a:blip r:embed="rId4">
                                 <a:extLst>
                                   <a:ext uri="{28A0092B-C50C-407E-A947-70E740481C1C}">
-                                    <a14:useLocalDpi xmlns="" xmlns:wpc="http://schemas.microsoft.com/office/word/2010/wordprocessingCanvas" xmlns:cx="http://schemas.microsoft.com/office/drawing/2014/chartex" xmlns:mc="http://schemas.openxmlformats.org/markup-compatibility/2006" xmlns:o="urn:schemas-microsoft-com:office:office" xmlns:v="urn:schemas-microsoft-com:vml" xmlns:wp14="http://schemas.microsoft.com/office/word/2010/wordprocessingDrawing" xmlns:w10="urn:schemas-microsoft-com:office:word" xmlns:w="http://schemas.openxmlformats.org/wordprocessingml/2006/main" xmlns:w14="http://schemas.microsoft.com/office/word/2010/wordml" xmlns:w15="http://schemas.microsoft.com/office/word/2012/wordml" xmlns:w16se="http://schemas.microsoft.com/office/word/2015/wordml/symex" xmlns:wpg="http://schemas.microsoft.com/office/word/2010/wordprocessingGroup" xmlns:wpi="http://schemas.microsoft.com/office/word/2010/wordprocessingInk" xmlns:wps="http://schemas.microsoft.com/office/word/2010/wordprocessingShape" xmlns:a14="http://schemas.microsoft.com/office/drawing/2010/main" val="0"/>
+                                    <a14:useLocalDpi xmlns:a14="http://schemas.microsoft.com/office/drawing/2010/main" val="0"/>
                                   </a:ext>
                                 </a:extLst>
                               </a:blip>
@@ -5530,10 +5872,10 @@
                               <a:blip r:embed="rId8">
                                 <a:extLst>
                                   <a:ext uri="{28A0092B-C50C-407E-A947-70E740481C1C}">
-                                    <a14:useLocalDpi xmlns="" xmlns:wpc="http://schemas.microsoft.com/office/word/2010/wordprocessingCanvas" xmlns:cx="http://schemas.microsoft.com/office/drawing/2014/chartex" xmlns:mc="http://schemas.openxmlformats.org/markup-compatibility/2006" xmlns:o="urn:schemas-microsoft-com:office:office" xmlns:v="urn:schemas-microsoft-com:vml" xmlns:wp14="http://schemas.microsoft.com/office/word/2010/wordprocessingDrawing" xmlns:w10="urn:schemas-microsoft-com:office:word" xmlns:w="http://schemas.openxmlformats.org/wordprocessingml/2006/main" xmlns:w14="http://schemas.microsoft.com/office/word/2010/wordml" xmlns:w15="http://schemas.microsoft.com/office/word/2012/wordml" xmlns:w16se="http://schemas.microsoft.com/office/word/2015/wordml/symex" xmlns:wpg="http://schemas.microsoft.com/office/word/2010/wordprocessingGroup" xmlns:wpi="http://schemas.microsoft.com/office/word/2010/wordprocessingInk" xmlns:wps="http://schemas.microsoft.com/office/word/2010/wordprocessingShape" xmlns:a14="http://schemas.microsoft.com/office/drawing/2010/main" val="0"/>
+                                    <a14:useLocalDpi xmlns:a14="http://schemas.microsoft.com/office/drawing/2010/main" val="0"/>
                                   </a:ext>
                                   <a:ext uri="{837473B0-CC2E-450A-ABE3-18F120FF3D39}">
-                                    <a1611:picAttrSrcUrl xmlns:wpc="http://schemas.microsoft.com/office/word/2010/wordprocessingCanvas" xmlns:cx="http://schemas.microsoft.com/office/drawing/2014/chartex" xmlns:mc="http://schemas.openxmlformats.org/markup-compatibility/2006" xmlns:wp14="http://schemas.microsoft.com/office/word/2010/wordprocessingDrawing" xmlns:w14="http://schemas.microsoft.com/office/word/2010/wordml" xmlns:w15="http://schemas.microsoft.com/office/word/2012/wordml" xmlns:w16se="http://schemas.microsoft.com/office/word/2015/wordml/symex" xmlns:wpg="http://schemas.microsoft.com/office/word/2010/wordprocessingGroup" xmlns:wpi="http://schemas.microsoft.com/office/word/2010/wordprocessingInk" xmlns:wps="http://schemas.microsoft.com/office/word/2010/wordprocessingShape" xmlns:a1611="http://schemas.microsoft.com/office/drawing/2016/11/main" xmlns:w16cid="http://schemas.microsoft.com/office/word/2016/wordml/cid" xmlns:w="http://schemas.openxmlformats.org/wordprocessingml/2006/main" xmlns:w10="urn:schemas-microsoft-com:office:word" xmlns:v="urn:schemas-microsoft-com:vml" xmlns:o="urn:schemas-microsoft-com:office:office" xmlns:am3d="http://schemas.microsoft.com/office/drawing/2017/model3d" xmlns:aink="http://schemas.microsoft.com/office/drawing/2016/ink" xmlns:cx8="http://schemas.microsoft.com/office/drawing/2016/5/14/chartex" xmlns:cx7="http://schemas.microsoft.com/office/drawing/2016/5/13/chartex" xmlns:cx6="http://schemas.microsoft.com/office/drawing/2016/5/12/chartex" xmlns:cx5="http://schemas.microsoft.com/office/drawing/2016/5/11/chartex" xmlns:cx4="http://schemas.microsoft.com/office/drawing/2016/5/10/chartex" xmlns:cx3="http://schemas.microsoft.com/office/drawing/2016/5/9/chartex" xmlns:cx2="http://schemas.microsoft.com/office/drawing/2015/10/21/chartex" xmlns:cx1="http://schemas.microsoft.com/office/drawing/2015/9/8/chartex" xmlns="" r:id="rId9"/>
+                                    <a1611:picAttrSrcUrl xmlns="" xmlns:cx1="http://schemas.microsoft.com/office/drawing/2015/9/8/chartex" xmlns:cx2="http://schemas.microsoft.com/office/drawing/2015/10/21/chartex" xmlns:cx3="http://schemas.microsoft.com/office/drawing/2016/5/9/chartex" xmlns:cx4="http://schemas.microsoft.com/office/drawing/2016/5/10/chartex" xmlns:cx5="http://schemas.microsoft.com/office/drawing/2016/5/11/chartex" xmlns:cx6="http://schemas.microsoft.com/office/drawing/2016/5/12/chartex" xmlns:cx7="http://schemas.microsoft.com/office/drawing/2016/5/13/chartex" xmlns:cx8="http://schemas.microsoft.com/office/drawing/2016/5/14/chartex" xmlns:aink="http://schemas.microsoft.com/office/drawing/2016/ink" xmlns:am3d="http://schemas.microsoft.com/office/drawing/2017/model3d" xmlns:o="urn:schemas-microsoft-com:office:office" xmlns:v="urn:schemas-microsoft-com:vml" xmlns:w10="urn:schemas-microsoft-com:office:word" xmlns:w="http://schemas.openxmlformats.org/wordprocessingml/2006/main" xmlns:w16cid="http://schemas.microsoft.com/office/word/2016/wordml/cid" xmlns:a1611="http://schemas.microsoft.com/office/drawing/2016/11/main" xmlns:ve="http://schemas.openxmlformats.org/markup-compatibility/2006" r:id="rId9"/>
                                   </a:ext>
                                 </a:extLst>
                               </a:blip>
@@ -5705,7 +6047,7 @@
                               <a:blip r:embed="rId15">
                                 <a:extLst>
                                   <a:ext uri="{28A0092B-C50C-407E-A947-70E740481C1C}">
-                                    <a14:useLocalDpi xmlns="" xmlns:wpc="http://schemas.microsoft.com/office/word/2010/wordprocessingCanvas" xmlns:cx="http://schemas.microsoft.com/office/drawing/2014/chartex" xmlns:mc="http://schemas.openxmlformats.org/markup-compatibility/2006" xmlns:o="urn:schemas-microsoft-com:office:office" xmlns:v="urn:schemas-microsoft-com:vml" xmlns:wp14="http://schemas.microsoft.com/office/word/2010/wordprocessingDrawing" xmlns:w10="urn:schemas-microsoft-com:office:word" xmlns:w="http://schemas.openxmlformats.org/wordprocessingml/2006/main" xmlns:w14="http://schemas.microsoft.com/office/word/2010/wordml" xmlns:w15="http://schemas.microsoft.com/office/word/2012/wordml" xmlns:w16se="http://schemas.microsoft.com/office/word/2015/wordml/symex" xmlns:wpg="http://schemas.microsoft.com/office/word/2010/wordprocessingGroup" xmlns:wpi="http://schemas.microsoft.com/office/word/2010/wordprocessingInk" xmlns:wps="http://schemas.microsoft.com/office/word/2010/wordprocessingShape" xmlns:a14="http://schemas.microsoft.com/office/drawing/2010/main" val="0"/>
+                                    <a14:useLocalDpi xmlns:a14="http://schemas.microsoft.com/office/drawing/2010/main" val="0"/>
                                   </a:ext>
                                 </a:extLst>
                               </a:blip>
@@ -5726,7 +6068,7 @@
                               </a:ln>
                               <a:extLst>
                                 <a:ext uri="{53640926-AAD7-44D8-BBD7-CCE9431645EC}">
-                                  <a14:shadowObscured xmlns="" xmlns:wpc="http://schemas.microsoft.com/office/word/2010/wordprocessingCanvas" xmlns:cx="http://schemas.microsoft.com/office/drawing/2014/chartex" xmlns:mc="http://schemas.openxmlformats.org/markup-compatibility/2006" xmlns:o="urn:schemas-microsoft-com:office:office" xmlns:v="urn:schemas-microsoft-com:vml" xmlns:wp14="http://schemas.microsoft.com/office/word/2010/wordprocessingDrawing" xmlns:w10="urn:schemas-microsoft-com:office:word" xmlns:w="http://schemas.openxmlformats.org/wordprocessingml/2006/main" xmlns:w14="http://schemas.microsoft.com/office/word/2010/wordml" xmlns:w15="http://schemas.microsoft.com/office/word/2012/wordml" xmlns:w16se="http://schemas.microsoft.com/office/word/2015/wordml/symex" xmlns:wpg="http://schemas.microsoft.com/office/word/2010/wordprocessingGroup" xmlns:wpi="http://schemas.microsoft.com/office/word/2010/wordprocessingInk" xmlns:wps="http://schemas.microsoft.com/office/word/2010/wordprocessingShape" xmlns:a14="http://schemas.microsoft.com/office/drawing/2010/main"/>
+                                  <a14:shadowObscured xmlns:a14="http://schemas.microsoft.com/office/drawing/2010/main"/>
                                 </a:ext>
                               </a:extLst>
                             </pic:spPr>
@@ -5774,7 +6116,7 @@
                               <a:blip r:embed="rId17">
                                 <a:extLst>
                                   <a:ext uri="{28A0092B-C50C-407E-A947-70E740481C1C}">
-                                    <a14:useLocalDpi xmlns="" xmlns:wpc="http://schemas.microsoft.com/office/word/2010/wordprocessingCanvas" xmlns:cx="http://schemas.microsoft.com/office/drawing/2014/chartex" xmlns:mc="http://schemas.openxmlformats.org/markup-compatibility/2006" xmlns:o="urn:schemas-microsoft-com:office:office" xmlns:v="urn:schemas-microsoft-com:vml" xmlns:wp14="http://schemas.microsoft.com/office/word/2010/wordprocessingDrawing" xmlns:w10="urn:schemas-microsoft-com:office:word" xmlns:w="http://schemas.openxmlformats.org/wordprocessingml/2006/main" xmlns:w14="http://schemas.microsoft.com/office/word/2010/wordml" xmlns:w15="http://schemas.microsoft.com/office/word/2012/wordml" xmlns:w16se="http://schemas.microsoft.com/office/word/2015/wordml/symex" xmlns:wpg="http://schemas.microsoft.com/office/word/2010/wordprocessingGroup" xmlns:wpi="http://schemas.microsoft.com/office/word/2010/wordprocessingInk" xmlns:wps="http://schemas.microsoft.com/office/word/2010/wordprocessingShape" xmlns:a14="http://schemas.microsoft.com/office/drawing/2010/main" val="0"/>
+                                    <a14:useLocalDpi xmlns:a14="http://schemas.microsoft.com/office/drawing/2010/main" val="0"/>
                                   </a:ext>
                                 </a:extLst>
                               </a:blip>
@@ -5898,7 +6240,7 @@
                   <a:blip r:embed="rId20">
                     <a:extLst>
                       <a:ext uri="{28A0092B-C50C-407E-A947-70E740481C1C}">
-                        <a14:useLocalDpi xmlns="" xmlns:wpc="http://schemas.microsoft.com/office/word/2010/wordprocessingCanvas" xmlns:cx="http://schemas.microsoft.com/office/drawing/2014/chartex" xmlns:mc="http://schemas.openxmlformats.org/markup-compatibility/2006" xmlns:o="urn:schemas-microsoft-com:office:office" xmlns:v="urn:schemas-microsoft-com:vml" xmlns:wp14="http://schemas.microsoft.com/office/word/2010/wordprocessingDrawing" xmlns:w10="urn:schemas-microsoft-com:office:word" xmlns:w="http://schemas.openxmlformats.org/wordprocessingml/2006/main" xmlns:w14="http://schemas.microsoft.com/office/word/2010/wordml" xmlns:w15="http://schemas.microsoft.com/office/word/2012/wordml" xmlns:w16se="http://schemas.microsoft.com/office/word/2015/wordml/symex" xmlns:wpg="http://schemas.microsoft.com/office/word/2010/wordprocessingGroup" xmlns:wpi="http://schemas.microsoft.com/office/word/2010/wordprocessingInk" xmlns:wps="http://schemas.microsoft.com/office/word/2010/wordprocessingShape" xmlns:a14="http://schemas.microsoft.com/office/drawing/2010/main" val="0"/>
+                        <a14:useLocalDpi xmlns:a14="http://schemas.microsoft.com/office/drawing/2010/main" val="0"/>
                       </a:ext>
                     </a:extLst>
                   </a:blip>
@@ -5931,7 +6273,7 @@
         <w:noProof/>
       </w:rPr>
       <w:pict>
-        <v:line id="Straight Connector 19" o:spid="_x0000_s6146" style="position:absolute;flip:y;z-index:251622400;visibility:visible;mso-position-horizontal-relative:text;mso-position-vertical-relative:text" from="-.1pt,5.2pt" to="520.7pt,5.2pt" o:gfxdata="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" strokecolor="#974706 [1609]" strokeweight="1pt">
+        <v:line id="Straight Connector 19" o:spid="_x0000_s2050" style="position:absolute;flip:y;z-index:251622400;visibility:visible;mso-position-horizontal-relative:text;mso-position-vertical-relative:text" from="-.1pt,5.2pt" to="520.7pt,5.2pt" o:gfxdata="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" strokecolor="#974706 [1609]" strokeweight="1pt">
           <v:stroke endcap="round"/>
         </v:line>
       </w:pict>
@@ -5941,7 +6283,7 @@
         <w:noProof/>
       </w:rPr>
       <w:pict>
-        <v:shape id="Text Box 4" o:spid="_x0000_s6145" type="#_x0000_t202" style="position:absolute;margin-left:444.65pt;margin-top:26.95pt;width:70.9pt;height:15.9pt;z-index:251663360;visibility:visible;mso-position-horizontal-relative:text;mso-position-vertical-relative:text;v-text-anchor:middle" o:gfxdata="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" filled="f" stroked="f" strokeweight=".5pt">
+        <v:shape id="Text Box 4" o:spid="_x0000_s2049" type="#_x0000_t202" style="position:absolute;margin-left:444.65pt;margin-top:26.95pt;width:70.9pt;height:15.9pt;z-index:251663360;visibility:visible;mso-position-horizontal-relative:text;mso-position-vertical-relative:text;v-text-anchor:middle" o:gfxdata="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" filled="f" stroked="f" strokeweight=".5pt">
           <v:textbox inset="0,0,0,0">
             <w:txbxContent>
               <w:p>
@@ -5987,7 +6329,7 @@
                     <w:sz w:val="18"/>
                     <w:szCs w:val="18"/>
                   </w:rPr>
-                  <w:t>1</w:t>
+                  <w:t>8</w:t>
                 </w:r>
                 <w:r>
                   <w:rPr>
@@ -6003,16 +6345,31 @@
                   </w:rPr>
                   <w:t xml:space="preserve"> of </w:t>
                 </w:r>
-                <w:fldSimple w:instr=" NUMPAGES   \* MERGEFORMAT ">
-                  <w:r>
-                    <w:rPr>
-                      <w:noProof/>
-                      <w:sz w:val="18"/>
-                      <w:szCs w:val="18"/>
-                    </w:rPr>
-                    <w:t>8</w:t>
-                  </w:r>
-                </w:fldSimple>
+                <w:r>
+                  <w:fldChar w:fldCharType="begin"/>
+                </w:r>
+                <w:r>
+                  <w:instrText xml:space="preserve"> NUMPAGES   \* MERGEFORMAT </w:instrText>
+                </w:r>
+                <w:r>
+                  <w:fldChar w:fldCharType="separate"/>
+                </w:r>
+                <w:r>
+                  <w:rPr>
+                    <w:noProof/>
+                    <w:sz w:val="18"/>
+                    <w:szCs w:val="18"/>
+                  </w:rPr>
+                  <w:t>8</w:t>
+                </w:r>
+                <w:r>
+                  <w:rPr>
+                    <w:noProof/>
+                    <w:sz w:val="18"/>
+                    <w:szCs w:val="18"/>
+                  </w:rPr>
+                  <w:fldChar w:fldCharType="end"/>
+                </w:r>
               </w:p>
             </w:txbxContent>
           </v:textbox>
@@ -6024,7 +6381,7 @@
 </file>
 
 <file path=word/footnotes.xml><?xml version="1.0" encoding="utf-8"?>
-<w:footnotes xmlns:ve="http://schemas.openxmlformats.org/markup-compatibility/2006" xmlns:o="urn:schemas-microsoft-com:office:office" xmlns:r="http://schemas.openxmlformats.org/officeDocument/2006/relationships" xmlns:m="http://schemas.openxmlformats.org/officeDocument/2006/math" xmlns:v="urn:schemas-microsoft-com:vml" xmlns:wp="http://schemas.openxmlformats.org/drawingml/2006/wordprocessingDrawing" xmlns:w10="urn:schemas-microsoft-com:office:word" xmlns:w="http://schemas.openxmlformats.org/wordprocessingml/2006/main" xmlns:wne="http://schemas.microsoft.com/office/word/2006/wordml">
+<w:footnotes xmlns:wpc="http://schemas.microsoft.com/office/word/2010/wordprocessingCanvas" xmlns:cx="http://schemas.microsoft.com/office/drawing/2014/chartex" xmlns:mc="http://schemas.openxmlformats.org/markup-compatibility/2006" xmlns:o="urn:schemas-microsoft-com:office:office" xmlns:r="http://schemas.openxmlformats.org/officeDocument/2006/relationships" xmlns:m="http://schemas.openxmlformats.org/officeDocument/2006/math" xmlns:v="urn:schemas-microsoft-com:vml" xmlns:wp14="http://schemas.microsoft.com/office/word/2010/wordprocessingDrawing" xmlns:wp="http://schemas.openxmlformats.org/drawingml/2006/wordprocessingDrawing" xmlns:w10="urn:schemas-microsoft-com:office:word" xmlns:w="http://schemas.openxmlformats.org/wordprocessingml/2006/main" xmlns:w14="http://schemas.microsoft.com/office/word/2010/wordml" xmlns:w15="http://schemas.microsoft.com/office/word/2012/wordml" xmlns:w16se="http://schemas.microsoft.com/office/word/2015/wordml/symex" xmlns:wpg="http://schemas.microsoft.com/office/word/2010/wordprocessingGroup" xmlns:wpi="http://schemas.microsoft.com/office/word/2010/wordprocessingInk" xmlns:wne="http://schemas.microsoft.com/office/word/2006/wordml" xmlns:wps="http://schemas.microsoft.com/office/word/2010/wordprocessingShape" mc:Ignorable="w14 w15 w16se wp14">
   <w:footnote w:type="separator" w:id="-1">
     <w:p>
       <w:pPr>
@@ -6049,10 +6406,10 @@
 </file>
 
 <file path=word/header1.xml><?xml version="1.0" encoding="utf-8"?>
-<w:hdr xmlns:ve="http://schemas.openxmlformats.org/markup-compatibility/2006" xmlns:o="urn:schemas-microsoft-com:office:office" xmlns:r="http://schemas.openxmlformats.org/officeDocument/2006/relationships" xmlns:m="http://schemas.openxmlformats.org/officeDocument/2006/math" xmlns:v="urn:schemas-microsoft-com:vml" xmlns:wp="http://schemas.openxmlformats.org/drawingml/2006/wordprocessingDrawing" xmlns:w10="urn:schemas-microsoft-com:office:word" xmlns:w="http://schemas.openxmlformats.org/wordprocessingml/2006/main" xmlns:wne="http://schemas.microsoft.com/office/word/2006/wordml">
+<w:hdr xmlns:wpc="http://schemas.microsoft.com/office/word/2010/wordprocessingCanvas" xmlns:cx="http://schemas.microsoft.com/office/drawing/2014/chartex" xmlns:mc="http://schemas.openxmlformats.org/markup-compatibility/2006" xmlns:o="urn:schemas-microsoft-com:office:office" xmlns:r="http://schemas.openxmlformats.org/officeDocument/2006/relationships" xmlns:m="http://schemas.openxmlformats.org/officeDocument/2006/math" xmlns:v="urn:schemas-microsoft-com:vml" xmlns:wp14="http://schemas.microsoft.com/office/word/2010/wordprocessingDrawing" xmlns:wp="http://schemas.openxmlformats.org/drawingml/2006/wordprocessingDrawing" xmlns:w10="urn:schemas-microsoft-com:office:word" xmlns:w="http://schemas.openxmlformats.org/wordprocessingml/2006/main" xmlns:w14="http://schemas.microsoft.com/office/word/2010/wordml" xmlns:w15="http://schemas.microsoft.com/office/word/2012/wordml" xmlns:w16se="http://schemas.microsoft.com/office/word/2015/wordml/symex" xmlns:wpg="http://schemas.microsoft.com/office/word/2010/wordprocessingGroup" xmlns:wpi="http://schemas.microsoft.com/office/word/2010/wordprocessingInk" xmlns:wne="http://schemas.microsoft.com/office/word/2006/wordml" xmlns:wps="http://schemas.microsoft.com/office/word/2010/wordprocessingShape" mc:Ignorable="w14 w15 w16se wp14">
   <w:p>
     <w:pPr>
-      <w:pStyle w:val="a3"/>
+      <w:pStyle w:val="Header"/>
       <w:ind w:hanging="1134"/>
     </w:pPr>
   </w:p>
@@ -6060,8 +6417,8 @@
 </file>
 
 <file path=word/numbering.xml><?xml version="1.0" encoding="utf-8"?>
-<w:numbering xmlns:ve="http://schemas.openxmlformats.org/markup-compatibility/2006" xmlns:o="urn:schemas-microsoft-com:office:office" xmlns:r="http://schemas.openxmlformats.org/officeDocument/2006/relationships" xmlns:m="http://schemas.openxmlformats.org/officeDocument/2006/math" xmlns:v="urn:schemas-microsoft-com:vml" xmlns:wp="http://schemas.openxmlformats.org/drawingml/2006/wordprocessingDrawing" xmlns:w10="urn:schemas-microsoft-com:office:word" xmlns:w="http://schemas.openxmlformats.org/wordprocessingml/2006/main" xmlns:wne="http://schemas.microsoft.com/office/word/2006/wordml">
-  <w:abstractNum w:abstractNumId="0">
+<w:numbering xmlns:wpc="http://schemas.microsoft.com/office/word/2010/wordprocessingCanvas" xmlns:cx="http://schemas.microsoft.com/office/drawing/2014/chartex" xmlns:mc="http://schemas.openxmlformats.org/markup-compatibility/2006" xmlns:o="urn:schemas-microsoft-com:office:office" xmlns:r="http://schemas.openxmlformats.org/officeDocument/2006/relationships" xmlns:m="http://schemas.openxmlformats.org/officeDocument/2006/math" xmlns:v="urn:schemas-microsoft-com:vml" xmlns:wp14="http://schemas.microsoft.com/office/word/2010/wordprocessingDrawing" xmlns:wp="http://schemas.openxmlformats.org/drawingml/2006/wordprocessingDrawing" xmlns:w10="urn:schemas-microsoft-com:office:word" xmlns:w="http://schemas.openxmlformats.org/wordprocessingml/2006/main" xmlns:w14="http://schemas.microsoft.com/office/word/2010/wordml" xmlns:w15="http://schemas.microsoft.com/office/word/2012/wordml" xmlns:w16se="http://schemas.microsoft.com/office/word/2015/wordml/symex" xmlns:wpg="http://schemas.microsoft.com/office/word/2010/wordprocessingGroup" xmlns:wpi="http://schemas.microsoft.com/office/word/2010/wordprocessingInk" xmlns:wne="http://schemas.microsoft.com/office/word/2006/wordml" xmlns:wps="http://schemas.microsoft.com/office/word/2010/wordprocessingShape" mc:Ignorable="w14 w15 w16se wp14">
+  <w:abstractNum w:abstractNumId="0" w15:restartNumberingAfterBreak="0">
     <w:nsid w:val="04E60920"/>
     <w:multiLevelType w:val="hybridMultilevel"/>
     <w:tmpl w:val="9DB0F662"/>
@@ -6174,7 +6531,7 @@
       </w:rPr>
     </w:lvl>
   </w:abstractNum>
-  <w:abstractNum w:abstractNumId="1">
+  <w:abstractNum w:abstractNumId="1" w15:restartNumberingAfterBreak="0">
     <w:nsid w:val="06AA6136"/>
     <w:multiLevelType w:val="hybridMultilevel"/>
     <w:tmpl w:val="67441DC4"/>
@@ -6287,7 +6644,7 @@
       </w:rPr>
     </w:lvl>
   </w:abstractNum>
-  <w:abstractNum w:abstractNumId="2">
+  <w:abstractNum w:abstractNumId="2" w15:restartNumberingAfterBreak="0">
     <w:nsid w:val="0BCB1966"/>
     <w:multiLevelType w:val="hybridMultilevel"/>
     <w:tmpl w:val="288856D8"/>
@@ -6400,7 +6757,7 @@
       </w:rPr>
     </w:lvl>
   </w:abstractNum>
-  <w:abstractNum w:abstractNumId="3">
+  <w:abstractNum w:abstractNumId="3" w15:restartNumberingAfterBreak="0">
     <w:nsid w:val="0C8C04AE"/>
     <w:multiLevelType w:val="hybridMultilevel"/>
     <w:tmpl w:val="3880094C"/>
@@ -6513,7 +6870,7 @@
       </w:rPr>
     </w:lvl>
   </w:abstractNum>
-  <w:abstractNum w:abstractNumId="4">
+  <w:abstractNum w:abstractNumId="4" w15:restartNumberingAfterBreak="0">
     <w:nsid w:val="0D150978"/>
     <w:multiLevelType w:val="hybridMultilevel"/>
     <w:tmpl w:val="184A0ED8"/>
@@ -6605,7 +6962,7 @@
       </w:pPr>
     </w:lvl>
   </w:abstractNum>
-  <w:abstractNum w:abstractNumId="5">
+  <w:abstractNum w:abstractNumId="5" w15:restartNumberingAfterBreak="0">
     <w:nsid w:val="12D46FE6"/>
     <w:multiLevelType w:val="hybridMultilevel"/>
     <w:tmpl w:val="2E189FDA"/>
@@ -6718,14 +7075,14 @@
       </w:rPr>
     </w:lvl>
   </w:abstractNum>
-  <w:abstractNum w:abstractNumId="6">
+  <w:abstractNum w:abstractNumId="6" w15:restartNumberingAfterBreak="0">
     <w:nsid w:val="13A00DEC"/>
     <w:multiLevelType w:val="hybridMultilevel"/>
     <w:tmpl w:val="A9E40BD8"/>
     <w:lvl w:ilvl="0" w:tplc="A0E28166">
       <w:start w:val="1"/>
       <w:numFmt w:val="decimal"/>
-      <w:pStyle w:val="2"/>
+      <w:pStyle w:val="Heading2"/>
       <w:lvlText w:val="%1."/>
       <w:lvlJc w:val="left"/>
       <w:pPr>
@@ -6805,7 +7162,7 @@
       </w:pPr>
     </w:lvl>
   </w:abstractNum>
-  <w:abstractNum w:abstractNumId="7">
+  <w:abstractNum w:abstractNumId="7" w15:restartNumberingAfterBreak="0">
     <w:nsid w:val="19FC108B"/>
     <w:multiLevelType w:val="hybridMultilevel"/>
     <w:tmpl w:val="5AE21E18"/>
@@ -6918,7 +7275,7 @@
       </w:rPr>
     </w:lvl>
   </w:abstractNum>
-  <w:abstractNum w:abstractNumId="8">
+  <w:abstractNum w:abstractNumId="8" w15:restartNumberingAfterBreak="0">
     <w:nsid w:val="1D3C450D"/>
     <w:multiLevelType w:val="hybridMultilevel"/>
     <w:tmpl w:val="0732809A"/>
@@ -7007,7 +7364,7 @@
       </w:pPr>
     </w:lvl>
   </w:abstractNum>
-  <w:abstractNum w:abstractNumId="9">
+  <w:abstractNum w:abstractNumId="9" w15:restartNumberingAfterBreak="0">
     <w:nsid w:val="1DAD2515"/>
     <w:multiLevelType w:val="hybridMultilevel"/>
     <w:tmpl w:val="9C1E9A04"/>
@@ -7120,7 +7477,7 @@
       </w:rPr>
     </w:lvl>
   </w:abstractNum>
-  <w:abstractNum w:abstractNumId="10">
+  <w:abstractNum w:abstractNumId="10" w15:restartNumberingAfterBreak="0">
     <w:nsid w:val="22CD3F94"/>
     <w:multiLevelType w:val="hybridMultilevel"/>
     <w:tmpl w:val="A044FDFA"/>
@@ -7206,7 +7563,7 @@
       </w:pPr>
     </w:lvl>
   </w:abstractNum>
-  <w:abstractNum w:abstractNumId="11">
+  <w:abstractNum w:abstractNumId="11" w15:restartNumberingAfterBreak="0">
     <w:nsid w:val="23536430"/>
     <w:multiLevelType w:val="hybridMultilevel"/>
     <w:tmpl w:val="88CCA070"/>
@@ -7319,7 +7676,7 @@
       </w:rPr>
     </w:lvl>
   </w:abstractNum>
-  <w:abstractNum w:abstractNumId="12">
+  <w:abstractNum w:abstractNumId="12" w15:restartNumberingAfterBreak="0">
     <w:nsid w:val="23C737F5"/>
     <w:multiLevelType w:val="hybridMultilevel"/>
     <w:tmpl w:val="13202166"/>
@@ -7408,7 +7765,7 @@
       </w:pPr>
     </w:lvl>
   </w:abstractNum>
-  <w:abstractNum w:abstractNumId="13">
+  <w:abstractNum w:abstractNumId="13" w15:restartNumberingAfterBreak="0">
     <w:nsid w:val="253348C0"/>
     <w:multiLevelType w:val="hybridMultilevel"/>
     <w:tmpl w:val="5CC6AF8A"/>
@@ -7496,7 +7853,7 @@
       </w:pPr>
     </w:lvl>
   </w:abstractNum>
-  <w:abstractNum w:abstractNumId="14">
+  <w:abstractNum w:abstractNumId="14" w15:restartNumberingAfterBreak="0">
     <w:nsid w:val="26413526"/>
     <w:multiLevelType w:val="hybridMultilevel"/>
     <w:tmpl w:val="A1B4F3F4"/>
@@ -7582,7 +7939,7 @@
       </w:pPr>
     </w:lvl>
   </w:abstractNum>
-  <w:abstractNum w:abstractNumId="15">
+  <w:abstractNum w:abstractNumId="15" w15:restartNumberingAfterBreak="0">
     <w:nsid w:val="264860D5"/>
     <w:multiLevelType w:val="hybridMultilevel"/>
     <w:tmpl w:val="1F1CB5CE"/>
@@ -7671,7 +8028,7 @@
       </w:pPr>
     </w:lvl>
   </w:abstractNum>
-  <w:abstractNum w:abstractNumId="16">
+  <w:abstractNum w:abstractNumId="16" w15:restartNumberingAfterBreak="0">
     <w:nsid w:val="268274C7"/>
     <w:multiLevelType w:val="hybridMultilevel"/>
     <w:tmpl w:val="0732809A"/>
@@ -7760,7 +8117,7 @@
       </w:pPr>
     </w:lvl>
   </w:abstractNum>
-  <w:abstractNum w:abstractNumId="17">
+  <w:abstractNum w:abstractNumId="17" w15:restartNumberingAfterBreak="0">
     <w:nsid w:val="2C5B53B7"/>
     <w:multiLevelType w:val="hybridMultilevel"/>
     <w:tmpl w:val="98BE5D62"/>
@@ -7855,7 +8212,7 @@
       </w:pPr>
     </w:lvl>
   </w:abstractNum>
-  <w:abstractNum w:abstractNumId="18">
+  <w:abstractNum w:abstractNumId="18" w15:restartNumberingAfterBreak="0">
     <w:nsid w:val="326B7ADF"/>
     <w:multiLevelType w:val="hybridMultilevel"/>
     <w:tmpl w:val="243464B4"/>
@@ -7950,7 +8307,7 @@
       </w:pPr>
     </w:lvl>
   </w:abstractNum>
-  <w:abstractNum w:abstractNumId="19">
+  <w:abstractNum w:abstractNumId="19" w15:restartNumberingAfterBreak="0">
     <w:nsid w:val="36F1759A"/>
     <w:multiLevelType w:val="hybridMultilevel"/>
     <w:tmpl w:val="AC4C80EA"/>
@@ -8063,7 +8420,7 @@
       </w:rPr>
     </w:lvl>
   </w:abstractNum>
-  <w:abstractNum w:abstractNumId="20">
+  <w:abstractNum w:abstractNumId="20" w15:restartNumberingAfterBreak="0">
     <w:nsid w:val="37F85E50"/>
     <w:multiLevelType w:val="hybridMultilevel"/>
     <w:tmpl w:val="046C01D0"/>
@@ -8176,7 +8533,7 @@
       </w:rPr>
     </w:lvl>
   </w:abstractNum>
-  <w:abstractNum w:abstractNumId="21">
+  <w:abstractNum w:abstractNumId="21" w15:restartNumberingAfterBreak="0">
     <w:nsid w:val="385C6CB3"/>
     <w:multiLevelType w:val="hybridMultilevel"/>
     <w:tmpl w:val="C1C67C5C"/>
@@ -8289,7 +8646,7 @@
       </w:rPr>
     </w:lvl>
   </w:abstractNum>
-  <w:abstractNum w:abstractNumId="22">
+  <w:abstractNum w:abstractNumId="22" w15:restartNumberingAfterBreak="0">
     <w:nsid w:val="40B63A43"/>
     <w:multiLevelType w:val="hybridMultilevel"/>
     <w:tmpl w:val="4D9EFB84"/>
@@ -8384,7 +8741,7 @@
       </w:pPr>
     </w:lvl>
   </w:abstractNum>
-  <w:abstractNum w:abstractNumId="23">
+  <w:abstractNum w:abstractNumId="23" w15:restartNumberingAfterBreak="0">
     <w:nsid w:val="44BC2519"/>
     <w:multiLevelType w:val="hybridMultilevel"/>
     <w:tmpl w:val="EEB2B3B6"/>
@@ -8473,7 +8830,7 @@
       </w:pPr>
     </w:lvl>
   </w:abstractNum>
-  <w:abstractNum w:abstractNumId="24">
+  <w:abstractNum w:abstractNumId="24" w15:restartNumberingAfterBreak="0">
     <w:nsid w:val="4D796141"/>
     <w:multiLevelType w:val="hybridMultilevel"/>
     <w:tmpl w:val="91D04A66"/>
@@ -8586,7 +8943,7 @@
       </w:rPr>
     </w:lvl>
   </w:abstractNum>
-  <w:abstractNum w:abstractNumId="25">
+  <w:abstractNum w:abstractNumId="25" w15:restartNumberingAfterBreak="0">
     <w:nsid w:val="4F5B2890"/>
     <w:multiLevelType w:val="hybridMultilevel"/>
     <w:tmpl w:val="9FAE4850"/>
@@ -8699,7 +9056,7 @@
       </w:rPr>
     </w:lvl>
   </w:abstractNum>
-  <w:abstractNum w:abstractNumId="26">
+  <w:abstractNum w:abstractNumId="26" w15:restartNumberingAfterBreak="0">
     <w:nsid w:val="50F62E8C"/>
     <w:multiLevelType w:val="hybridMultilevel"/>
     <w:tmpl w:val="E78C85C0"/>
@@ -8812,7 +9169,7 @@
       </w:rPr>
     </w:lvl>
   </w:abstractNum>
-  <w:abstractNum w:abstractNumId="27">
+  <w:abstractNum w:abstractNumId="27" w15:restartNumberingAfterBreak="0">
     <w:nsid w:val="5507266E"/>
     <w:multiLevelType w:val="hybridMultilevel"/>
     <w:tmpl w:val="22522E3A"/>
@@ -8925,7 +9282,7 @@
       </w:rPr>
     </w:lvl>
   </w:abstractNum>
-  <w:abstractNum w:abstractNumId="28">
+  <w:abstractNum w:abstractNumId="28" w15:restartNumberingAfterBreak="0">
     <w:nsid w:val="55990837"/>
     <w:multiLevelType w:val="hybridMultilevel"/>
     <w:tmpl w:val="960254F8"/>
@@ -9038,7 +9395,7 @@
       </w:rPr>
     </w:lvl>
   </w:abstractNum>
-  <w:abstractNum w:abstractNumId="29">
+  <w:abstractNum w:abstractNumId="29" w15:restartNumberingAfterBreak="0">
     <w:nsid w:val="55BC60FF"/>
     <w:multiLevelType w:val="hybridMultilevel"/>
     <w:tmpl w:val="C1FC87D6"/>
@@ -9127,7 +9484,7 @@
       </w:pPr>
     </w:lvl>
   </w:abstractNum>
-  <w:abstractNum w:abstractNumId="30">
+  <w:abstractNum w:abstractNumId="30" w15:restartNumberingAfterBreak="0">
     <w:nsid w:val="57FD43D1"/>
     <w:multiLevelType w:val="hybridMultilevel"/>
     <w:tmpl w:val="A36A9E3E"/>
@@ -9215,7 +9572,7 @@
       </w:pPr>
     </w:lvl>
   </w:abstractNum>
-  <w:abstractNum w:abstractNumId="31">
+  <w:abstractNum w:abstractNumId="31" w15:restartNumberingAfterBreak="0">
     <w:nsid w:val="5E7757B2"/>
     <w:multiLevelType w:val="multilevel"/>
     <w:tmpl w:val="0E203B02"/>
@@ -9301,7 +9658,7 @@
       </w:pPr>
     </w:lvl>
   </w:abstractNum>
-  <w:abstractNum w:abstractNumId="32">
+  <w:abstractNum w:abstractNumId="32" w15:restartNumberingAfterBreak="0">
     <w:nsid w:val="5F447CAA"/>
     <w:multiLevelType w:val="hybridMultilevel"/>
     <w:tmpl w:val="AF143D8C"/>
@@ -9414,7 +9771,7 @@
       </w:rPr>
     </w:lvl>
   </w:abstractNum>
-  <w:abstractNum w:abstractNumId="33">
+  <w:abstractNum w:abstractNumId="33" w15:restartNumberingAfterBreak="0">
     <w:nsid w:val="5F9A715F"/>
     <w:multiLevelType w:val="hybridMultilevel"/>
     <w:tmpl w:val="4B26630C"/>
@@ -9527,7 +9884,7 @@
       </w:rPr>
     </w:lvl>
   </w:abstractNum>
-  <w:abstractNum w:abstractNumId="34">
+  <w:abstractNum w:abstractNumId="34" w15:restartNumberingAfterBreak="0">
     <w:nsid w:val="609D235C"/>
     <w:multiLevelType w:val="hybridMultilevel"/>
     <w:tmpl w:val="848696AC"/>
@@ -9640,7 +9997,7 @@
       </w:rPr>
     </w:lvl>
   </w:abstractNum>
-  <w:abstractNum w:abstractNumId="35">
+  <w:abstractNum w:abstractNumId="35" w15:restartNumberingAfterBreak="0">
     <w:nsid w:val="60FC6BB4"/>
     <w:multiLevelType w:val="hybridMultilevel"/>
     <w:tmpl w:val="671E692E"/>
@@ -9753,7 +10110,7 @@
       </w:rPr>
     </w:lvl>
   </w:abstractNum>
-  <w:abstractNum w:abstractNumId="36">
+  <w:abstractNum w:abstractNumId="36" w15:restartNumberingAfterBreak="0">
     <w:nsid w:val="636274E2"/>
     <w:multiLevelType w:val="hybridMultilevel"/>
     <w:tmpl w:val="0732809A"/>
@@ -9842,7 +10199,7 @@
       </w:pPr>
     </w:lvl>
   </w:abstractNum>
-  <w:abstractNum w:abstractNumId="37">
+  <w:abstractNum w:abstractNumId="37" w15:restartNumberingAfterBreak="0">
     <w:nsid w:val="658916B6"/>
     <w:multiLevelType w:val="hybridMultilevel"/>
     <w:tmpl w:val="0336B104"/>
@@ -9955,7 +10312,7 @@
       </w:rPr>
     </w:lvl>
   </w:abstractNum>
-  <w:abstractNum w:abstractNumId="38">
+  <w:abstractNum w:abstractNumId="38" w15:restartNumberingAfterBreak="0">
     <w:nsid w:val="6B944EC9"/>
     <w:multiLevelType w:val="hybridMultilevel"/>
     <w:tmpl w:val="8076D1AC"/>
@@ -10068,7 +10425,7 @@
       </w:rPr>
     </w:lvl>
   </w:abstractNum>
-  <w:abstractNum w:abstractNumId="39">
+  <w:abstractNum w:abstractNumId="39" w15:restartNumberingAfterBreak="0">
     <w:nsid w:val="6EBD0C51"/>
     <w:multiLevelType w:val="hybridMultilevel"/>
     <w:tmpl w:val="5C28EE1A"/>
@@ -10181,7 +10538,7 @@
       </w:rPr>
     </w:lvl>
   </w:abstractNum>
-  <w:abstractNum w:abstractNumId="40">
+  <w:abstractNum w:abstractNumId="40" w15:restartNumberingAfterBreak="0">
     <w:nsid w:val="75F22415"/>
     <w:multiLevelType w:val="hybridMultilevel"/>
     <w:tmpl w:val="DB2EF382"/>
@@ -10267,7 +10624,7 @@
       </w:pPr>
     </w:lvl>
   </w:abstractNum>
-  <w:abstractNum w:abstractNumId="41">
+  <w:abstractNum w:abstractNumId="41" w15:restartNumberingAfterBreak="0">
     <w:nsid w:val="766D73FB"/>
     <w:multiLevelType w:val="hybridMultilevel"/>
     <w:tmpl w:val="646AC9A6"/>
@@ -10356,7 +10713,7 @@
       </w:pPr>
     </w:lvl>
   </w:abstractNum>
-  <w:abstractNum w:abstractNumId="42">
+  <w:abstractNum w:abstractNumId="42" w15:restartNumberingAfterBreak="0">
     <w:nsid w:val="771A7929"/>
     <w:multiLevelType w:val="hybridMultilevel"/>
     <w:tmpl w:val="B5EA489E"/>
@@ -10469,7 +10826,7 @@
       </w:rPr>
     </w:lvl>
   </w:abstractNum>
-  <w:abstractNum w:abstractNumId="43">
+  <w:abstractNum w:abstractNumId="43" w15:restartNumberingAfterBreak="0">
     <w:nsid w:val="7A0155B4"/>
     <w:multiLevelType w:val="hybridMultilevel"/>
     <w:tmpl w:val="581A57DA"/>
@@ -10748,7 +11105,7 @@
 </file>
 
 <file path=word/styles.xml><?xml version="1.0" encoding="utf-8"?>
-<w:styles xmlns:r="http://schemas.openxmlformats.org/officeDocument/2006/relationships" xmlns:w="http://schemas.openxmlformats.org/wordprocessingml/2006/main">
+<w:styles xmlns:mc="http://schemas.openxmlformats.org/markup-compatibility/2006" xmlns:r="http://schemas.openxmlformats.org/officeDocument/2006/relationships" xmlns:w="http://schemas.openxmlformats.org/wordprocessingml/2006/main" xmlns:w14="http://schemas.microsoft.com/office/word/2010/wordml" xmlns:w15="http://schemas.microsoft.com/office/word/2012/wordml" xmlns:w16se="http://schemas.microsoft.com/office/word/2015/wordml/symex" mc:Ignorable="w14 w15 w16se">
   <w:docDefaults>
     <w:rPrDefault>
       <w:rPr>
@@ -10764,146 +11121,380 @@
       </w:pPr>
     </w:pPrDefault>
   </w:docDefaults>
-  <w:latentStyles w:defLockedState="0" w:defUIPriority="99" w:defSemiHidden="1" w:defUnhideWhenUsed="1" w:defQFormat="0" w:count="267">
-    <w:lsdException w:name="Normal" w:semiHidden="0" w:uiPriority="0" w:unhideWhenUsed="0" w:qFormat="1"/>
-    <w:lsdException w:name="heading 1" w:semiHidden="0" w:uiPriority="9" w:unhideWhenUsed="0" w:qFormat="1"/>
-    <w:lsdException w:name="heading 2" w:uiPriority="9" w:qFormat="1"/>
-    <w:lsdException w:name="heading 3" w:uiPriority="9" w:qFormat="1"/>
-    <w:lsdException w:name="heading 4" w:uiPriority="9" w:qFormat="1"/>
-    <w:lsdException w:name="heading 5" w:uiPriority="9" w:qFormat="1"/>
-    <w:lsdException w:name="heading 6" w:uiPriority="9" w:qFormat="1"/>
-    <w:lsdException w:name="heading 7" w:uiPriority="9" w:qFormat="1"/>
-    <w:lsdException w:name="heading 8" w:uiPriority="9" w:qFormat="1"/>
-    <w:lsdException w:name="heading 9" w:uiPriority="9" w:qFormat="1"/>
-    <w:lsdException w:name="toc 1" w:uiPriority="39"/>
-    <w:lsdException w:name="toc 2" w:uiPriority="39"/>
-    <w:lsdException w:name="toc 3" w:uiPriority="39"/>
-    <w:lsdException w:name="toc 4" w:uiPriority="39"/>
-    <w:lsdException w:name="toc 5" w:uiPriority="39"/>
-    <w:lsdException w:name="toc 6" w:uiPriority="39"/>
-    <w:lsdException w:name="toc 7" w:uiPriority="39"/>
-    <w:lsdException w:name="toc 8" w:uiPriority="39"/>
-    <w:lsdException w:name="toc 9" w:uiPriority="39"/>
-    <w:lsdException w:name="caption" w:uiPriority="35" w:qFormat="1"/>
-    <w:lsdException w:name="Title" w:semiHidden="0" w:uiPriority="10" w:unhideWhenUsed="0"/>
-    <w:lsdException w:name="Default Paragraph Font" w:uiPriority="1"/>
-    <w:lsdException w:name="Subtitle" w:semiHidden="0" w:uiPriority="11" w:unhideWhenUsed="0"/>
-    <w:lsdException w:name="Strong" w:semiHidden="0" w:uiPriority="22" w:unhideWhenUsed="0" w:qFormat="1"/>
-    <w:lsdException w:name="Emphasis" w:semiHidden="0" w:uiPriority="20" w:unhideWhenUsed="0"/>
-    <w:lsdException w:name="Table Grid" w:semiHidden="0" w:uiPriority="59" w:unhideWhenUsed="0"/>
-    <w:lsdException w:name="Placeholder Text" w:unhideWhenUsed="0"/>
-    <w:lsdException w:name="No Spacing" w:semiHidden="0" w:uiPriority="1" w:unhideWhenUsed="0"/>
-    <w:lsdException w:name="Light Shading" w:semiHidden="0" w:uiPriority="60" w:unhideWhenUsed="0"/>
-    <w:lsdException w:name="Light List" w:semiHidden="0" w:uiPriority="61" w:unhideWhenUsed="0"/>
-    <w:lsdException w:name="Light Grid" w:semiHidden="0" w:uiPriority="62" w:unhideWhenUsed="0"/>
-    <w:lsdException w:name="Medium Shading 1" w:semiHidden="0" w:uiPriority="63" w:unhideWhenUsed="0"/>
-    <w:lsdException w:name="Medium Shading 2" w:semiHidden="0" w:uiPriority="64" w:unhideWhenUsed="0"/>
-    <w:lsdException w:name="Medium List 1" w:semiHidden="0" w:uiPriority="65" w:unhideWhenUsed="0"/>
-    <w:lsdException w:name="Medium List 2" w:semiHidden="0" w:uiPriority="66" w:unhideWhenUsed="0"/>
-    <w:lsdException w:name="Medium Grid 1" w:semiHidden="0" w:uiPriority="67" w:unhideWhenUsed="0"/>
-    <w:lsdException w:name="Medium Grid 2" w:semiHidden="0" w:uiPriority="68" w:unhideWhenUsed="0"/>
-    <w:lsdException w:name="Medium Grid 3" w:semiHidden="0" w:uiPriority="69" w:unhideWhenUsed="0"/>
-    <w:lsdException w:name="Dark List" w:semiHidden="0" w:uiPriority="70" w:unhideWhenUsed="0"/>
-    <w:lsdException w:name="Colorful Shading" w:semiHidden="0" w:uiPriority="71" w:unhideWhenUsed="0"/>
-    <w:lsdException w:name="Colorful List" w:semiHidden="0" w:uiPriority="72" w:unhideWhenUsed="0"/>
-    <w:lsdException w:name="Colorful Grid" w:semiHidden="0" w:uiPriority="73" w:unhideWhenUsed="0"/>
-    <w:lsdException w:name="Light Shading Accent 1" w:semiHidden="0" w:uiPriority="60" w:unhideWhenUsed="0"/>
-    <w:lsdException w:name="Light List Accent 1" w:semiHidden="0" w:uiPriority="61" w:unhideWhenUsed="0"/>
-    <w:lsdException w:name="Light Grid Accent 1" w:semiHidden="0" w:uiPriority="62" w:unhideWhenUsed="0"/>
-    <w:lsdException w:name="Medium Shading 1 Accent 1" w:semiHidden="0" w:uiPriority="63" w:unhideWhenUsed="0"/>
-    <w:lsdException w:name="Medium Shading 2 Accent 1" w:semiHidden="0" w:uiPriority="64" w:unhideWhenUsed="0"/>
-    <w:lsdException w:name="Medium List 1 Accent 1" w:semiHidden="0" w:uiPriority="65" w:unhideWhenUsed="0"/>
-    <w:lsdException w:name="Revision" w:unhideWhenUsed="0"/>
-    <w:lsdException w:name="List Paragraph" w:semiHidden="0" w:uiPriority="34" w:unhideWhenUsed="0" w:qFormat="1"/>
-    <w:lsdException w:name="Quote" w:semiHidden="0" w:uiPriority="29" w:unhideWhenUsed="0"/>
-    <w:lsdException w:name="Intense Quote" w:semiHidden="0" w:uiPriority="30" w:unhideWhenUsed="0"/>
-    <w:lsdException w:name="Medium List 2 Accent 1" w:semiHidden="0" w:uiPriority="66" w:unhideWhenUsed="0"/>
-    <w:lsdException w:name="Medium Grid 1 Accent 1" w:semiHidden="0" w:uiPriority="67" w:unhideWhenUsed="0"/>
-    <w:lsdException w:name="Medium Grid 2 Accent 1" w:semiHidden="0" w:uiPriority="68" w:unhideWhenUsed="0"/>
-    <w:lsdException w:name="Medium Grid 3 Accent 1" w:semiHidden="0" w:uiPriority="69" w:unhideWhenUsed="0"/>
-    <w:lsdException w:name="Dark List Accent 1" w:semiHidden="0" w:uiPriority="70" w:unhideWhenUsed="0"/>
-    <w:lsdException w:name="Colorful Shading Accent 1" w:semiHidden="0" w:uiPriority="71" w:unhideWhenUsed="0"/>
-    <w:lsdException w:name="Colorful List Accent 1" w:semiHidden="0" w:uiPriority="72" w:unhideWhenUsed="0"/>
-    <w:lsdException w:name="Colorful Grid Accent 1" w:semiHidden="0" w:uiPriority="73" w:unhideWhenUsed="0"/>
-    <w:lsdException w:name="Light Shading Accent 2" w:semiHidden="0" w:uiPriority="60" w:unhideWhenUsed="0"/>
-    <w:lsdException w:name="Light List Accent 2" w:semiHidden="0" w:uiPriority="61" w:unhideWhenUsed="0"/>
-    <w:lsdException w:name="Light Grid Accent 2" w:semiHidden="0" w:uiPriority="62" w:unhideWhenUsed="0"/>
-    <w:lsdException w:name="Medium Shading 1 Accent 2" w:semiHidden="0" w:uiPriority="63" w:unhideWhenUsed="0"/>
-    <w:lsdException w:name="Medium Shading 2 Accent 2" w:semiHidden="0" w:uiPriority="64" w:unhideWhenUsed="0"/>
-    <w:lsdException w:name="Medium List 1 Accent 2" w:semiHidden="0" w:uiPriority="65" w:unhideWhenUsed="0"/>
-    <w:lsdException w:name="Medium List 2 Accent 2" w:semiHidden="0" w:uiPriority="66" w:unhideWhenUsed="0"/>
-    <w:lsdException w:name="Medium Grid 1 Accent 2" w:semiHidden="0" w:uiPriority="67" w:unhideWhenUsed="0"/>
-    <w:lsdException w:name="Medium Grid 2 Accent 2" w:semiHidden="0" w:uiPriority="68" w:unhideWhenUsed="0"/>
-    <w:lsdException w:name="Medium Grid 3 Accent 2" w:semiHidden="0" w:uiPriority="69" w:unhideWhenUsed="0"/>
-    <w:lsdException w:name="Dark List Accent 2" w:semiHidden="0" w:uiPriority="70" w:unhideWhenUsed="0"/>
-    <w:lsdException w:name="Colorful Shading Accent 2" w:semiHidden="0" w:uiPriority="71" w:unhideWhenUsed="0"/>
-    <w:lsdException w:name="Colorful List Accent 2" w:semiHidden="0" w:uiPriority="72" w:unhideWhenUsed="0"/>
-    <w:lsdException w:name="Colorful Grid Accent 2" w:semiHidden="0" w:uiPriority="73" w:unhideWhenUsed="0"/>
-    <w:lsdException w:name="Light Shading Accent 3" w:semiHidden="0" w:uiPriority="60" w:unhideWhenUsed="0"/>
-    <w:lsdException w:name="Light List Accent 3" w:semiHidden="0" w:uiPriority="61" w:unhideWhenUsed="0"/>
-    <w:lsdException w:name="Light Grid Accent 3" w:semiHidden="0" w:uiPriority="62" w:unhideWhenUsed="0"/>
-    <w:lsdException w:name="Medium Shading 1 Accent 3" w:semiHidden="0" w:uiPriority="63" w:unhideWhenUsed="0"/>
-    <w:lsdException w:name="Medium Shading 2 Accent 3" w:semiHidden="0" w:uiPriority="64" w:unhideWhenUsed="0"/>
-    <w:lsdException w:name="Medium List 1 Accent 3" w:semiHidden="0" w:uiPriority="65" w:unhideWhenUsed="0"/>
-    <w:lsdException w:name="Medium List 2 Accent 3" w:semiHidden="0" w:uiPriority="66" w:unhideWhenUsed="0"/>
-    <w:lsdException w:name="Medium Grid 1 Accent 3" w:semiHidden="0" w:uiPriority="67" w:unhideWhenUsed="0"/>
-    <w:lsdException w:name="Medium Grid 2 Accent 3" w:semiHidden="0" w:uiPriority="68" w:unhideWhenUsed="0"/>
-    <w:lsdException w:name="Medium Grid 3 Accent 3" w:semiHidden="0" w:uiPriority="69" w:unhideWhenUsed="0"/>
-    <w:lsdException w:name="Dark List Accent 3" w:semiHidden="0" w:uiPriority="70" w:unhideWhenUsed="0"/>
-    <w:lsdException w:name="Colorful Shading Accent 3" w:semiHidden="0" w:uiPriority="71" w:unhideWhenUsed="0"/>
-    <w:lsdException w:name="Colorful List Accent 3" w:semiHidden="0" w:uiPriority="72" w:unhideWhenUsed="0"/>
-    <w:lsdException w:name="Colorful Grid Accent 3" w:semiHidden="0" w:uiPriority="73" w:unhideWhenUsed="0"/>
-    <w:lsdException w:name="Light Shading Accent 4" w:semiHidden="0" w:uiPriority="60" w:unhideWhenUsed="0"/>
-    <w:lsdException w:name="Light List Accent 4" w:semiHidden="0" w:uiPriority="61" w:unhideWhenUsed="0"/>
-    <w:lsdException w:name="Light Grid Accent 4" w:semiHidden="0" w:uiPriority="62" w:unhideWhenUsed="0"/>
-    <w:lsdException w:name="Medium Shading 1 Accent 4" w:semiHidden="0" w:uiPriority="63" w:unhideWhenUsed="0"/>
-    <w:lsdException w:name="Medium Shading 2 Accent 4" w:semiHidden="0" w:uiPriority="64" w:unhideWhenUsed="0"/>
-    <w:lsdException w:name="Medium List 1 Accent 4" w:semiHidden="0" w:uiPriority="65" w:unhideWhenUsed="0"/>
-    <w:lsdException w:name="Medium List 2 Accent 4" w:semiHidden="0" w:uiPriority="66" w:unhideWhenUsed="0"/>
-    <w:lsdException w:name="Medium Grid 1 Accent 4" w:semiHidden="0" w:uiPriority="67" w:unhideWhenUsed="0"/>
-    <w:lsdException w:name="Medium Grid 2 Accent 4" w:semiHidden="0" w:uiPriority="68" w:unhideWhenUsed="0"/>
-    <w:lsdException w:name="Medium Grid 3 Accent 4" w:semiHidden="0" w:uiPriority="69" w:unhideWhenUsed="0"/>
-    <w:lsdException w:name="Dark List Accent 4" w:semiHidden="0" w:uiPriority="70" w:unhideWhenUsed="0"/>
-    <w:lsdException w:name="Colorful Shading Accent 4" w:semiHidden="0" w:uiPriority="71" w:unhideWhenUsed="0"/>
-    <w:lsdException w:name="Colorful List Accent 4" w:semiHidden="0" w:uiPriority="72" w:unhideWhenUsed="0"/>
-    <w:lsdException w:name="Colorful Grid Accent 4" w:semiHidden="0" w:uiPriority="73" w:unhideWhenUsed="0"/>
-    <w:lsdException w:name="Light Shading Accent 5" w:semiHidden="0" w:uiPriority="60" w:unhideWhenUsed="0"/>
-    <w:lsdException w:name="Light List Accent 5" w:semiHidden="0" w:uiPriority="61" w:unhideWhenUsed="0"/>
-    <w:lsdException w:name="Light Grid Accent 5" w:semiHidden="0" w:uiPriority="62" w:unhideWhenUsed="0"/>
-    <w:lsdException w:name="Medium Shading 1 Accent 5" w:semiHidden="0" w:uiPriority="63" w:unhideWhenUsed="0"/>
-    <w:lsdException w:name="Medium Shading 2 Accent 5" w:semiHidden="0" w:uiPriority="64" w:unhideWhenUsed="0"/>
-    <w:lsdException w:name="Medium List 1 Accent 5" w:semiHidden="0" w:uiPriority="65" w:unhideWhenUsed="0"/>
-    <w:lsdException w:name="Medium List 2 Accent 5" w:semiHidden="0" w:uiPriority="66" w:unhideWhenUsed="0"/>
-    <w:lsdException w:name="Medium Grid 1 Accent 5" w:semiHidden="0" w:uiPriority="67" w:unhideWhenUsed="0"/>
-    <w:lsdException w:name="Medium Grid 2 Accent 5" w:semiHidden="0" w:uiPriority="68" w:unhideWhenUsed="0"/>
-    <w:lsdException w:name="Medium Grid 3 Accent 5" w:semiHidden="0" w:uiPriority="69" w:unhideWhenUsed="0"/>
-    <w:lsdException w:name="Dark List Accent 5" w:semiHidden="0" w:uiPriority="70" w:unhideWhenUsed="0"/>
-    <w:lsdException w:name="Colorful Shading Accent 5" w:semiHidden="0" w:uiPriority="71" w:unhideWhenUsed="0"/>
-    <w:lsdException w:name="Colorful List Accent 5" w:semiHidden="0" w:uiPriority="72" w:unhideWhenUsed="0"/>
-    <w:lsdException w:name="Colorful Grid Accent 5" w:semiHidden="0" w:uiPriority="73" w:unhideWhenUsed="0"/>
-    <w:lsdException w:name="Light Shading Accent 6" w:semiHidden="0" w:uiPriority="60" w:unhideWhenUsed="0"/>
-    <w:lsdException w:name="Light List Accent 6" w:semiHidden="0" w:uiPriority="61" w:unhideWhenUsed="0"/>
-    <w:lsdException w:name="Light Grid Accent 6" w:semiHidden="0" w:uiPriority="62" w:unhideWhenUsed="0"/>
-    <w:lsdException w:name="Medium Shading 1 Accent 6" w:semiHidden="0" w:uiPriority="63" w:unhideWhenUsed="0"/>
-    <w:lsdException w:name="Medium Shading 2 Accent 6" w:semiHidden="0" w:uiPriority="64" w:unhideWhenUsed="0"/>
-    <w:lsdException w:name="Medium List 1 Accent 6" w:semiHidden="0" w:uiPriority="65" w:unhideWhenUsed="0"/>
-    <w:lsdException w:name="Medium List 2 Accent 6" w:semiHidden="0" w:uiPriority="66" w:unhideWhenUsed="0"/>
-    <w:lsdException w:name="Medium Grid 1 Accent 6" w:semiHidden="0" w:uiPriority="67" w:unhideWhenUsed="0"/>
-    <w:lsdException w:name="Medium Grid 2 Accent 6" w:semiHidden="0" w:uiPriority="68" w:unhideWhenUsed="0"/>
-    <w:lsdException w:name="Medium Grid 3 Accent 6" w:semiHidden="0" w:uiPriority="69" w:unhideWhenUsed="0"/>
-    <w:lsdException w:name="Dark List Accent 6" w:semiHidden="0" w:uiPriority="70" w:unhideWhenUsed="0"/>
-    <w:lsdException w:name="Colorful Shading Accent 6" w:semiHidden="0" w:uiPriority="71" w:unhideWhenUsed="0"/>
-    <w:lsdException w:name="Colorful List Accent 6" w:semiHidden="0" w:uiPriority="72" w:unhideWhenUsed="0"/>
-    <w:lsdException w:name="Colorful Grid Accent 6" w:semiHidden="0" w:uiPriority="73" w:unhideWhenUsed="0"/>
-    <w:lsdException w:name="Subtle Emphasis" w:semiHidden="0" w:uiPriority="19" w:unhideWhenUsed="0"/>
-    <w:lsdException w:name="Intense Emphasis" w:semiHidden="0" w:uiPriority="21" w:unhideWhenUsed="0"/>
-    <w:lsdException w:name="Subtle Reference" w:semiHidden="0" w:uiPriority="31" w:unhideWhenUsed="0"/>
-    <w:lsdException w:name="Intense Reference" w:semiHidden="0" w:uiPriority="32" w:unhideWhenUsed="0"/>
-    <w:lsdException w:name="Book Title" w:semiHidden="0" w:uiPriority="33" w:unhideWhenUsed="0"/>
-    <w:lsdException w:name="Bibliography" w:uiPriority="37"/>
-    <w:lsdException w:name="TOC Heading" w:uiPriority="39" w:qFormat="1"/>
+  <w:latentStyles w:defLockedState="0" w:defUIPriority="99" w:defSemiHidden="0" w:defUnhideWhenUsed="0" w:defQFormat="0" w:count="371">
+    <w:lsdException w:name="Normal" w:uiPriority="0" w:qFormat="1"/>
+    <w:lsdException w:name="heading 1" w:uiPriority="9" w:qFormat="1"/>
+    <w:lsdException w:name="heading 2" w:semiHidden="1" w:uiPriority="9" w:unhideWhenUsed="1" w:qFormat="1"/>
+    <w:lsdException w:name="heading 3" w:semiHidden="1" w:uiPriority="9" w:unhideWhenUsed="1" w:qFormat="1"/>
+    <w:lsdException w:name="heading 4" w:semiHidden="1" w:uiPriority="9" w:unhideWhenUsed="1" w:qFormat="1"/>
+    <w:lsdException w:name="heading 5" w:semiHidden="1" w:uiPriority="9" w:unhideWhenUsed="1" w:qFormat="1"/>
+    <w:lsdException w:name="heading 6" w:semiHidden="1" w:uiPriority="9" w:unhideWhenUsed="1" w:qFormat="1"/>
+    <w:lsdException w:name="heading 7" w:semiHidden="1" w:uiPriority="9" w:unhideWhenUsed="1" w:qFormat="1"/>
+    <w:lsdException w:name="heading 8" w:semiHidden="1" w:uiPriority="9" w:unhideWhenUsed="1" w:qFormat="1"/>
+    <w:lsdException w:name="heading 9" w:semiHidden="1" w:uiPriority="9" w:unhideWhenUsed="1" w:qFormat="1"/>
+    <w:lsdException w:name="index 1" w:semiHidden="1" w:unhideWhenUsed="1"/>
+    <w:lsdException w:name="index 2" w:semiHidden="1" w:unhideWhenUsed="1"/>
+    <w:lsdException w:name="index 3" w:semiHidden="1" w:unhideWhenUsed="1"/>
+    <w:lsdException w:name="index 4" w:semiHidden="1" w:unhideWhenUsed="1"/>
+    <w:lsdException w:name="index 5" w:semiHidden="1" w:unhideWhenUsed="1"/>
+    <w:lsdException w:name="index 6" w:semiHidden="1" w:unhideWhenUsed="1"/>
+    <w:lsdException w:name="index 7" w:semiHidden="1" w:unhideWhenUsed="1"/>
+    <w:lsdException w:name="index 8" w:semiHidden="1" w:unhideWhenUsed="1"/>
+    <w:lsdException w:name="index 9" w:semiHidden="1" w:unhideWhenUsed="1"/>
+    <w:lsdException w:name="toc 1" w:semiHidden="1" w:uiPriority="39" w:unhideWhenUsed="1"/>
+    <w:lsdException w:name="toc 2" w:semiHidden="1" w:uiPriority="39" w:unhideWhenUsed="1"/>
+    <w:lsdException w:name="toc 3" w:semiHidden="1" w:uiPriority="39" w:unhideWhenUsed="1"/>
+    <w:lsdException w:name="toc 4" w:semiHidden="1" w:uiPriority="39" w:unhideWhenUsed="1"/>
+    <w:lsdException w:name="toc 5" w:semiHidden="1" w:uiPriority="39" w:unhideWhenUsed="1"/>
+    <w:lsdException w:name="toc 6" w:semiHidden="1" w:uiPriority="39" w:unhideWhenUsed="1"/>
+    <w:lsdException w:name="toc 7" w:semiHidden="1" w:uiPriority="39" w:unhideWhenUsed="1"/>
+    <w:lsdException w:name="toc 8" w:semiHidden="1" w:uiPriority="39" w:unhideWhenUsed="1"/>
+    <w:lsdException w:name="toc 9" w:semiHidden="1" w:uiPriority="39" w:unhideWhenUsed="1"/>
+    <w:lsdException w:name="Normal Indent" w:semiHidden="1" w:unhideWhenUsed="1"/>
+    <w:lsdException w:name="footnote text" w:semiHidden="1" w:unhideWhenUsed="1"/>
+    <w:lsdException w:name="annotation text" w:semiHidden="1" w:unhideWhenUsed="1"/>
+    <w:lsdException w:name="header" w:semiHidden="1" w:unhideWhenUsed="1"/>
+    <w:lsdException w:name="footer" w:semiHidden="1" w:unhideWhenUsed="1"/>
+    <w:lsdException w:name="index heading" w:semiHidden="1" w:unhideWhenUsed="1"/>
+    <w:lsdException w:name="caption" w:semiHidden="1" w:uiPriority="35" w:unhideWhenUsed="1" w:qFormat="1"/>
+    <w:lsdException w:name="table of figures" w:semiHidden="1" w:unhideWhenUsed="1"/>
+    <w:lsdException w:name="envelope address" w:semiHidden="1" w:unhideWhenUsed="1"/>
+    <w:lsdException w:name="envelope return" w:semiHidden="1" w:unhideWhenUsed="1"/>
+    <w:lsdException w:name="footnote reference" w:semiHidden="1" w:unhideWhenUsed="1"/>
+    <w:lsdException w:name="annotation reference" w:semiHidden="1" w:unhideWhenUsed="1"/>
+    <w:lsdException w:name="line number" w:semiHidden="1" w:unhideWhenUsed="1"/>
+    <w:lsdException w:name="page number" w:semiHidden="1" w:unhideWhenUsed="1"/>
+    <w:lsdException w:name="endnote reference" w:semiHidden="1" w:unhideWhenUsed="1"/>
+    <w:lsdException w:name="endnote text" w:semiHidden="1" w:unhideWhenUsed="1"/>
+    <w:lsdException w:name="table of authorities" w:semiHidden="1" w:unhideWhenUsed="1"/>
+    <w:lsdException w:name="macro" w:semiHidden="1" w:unhideWhenUsed="1"/>
+    <w:lsdException w:name="toa heading" w:semiHidden="1" w:unhideWhenUsed="1"/>
+    <w:lsdException w:name="List" w:semiHidden="1" w:unhideWhenUsed="1"/>
+    <w:lsdException w:name="List Bullet" w:semiHidden="1" w:unhideWhenUsed="1"/>
+    <w:lsdException w:name="List Number" w:semiHidden="1" w:unhideWhenUsed="1"/>
+    <w:lsdException w:name="List 2" w:semiHidden="1" w:unhideWhenUsed="1"/>
+    <w:lsdException w:name="List 3" w:semiHidden="1" w:unhideWhenUsed="1"/>
+    <w:lsdException w:name="List 4" w:semiHidden="1" w:unhideWhenUsed="1"/>
+    <w:lsdException w:name="List 5" w:semiHidden="1" w:unhideWhenUsed="1"/>
+    <w:lsdException w:name="List Bullet 2" w:semiHidden="1" w:unhideWhenUsed="1"/>
+    <w:lsdException w:name="List Bullet 3" w:semiHidden="1" w:unhideWhenUsed="1"/>
+    <w:lsdException w:name="List Bullet 4" w:semiHidden="1" w:unhideWhenUsed="1"/>
+    <w:lsdException w:name="List Bullet 5" w:semiHidden="1" w:unhideWhenUsed="1"/>
+    <w:lsdException w:name="List Number 2" w:semiHidden="1" w:unhideWhenUsed="1"/>
+    <w:lsdException w:name="List Number 3" w:semiHidden="1" w:unhideWhenUsed="1"/>
+    <w:lsdException w:name="List Number 4" w:semiHidden="1" w:unhideWhenUsed="1"/>
+    <w:lsdException w:name="List Number 5" w:semiHidden="1" w:unhideWhenUsed="1"/>
+    <w:lsdException w:name="Title" w:uiPriority="10"/>
+    <w:lsdException w:name="Closing" w:semiHidden="1" w:unhideWhenUsed="1"/>
+    <w:lsdException w:name="Signature" w:semiHidden="1" w:unhideWhenUsed="1"/>
+    <w:lsdException w:name="Default Paragraph Font" w:semiHidden="1" w:uiPriority="1" w:unhideWhenUsed="1"/>
+    <w:lsdException w:name="Body Text" w:semiHidden="1" w:unhideWhenUsed="1"/>
+    <w:lsdException w:name="Body Text Indent" w:semiHidden="1" w:unhideWhenUsed="1"/>
+    <w:lsdException w:name="List Continue" w:semiHidden="1" w:unhideWhenUsed="1"/>
+    <w:lsdException w:name="List Continue 2" w:semiHidden="1" w:unhideWhenUsed="1"/>
+    <w:lsdException w:name="List Continue 3" w:semiHidden="1" w:unhideWhenUsed="1"/>
+    <w:lsdException w:name="List Continue 4" w:semiHidden="1" w:unhideWhenUsed="1"/>
+    <w:lsdException w:name="List Continue 5" w:semiHidden="1" w:unhideWhenUsed="1"/>
+    <w:lsdException w:name="Message Header" w:semiHidden="1" w:unhideWhenUsed="1"/>
+    <w:lsdException w:name="Subtitle" w:uiPriority="11"/>
+    <w:lsdException w:name="Salutation" w:semiHidden="1" w:unhideWhenUsed="1"/>
+    <w:lsdException w:name="Date" w:semiHidden="1" w:unhideWhenUsed="1"/>
+    <w:lsdException w:name="Body Text First Indent" w:semiHidden="1" w:unhideWhenUsed="1"/>
+    <w:lsdException w:name="Body Text First Indent 2" w:semiHidden="1" w:unhideWhenUsed="1"/>
+    <w:lsdException w:name="Note Heading" w:semiHidden="1" w:unhideWhenUsed="1"/>
+    <w:lsdException w:name="Body Text 2" w:semiHidden="1" w:unhideWhenUsed="1"/>
+    <w:lsdException w:name="Body Text 3" w:semiHidden="1" w:unhideWhenUsed="1"/>
+    <w:lsdException w:name="Body Text Indent 2" w:semiHidden="1" w:unhideWhenUsed="1"/>
+    <w:lsdException w:name="Body Text Indent 3" w:semiHidden="1" w:unhideWhenUsed="1"/>
+    <w:lsdException w:name="Block Text" w:semiHidden="1" w:unhideWhenUsed="1"/>
+    <w:lsdException w:name="Hyperlink" w:semiHidden="1" w:unhideWhenUsed="1"/>
+    <w:lsdException w:name="FollowedHyperlink" w:semiHidden="1" w:unhideWhenUsed="1"/>
+    <w:lsdException w:name="Strong" w:uiPriority="22" w:qFormat="1"/>
+    <w:lsdException w:name="Emphasis" w:uiPriority="20"/>
+    <w:lsdException w:name="Document Map" w:semiHidden="1" w:unhideWhenUsed="1"/>
+    <w:lsdException w:name="Plain Text" w:semiHidden="1" w:unhideWhenUsed="1"/>
+    <w:lsdException w:name="E-mail Signature" w:semiHidden="1" w:unhideWhenUsed="1"/>
+    <w:lsdException w:name="HTML Top of Form" w:semiHidden="1" w:unhideWhenUsed="1"/>
+    <w:lsdException w:name="HTML Bottom of Form" w:semiHidden="1" w:unhideWhenUsed="1"/>
+    <w:lsdException w:name="Normal (Web)" w:semiHidden="1" w:unhideWhenUsed="1"/>
+    <w:lsdException w:name="HTML Acronym" w:semiHidden="1" w:unhideWhenUsed="1"/>
+    <w:lsdException w:name="HTML Address" w:semiHidden="1" w:unhideWhenUsed="1"/>
+    <w:lsdException w:name="HTML Cite" w:semiHidden="1" w:unhideWhenUsed="1"/>
+    <w:lsdException w:name="HTML Code" w:semiHidden="1" w:unhideWhenUsed="1"/>
+    <w:lsdException w:name="HTML Definition" w:semiHidden="1" w:unhideWhenUsed="1"/>
+    <w:lsdException w:name="HTML Keyboard" w:semiHidden="1" w:unhideWhenUsed="1"/>
+    <w:lsdException w:name="HTML Preformatted" w:semiHidden="1" w:unhideWhenUsed="1"/>
+    <w:lsdException w:name="HTML Sample" w:semiHidden="1" w:unhideWhenUsed="1"/>
+    <w:lsdException w:name="HTML Typewriter" w:semiHidden="1" w:unhideWhenUsed="1"/>
+    <w:lsdException w:name="HTML Variable" w:semiHidden="1" w:unhideWhenUsed="1"/>
+    <w:lsdException w:name="Normal Table" w:semiHidden="1" w:unhideWhenUsed="1"/>
+    <w:lsdException w:name="annotation subject" w:semiHidden="1" w:unhideWhenUsed="1"/>
+    <w:lsdException w:name="No List" w:semiHidden="1" w:unhideWhenUsed="1"/>
+    <w:lsdException w:name="Outline List 1" w:semiHidden="1" w:unhideWhenUsed="1"/>
+    <w:lsdException w:name="Outline List 2" w:semiHidden="1" w:unhideWhenUsed="1"/>
+    <w:lsdException w:name="Outline List 3" w:semiHidden="1" w:unhideWhenUsed="1"/>
+    <w:lsdException w:name="Table Simple 1" w:semiHidden="1" w:unhideWhenUsed="1"/>
+    <w:lsdException w:name="Table Simple 2" w:semiHidden="1" w:unhideWhenUsed="1"/>
+    <w:lsdException w:name="Table Simple 3" w:semiHidden="1" w:unhideWhenUsed="1"/>
+    <w:lsdException w:name="Table Classic 1" w:semiHidden="1" w:unhideWhenUsed="1"/>
+    <w:lsdException w:name="Table Classic 2" w:semiHidden="1" w:unhideWhenUsed="1"/>
+    <w:lsdException w:name="Table Classic 3" w:semiHidden="1" w:unhideWhenUsed="1"/>
+    <w:lsdException w:name="Table Classic 4" w:semiHidden="1" w:unhideWhenUsed="1"/>
+    <w:lsdException w:name="Table Colorful 1" w:semiHidden="1" w:unhideWhenUsed="1"/>
+    <w:lsdException w:name="Table Colorful 2" w:semiHidden="1" w:unhideWhenUsed="1"/>
+    <w:lsdException w:name="Table Colorful 3" w:semiHidden="1" w:unhideWhenUsed="1"/>
+    <w:lsdException w:name="Table Columns 1" w:semiHidden="1" w:unhideWhenUsed="1"/>
+    <w:lsdException w:name="Table Columns 2" w:semiHidden="1" w:unhideWhenUsed="1"/>
+    <w:lsdException w:name="Table Columns 3" w:semiHidden="1" w:unhideWhenUsed="1"/>
+    <w:lsdException w:name="Table Columns 4" w:semiHidden="1" w:unhideWhenUsed="1"/>
+    <w:lsdException w:name="Table Columns 5" w:semiHidden="1" w:unhideWhenUsed="1"/>
+    <w:lsdException w:name="Table Grid 1" w:semiHidden="1" w:unhideWhenUsed="1"/>
+    <w:lsdException w:name="Table Grid 2" w:semiHidden="1" w:unhideWhenUsed="1"/>
+    <w:lsdException w:name="Table Grid 3" w:semiHidden="1" w:unhideWhenUsed="1"/>
+    <w:lsdException w:name="Table Grid 4" w:semiHidden="1" w:unhideWhenUsed="1"/>
+    <w:lsdException w:name="Table Grid 5" w:semiHidden="1" w:unhideWhenUsed="1"/>
+    <w:lsdException w:name="Table Grid 6" w:semiHidden="1" w:unhideWhenUsed="1"/>
+    <w:lsdException w:name="Table Grid 7" w:semiHidden="1" w:unhideWhenUsed="1"/>
+    <w:lsdException w:name="Table Grid 8" w:semiHidden="1" w:unhideWhenUsed="1"/>
+    <w:lsdException w:name="Table List 1" w:semiHidden="1" w:unhideWhenUsed="1"/>
+    <w:lsdException w:name="Table List 2" w:semiHidden="1" w:unhideWhenUsed="1"/>
+    <w:lsdException w:name="Table List 3" w:semiHidden="1" w:unhideWhenUsed="1"/>
+    <w:lsdException w:name="Table List 4" w:semiHidden="1" w:unhideWhenUsed="1"/>
+    <w:lsdException w:name="Table List 5" w:semiHidden="1" w:unhideWhenUsed="1"/>
+    <w:lsdException w:name="Table List 6" w:semiHidden="1" w:unhideWhenUsed="1"/>
+    <w:lsdException w:name="Table List 7" w:semiHidden="1" w:unhideWhenUsed="1"/>
+    <w:lsdException w:name="Table List 8" w:semiHidden="1" w:unhideWhenUsed="1"/>
+    <w:lsdException w:name="Table 3D effects 1" w:semiHidden="1" w:unhideWhenUsed="1"/>
+    <w:lsdException w:name="Table 3D effects 2" w:semiHidden="1" w:unhideWhenUsed="1"/>
+    <w:lsdException w:name="Table 3D effects 3" w:semiHidden="1" w:unhideWhenUsed="1"/>
+    <w:lsdException w:name="Table Contemporary" w:semiHidden="1" w:unhideWhenUsed="1"/>
+    <w:lsdException w:name="Table Elegant" w:semiHidden="1" w:unhideWhenUsed="1"/>
+    <w:lsdException w:name="Table Professional" w:semiHidden="1" w:unhideWhenUsed="1"/>
+    <w:lsdException w:name="Table Subtle 1" w:semiHidden="1" w:unhideWhenUsed="1"/>
+    <w:lsdException w:name="Table Subtle 2" w:semiHidden="1" w:unhideWhenUsed="1"/>
+    <w:lsdException w:name="Table Web 1" w:semiHidden="1" w:unhideWhenUsed="1"/>
+    <w:lsdException w:name="Table Web 2" w:semiHidden="1" w:unhideWhenUsed="1"/>
+    <w:lsdException w:name="Table Web 3" w:semiHidden="1" w:unhideWhenUsed="1"/>
+    <w:lsdException w:name="Balloon Text" w:semiHidden="1" w:unhideWhenUsed="1"/>
+    <w:lsdException w:name="Table Grid" w:uiPriority="59"/>
+    <w:lsdException w:name="Table Theme" w:semiHidden="1" w:unhideWhenUsed="1"/>
+    <w:lsdException w:name="Placeholder Text" w:semiHidden="1"/>
+    <w:lsdException w:name="No Spacing" w:uiPriority="1"/>
+    <w:lsdException w:name="Light Shading" w:uiPriority="60"/>
+    <w:lsdException w:name="Light List" w:uiPriority="61"/>
+    <w:lsdException w:name="Light Grid" w:uiPriority="62"/>
+    <w:lsdException w:name="Medium Shading 1" w:uiPriority="63"/>
+    <w:lsdException w:name="Medium Shading 2" w:uiPriority="64"/>
+    <w:lsdException w:name="Medium List 1" w:uiPriority="65"/>
+    <w:lsdException w:name="Medium List 2" w:uiPriority="66"/>
+    <w:lsdException w:name="Medium Grid 1" w:uiPriority="67"/>
+    <w:lsdException w:name="Medium Grid 2" w:uiPriority="68"/>
+    <w:lsdException w:name="Medium Grid 3" w:uiPriority="69"/>
+    <w:lsdException w:name="Dark List" w:uiPriority="70"/>
+    <w:lsdException w:name="Colorful Shading" w:uiPriority="71"/>
+    <w:lsdException w:name="Colorful List" w:uiPriority="72"/>
+    <w:lsdException w:name="Colorful Grid" w:uiPriority="73"/>
+    <w:lsdException w:name="Light Shading Accent 1" w:uiPriority="60"/>
+    <w:lsdException w:name="Light List Accent 1" w:uiPriority="61"/>
+    <w:lsdException w:name="Light Grid Accent 1" w:uiPriority="62"/>
+    <w:lsdException w:name="Medium Shading 1 Accent 1" w:uiPriority="63"/>
+    <w:lsdException w:name="Medium Shading 2 Accent 1" w:uiPriority="64"/>
+    <w:lsdException w:name="Medium List 1 Accent 1" w:uiPriority="65"/>
+    <w:lsdException w:name="Revision" w:semiHidden="1"/>
+    <w:lsdException w:name="List Paragraph" w:uiPriority="34" w:qFormat="1"/>
+    <w:lsdException w:name="Quote" w:uiPriority="29"/>
+    <w:lsdException w:name="Intense Quote" w:uiPriority="30"/>
+    <w:lsdException w:name="Medium List 2 Accent 1" w:uiPriority="66"/>
+    <w:lsdException w:name="Medium Grid 1 Accent 1" w:uiPriority="67"/>
+    <w:lsdException w:name="Medium Grid 2 Accent 1" w:uiPriority="68"/>
+    <w:lsdException w:name="Medium Grid 3 Accent 1" w:uiPriority="69"/>
+    <w:lsdException w:name="Dark List Accent 1" w:uiPriority="70"/>
+    <w:lsdException w:name="Colorful Shading Accent 1" w:uiPriority="71"/>
+    <w:lsdException w:name="Colorful List Accent 1" w:uiPriority="72"/>
+    <w:lsdException w:name="Colorful Grid Accent 1" w:uiPriority="73"/>
+    <w:lsdException w:name="Light Shading Accent 2" w:uiPriority="60"/>
+    <w:lsdException w:name="Light List Accent 2" w:uiPriority="61"/>
+    <w:lsdException w:name="Light Grid Accent 2" w:uiPriority="62"/>
+    <w:lsdException w:name="Medium Shading 1 Accent 2" w:uiPriority="63"/>
+    <w:lsdException w:name="Medium Shading 2 Accent 2" w:uiPriority="64"/>
+    <w:lsdException w:name="Medium List 1 Accent 2" w:uiPriority="65"/>
+    <w:lsdException w:name="Medium List 2 Accent 2" w:uiPriority="66"/>
+    <w:lsdException w:name="Medium Grid 1 Accent 2" w:uiPriority="67"/>
+    <w:lsdException w:name="Medium Grid 2 Accent 2" w:uiPriority="68"/>
+    <w:lsdException w:name="Medium Grid 3 Accent 2" w:uiPriority="69"/>
+    <w:lsdException w:name="Dark List Accent 2" w:uiPriority="70"/>
+    <w:lsdException w:name="Colorful Shading Accent 2" w:uiPriority="71"/>
+    <w:lsdException w:name="Colorful List Accent 2" w:uiPriority="72"/>
+    <w:lsdException w:name="Colorful Grid Accent 2" w:uiPriority="73"/>
+    <w:lsdException w:name="Light Shading Accent 3" w:uiPriority="60"/>
+    <w:lsdException w:name="Light List Accent 3" w:uiPriority="61"/>
+    <w:lsdException w:name="Light Grid Accent 3" w:uiPriority="62"/>
+    <w:lsdException w:name="Medium Shading 1 Accent 3" w:uiPriority="63"/>
+    <w:lsdException w:name="Medium Shading 2 Accent 3" w:uiPriority="64"/>
+    <w:lsdException w:name="Medium List 1 Accent 3" w:uiPriority="65"/>
+    <w:lsdException w:name="Medium List 2 Accent 3" w:uiPriority="66"/>
+    <w:lsdException w:name="Medium Grid 1 Accent 3" w:uiPriority="67"/>
+    <w:lsdException w:name="Medium Grid 2 Accent 3" w:uiPriority="68"/>
+    <w:lsdException w:name="Medium Grid 3 Accent 3" w:uiPriority="69"/>
+    <w:lsdException w:name="Dark List Accent 3" w:uiPriority="70"/>
+    <w:lsdException w:name="Colorful Shading Accent 3" w:uiPriority="71"/>
+    <w:lsdException w:name="Colorful List Accent 3" w:uiPriority="72"/>
+    <w:lsdException w:name="Colorful Grid Accent 3" w:uiPriority="73"/>
+    <w:lsdException w:name="Light Shading Accent 4" w:uiPriority="60"/>
+    <w:lsdException w:name="Light List Accent 4" w:uiPriority="61"/>
+    <w:lsdException w:name="Light Grid Accent 4" w:uiPriority="62"/>
+    <w:lsdException w:name="Medium Shading 1 Accent 4" w:uiPriority="63"/>
+    <w:lsdException w:name="Medium Shading 2 Accent 4" w:uiPriority="64"/>
+    <w:lsdException w:name="Medium List 1 Accent 4" w:uiPriority="65"/>
+    <w:lsdException w:name="Medium List 2 Accent 4" w:uiPriority="66"/>
+    <w:lsdException w:name="Medium Grid 1 Accent 4" w:uiPriority="67"/>
+    <w:lsdException w:name="Medium Grid 2 Accent 4" w:uiPriority="68"/>
+    <w:lsdException w:name="Medium Grid 3 Accent 4" w:uiPriority="69"/>
+    <w:lsdException w:name="Dark List Accent 4" w:uiPriority="70"/>
+    <w:lsdException w:name="Colorful Shading Accent 4" w:uiPriority="71"/>
+    <w:lsdException w:name="Colorful List Accent 4" w:uiPriority="72"/>
+    <w:lsdException w:name="Colorful Grid Accent 4" w:uiPriority="73"/>
+    <w:lsdException w:name="Light Shading Accent 5" w:uiPriority="60"/>
+    <w:lsdException w:name="Light List Accent 5" w:uiPriority="61"/>
+    <w:lsdException w:name="Light Grid Accent 5" w:uiPriority="62"/>
+    <w:lsdException w:name="Medium Shading 1 Accent 5" w:uiPriority="63"/>
+    <w:lsdException w:name="Medium Shading 2 Accent 5" w:uiPriority="64"/>
+    <w:lsdException w:name="Medium List 1 Accent 5" w:uiPriority="65"/>
+    <w:lsdException w:name="Medium List 2 Accent 5" w:uiPriority="66"/>
+    <w:lsdException w:name="Medium Grid 1 Accent 5" w:uiPriority="67"/>
+    <w:lsdException w:name="Medium Grid 2 Accent 5" w:uiPriority="68"/>
+    <w:lsdException w:name="Medium Grid 3 Accent 5" w:uiPriority="69"/>
+    <w:lsdException w:name="Dark List Accent 5" w:uiPriority="70"/>
+    <w:lsdException w:name="Colorful Shading Accent 5" w:uiPriority="71"/>
+    <w:lsdException w:name="Colorful List Accent 5" w:uiPriority="72"/>
+    <w:lsdException w:name="Colorful Grid Accent 5" w:uiPriority="73"/>
+    <w:lsdException w:name="Light Shading Accent 6" w:uiPriority="60"/>
+    <w:lsdException w:name="Light List Accent 6" w:uiPriority="61"/>
+    <w:lsdException w:name="Light Grid Accent 6" w:uiPriority="62"/>
+    <w:lsdException w:name="Medium Shading 1 Accent 6" w:uiPriority="63"/>
+    <w:lsdException w:name="Medium Shading 2 Accent 6" w:uiPriority="64"/>
+    <w:lsdException w:name="Medium List 1 Accent 6" w:uiPriority="65"/>
+    <w:lsdException w:name="Medium List 2 Accent 6" w:uiPriority="66"/>
+    <w:lsdException w:name="Medium Grid 1 Accent 6" w:uiPriority="67"/>
+    <w:lsdException w:name="Medium Grid 2 Accent 6" w:uiPriority="68"/>
+    <w:lsdException w:name="Medium Grid 3 Accent 6" w:uiPriority="69"/>
+    <w:lsdException w:name="Dark List Accent 6" w:uiPriority="70"/>
+    <w:lsdException w:name="Colorful Shading Accent 6" w:uiPriority="71"/>
+    <w:lsdException w:name="Colorful List Accent 6" w:uiPriority="72"/>
+    <w:lsdException w:name="Colorful Grid Accent 6" w:uiPriority="73"/>
+    <w:lsdException w:name="Subtle Emphasis" w:uiPriority="19"/>
+    <w:lsdException w:name="Intense Emphasis" w:uiPriority="21"/>
+    <w:lsdException w:name="Subtle Reference" w:uiPriority="31"/>
+    <w:lsdException w:name="Intense Reference" w:uiPriority="32"/>
+    <w:lsdException w:name="Book Title" w:uiPriority="33"/>
+    <w:lsdException w:name="Bibliography" w:semiHidden="1" w:uiPriority="37" w:unhideWhenUsed="1"/>
+    <w:lsdException w:name="TOC Heading" w:semiHidden="1" w:uiPriority="39" w:unhideWhenUsed="1" w:qFormat="1"/>
+    <w:lsdException w:name="Plain Table 1" w:uiPriority="41"/>
+    <w:lsdException w:name="Plain Table 2" w:uiPriority="42"/>
+    <w:lsdException w:name="Plain Table 3" w:uiPriority="43"/>
+    <w:lsdException w:name="Plain Table 4" w:uiPriority="44"/>
+    <w:lsdException w:name="Plain Table 5" w:uiPriority="45"/>
+    <w:lsdException w:name="Grid Table Light" w:uiPriority="40"/>
+    <w:lsdException w:name="Grid Table 1 Light" w:uiPriority="46"/>
+    <w:lsdException w:name="Grid Table 2" w:uiPriority="47"/>
+    <w:lsdException w:name="Grid Table 3" w:uiPriority="48"/>
+    <w:lsdException w:name="Grid Table 4" w:uiPriority="49"/>
+    <w:lsdException w:name="Grid Table 5 Dark" w:uiPriority="50"/>
+    <w:lsdException w:name="Grid Table 6 Colorful" w:uiPriority="51"/>
+    <w:lsdException w:name="Grid Table 7 Colorful" w:uiPriority="52"/>
+    <w:lsdException w:name="Grid Table 1 Light Accent 1" w:uiPriority="46"/>
+    <w:lsdException w:name="Grid Table 2 Accent 1" w:uiPriority="47"/>
+    <w:lsdException w:name="Grid Table 3 Accent 1" w:uiPriority="48"/>
+    <w:lsdException w:name="Grid Table 4 Accent 1" w:uiPriority="49"/>
+    <w:lsdException w:name="Grid Table 5 Dark Accent 1" w:uiPriority="50"/>
+    <w:lsdException w:name="Grid Table 6 Colorful Accent 1" w:uiPriority="51"/>
+    <w:lsdException w:name="Grid Table 7 Colorful Accent 1" w:uiPriority="52"/>
+    <w:lsdException w:name="Grid Table 1 Light Accent 2" w:uiPriority="46"/>
+    <w:lsdException w:name="Grid Table 2 Accent 2" w:uiPriority="47"/>
+    <w:lsdException w:name="Grid Table 3 Accent 2" w:uiPriority="48"/>
+    <w:lsdException w:name="Grid Table 4 Accent 2" w:uiPriority="49"/>
+    <w:lsdException w:name="Grid Table 5 Dark Accent 2" w:uiPriority="50"/>
+    <w:lsdException w:name="Grid Table 6 Colorful Accent 2" w:uiPriority="51"/>
+    <w:lsdException w:name="Grid Table 7 Colorful Accent 2" w:uiPriority="52"/>
+    <w:lsdException w:name="Grid Table 1 Light Accent 3" w:uiPriority="46"/>
+    <w:lsdException w:name="Grid Table 2 Accent 3" w:uiPriority="47"/>
+    <w:lsdException w:name="Grid Table 3 Accent 3" w:uiPriority="48"/>
+    <w:lsdException w:name="Grid Table 4 Accent 3" w:uiPriority="49"/>
+    <w:lsdException w:name="Grid Table 5 Dark Accent 3" w:uiPriority="50"/>
+    <w:lsdException w:name="Grid Table 6 Colorful Accent 3" w:uiPriority="51"/>
+    <w:lsdException w:name="Grid Table 7 Colorful Accent 3" w:uiPriority="52"/>
+    <w:lsdException w:name="Grid Table 1 Light Accent 4" w:uiPriority="46"/>
+    <w:lsdException w:name="Grid Table 2 Accent 4" w:uiPriority="47"/>
+    <w:lsdException w:name="Grid Table 3 Accent 4" w:uiPriority="48"/>
+    <w:lsdException w:name="Grid Table 4 Accent 4" w:uiPriority="49"/>
+    <w:lsdException w:name="Grid Table 5 Dark Accent 4" w:uiPriority="50"/>
+    <w:lsdException w:name="Grid Table 6 Colorful Accent 4" w:uiPriority="51"/>
+    <w:lsdException w:name="Grid Table 7 Colorful Accent 4" w:uiPriority="52"/>
+    <w:lsdException w:name="Grid Table 1 Light Accent 5" w:uiPriority="46"/>
+    <w:lsdException w:name="Grid Table 2 Accent 5" w:uiPriority="47"/>
+    <w:lsdException w:name="Grid Table 3 Accent 5" w:uiPriority="48"/>
+    <w:lsdException w:name="Grid Table 4 Accent 5" w:uiPriority="49"/>
+    <w:lsdException w:name="Grid Table 5 Dark Accent 5" w:uiPriority="50"/>
+    <w:lsdException w:name="Grid Table 6 Colorful Accent 5" w:uiPriority="51"/>
+    <w:lsdException w:name="Grid Table 7 Colorful Accent 5" w:uiPriority="52"/>
+    <w:lsdException w:name="Grid Table 1 Light Accent 6" w:uiPriority="46"/>
+    <w:lsdException w:name="Grid Table 2 Accent 6" w:uiPriority="47"/>
+    <w:lsdException w:name="Grid Table 3 Accent 6" w:uiPriority="48"/>
+    <w:lsdException w:name="Grid Table 4 Accent 6" w:uiPriority="49"/>
+    <w:lsdException w:name="Grid Table 5 Dark Accent 6" w:uiPriority="50"/>
+    <w:lsdException w:name="Grid Table 6 Colorful Accent 6" w:uiPriority="51"/>
+    <w:lsdException w:name="Grid Table 7 Colorful Accent 6" w:uiPriority="52"/>
+    <w:lsdException w:name="List Table 1 Light" w:uiPriority="46"/>
+    <w:lsdException w:name="List Table 2" w:uiPriority="47"/>
+    <w:lsdException w:name="List Table 3" w:uiPriority="48"/>
+    <w:lsdException w:name="List Table 4" w:uiPriority="49"/>
+    <w:lsdException w:name="List Table 5 Dark" w:uiPriority="50"/>
+    <w:lsdException w:name="List Table 6 Colorful" w:uiPriority="51"/>
+    <w:lsdException w:name="List Table 7 Colorful" w:uiPriority="52"/>
+    <w:lsdException w:name="List Table 1 Light Accent 1" w:uiPriority="46"/>
+    <w:lsdException w:name="List Table 2 Accent 1" w:uiPriority="47"/>
+    <w:lsdException w:name="List Table 3 Accent 1" w:uiPriority="48"/>
+    <w:lsdException w:name="List Table 4 Accent 1" w:uiPriority="49"/>
+    <w:lsdException w:name="List Table 5 Dark Accent 1" w:uiPriority="50"/>
+    <w:lsdException w:name="List Table 6 Colorful Accent 1" w:uiPriority="51"/>
+    <w:lsdException w:name="List Table 7 Colorful Accent 1" w:uiPriority="52"/>
+    <w:lsdException w:name="List Table 1 Light Accent 2" w:uiPriority="46"/>
+    <w:lsdException w:name="List Table 2 Accent 2" w:uiPriority="47"/>
+    <w:lsdException w:name="List Table 3 Accent 2" w:uiPriority="48"/>
+    <w:lsdException w:name="List Table 4 Accent 2" w:uiPriority="49"/>
+    <w:lsdException w:name="List Table 5 Dark Accent 2" w:uiPriority="50"/>
+    <w:lsdException w:name="List Table 6 Colorful Accent 2" w:uiPriority="51"/>
+    <w:lsdException w:name="List Table 7 Colorful Accent 2" w:uiPriority="52"/>
+    <w:lsdException w:name="List Table 1 Light Accent 3" w:uiPriority="46"/>
+    <w:lsdException w:name="List Table 2 Accent 3" w:uiPriority="47"/>
+    <w:lsdException w:name="List Table 3 Accent 3" w:uiPriority="48"/>
+    <w:lsdException w:name="List Table 4 Accent 3" w:uiPriority="49"/>
+    <w:lsdException w:name="List Table 5 Dark Accent 3" w:uiPriority="50"/>
+    <w:lsdException w:name="List Table 6 Colorful Accent 3" w:uiPriority="51"/>
+    <w:lsdException w:name="List Table 7 Colorful Accent 3" w:uiPriority="52"/>
+    <w:lsdException w:name="List Table 1 Light Accent 4" w:uiPriority="46"/>
+    <w:lsdException w:name="List Table 2 Accent 4" w:uiPriority="47"/>
+    <w:lsdException w:name="List Table 3 Accent 4" w:uiPriority="48"/>
+    <w:lsdException w:name="List Table 4 Accent 4" w:uiPriority="49"/>
+    <w:lsdException w:name="List Table 5 Dark Accent 4" w:uiPriority="50"/>
+    <w:lsdException w:name="List Table 6 Colorful Accent 4" w:uiPriority="51"/>
+    <w:lsdException w:name="List Table 7 Colorful Accent 4" w:uiPriority="52"/>
+    <w:lsdException w:name="List Table 1 Light Accent 5" w:uiPriority="46"/>
+    <w:lsdException w:name="List Table 2 Accent 5" w:uiPriority="47"/>
+    <w:lsdException w:name="List Table 3 Accent 5" w:uiPriority="48"/>
+    <w:lsdException w:name="List Table 4 Accent 5" w:uiPriority="49"/>
+    <w:lsdException w:name="List Table 5 Dark Accent 5" w:uiPriority="50"/>
+    <w:lsdException w:name="List Table 6 Colorful Accent 5" w:uiPriority="51"/>
+    <w:lsdException w:name="List Table 7 Colorful Accent 5" w:uiPriority="52"/>
+    <w:lsdException w:name="List Table 1 Light Accent 6" w:uiPriority="46"/>
+    <w:lsdException w:name="List Table 2 Accent 6" w:uiPriority="47"/>
+    <w:lsdException w:name="List Table 3 Accent 6" w:uiPriority="48"/>
+    <w:lsdException w:name="List Table 4 Accent 6" w:uiPriority="49"/>
+    <w:lsdException w:name="List Table 5 Dark Accent 6" w:uiPriority="50"/>
+    <w:lsdException w:name="List Table 6 Colorful Accent 6" w:uiPriority="51"/>
+    <w:lsdException w:name="List Table 7 Colorful Accent 6" w:uiPriority="52"/>
   </w:latentStyles>
-  <w:style w:type="paragraph" w:default="1" w:styleId="a">
+  <w:style w:type="paragraph" w:default="1" w:styleId="Normal">
     <w:name w:val="Normal"/>
     <w:qFormat/>
     <w:rsid w:val="008063E1"/>
@@ -10911,11 +11502,11 @@
       <w:spacing w:before="80" w:after="120"/>
     </w:pPr>
   </w:style>
-  <w:style w:type="paragraph" w:styleId="1">
+  <w:style w:type="paragraph" w:styleId="Heading1">
     <w:name w:val="heading 1"/>
-    <w:basedOn w:val="a"/>
-    <w:next w:val="a"/>
-    <w:link w:val="10"/>
+    <w:basedOn w:val="Normal"/>
+    <w:next w:val="Normal"/>
+    <w:link w:val="Heading1Char"/>
     <w:uiPriority w:val="9"/>
     <w:qFormat/>
     <w:rsid w:val="009254B7"/>
@@ -10933,11 +11524,11 @@
       <w:szCs w:val="32"/>
     </w:rPr>
   </w:style>
-  <w:style w:type="paragraph" w:styleId="2">
+  <w:style w:type="paragraph" w:styleId="Heading2">
     <w:name w:val="heading 2"/>
-    <w:basedOn w:val="a"/>
-    <w:next w:val="a"/>
-    <w:link w:val="20"/>
+    <w:basedOn w:val="Normal"/>
+    <w:next w:val="Normal"/>
+    <w:link w:val="Heading2Char"/>
     <w:uiPriority w:val="9"/>
     <w:qFormat/>
     <w:rsid w:val="006E55B4"/>
@@ -10959,11 +11550,11 @@
       <w:szCs w:val="36"/>
     </w:rPr>
   </w:style>
-  <w:style w:type="paragraph" w:styleId="3">
+  <w:style w:type="paragraph" w:styleId="Heading3">
     <w:name w:val="heading 3"/>
-    <w:basedOn w:val="a"/>
-    <w:next w:val="a"/>
-    <w:link w:val="30"/>
+    <w:basedOn w:val="Normal"/>
+    <w:next w:val="Normal"/>
+    <w:link w:val="Heading3Char"/>
     <w:uiPriority w:val="9"/>
     <w:unhideWhenUsed/>
     <w:qFormat/>
@@ -10982,11 +11573,11 @@
       <w:szCs w:val="32"/>
     </w:rPr>
   </w:style>
-  <w:style w:type="paragraph" w:styleId="4">
+  <w:style w:type="paragraph" w:styleId="Heading4">
     <w:name w:val="heading 4"/>
-    <w:basedOn w:val="a"/>
-    <w:next w:val="a"/>
-    <w:link w:val="40"/>
+    <w:basedOn w:val="Normal"/>
+    <w:next w:val="Normal"/>
+    <w:link w:val="Heading4Char"/>
     <w:uiPriority w:val="9"/>
     <w:unhideWhenUsed/>
     <w:qFormat/>
@@ -11005,11 +11596,11 @@
       <w:sz w:val="28"/>
     </w:rPr>
   </w:style>
-  <w:style w:type="paragraph" w:styleId="5">
+  <w:style w:type="paragraph" w:styleId="Heading5">
     <w:name w:val="heading 5"/>
-    <w:basedOn w:val="a"/>
-    <w:next w:val="a"/>
-    <w:link w:val="50"/>
+    <w:basedOn w:val="Normal"/>
+    <w:next w:val="Normal"/>
+    <w:link w:val="Heading5Char"/>
     <w:uiPriority w:val="9"/>
     <w:semiHidden/>
     <w:unhideWhenUsed/>
@@ -11027,18 +11618,17 @@
       <w:color w:val="B2500E"/>
     </w:rPr>
   </w:style>
-  <w:style w:type="character" w:default="1" w:styleId="a0">
+  <w:style w:type="character" w:default="1" w:styleId="DefaultParagraphFont">
     <w:name w:val="Default Paragraph Font"/>
     <w:uiPriority w:val="1"/>
     <w:semiHidden/>
     <w:unhideWhenUsed/>
   </w:style>
-  <w:style w:type="table" w:default="1" w:styleId="a1">
+  <w:style w:type="table" w:default="1" w:styleId="TableNormal">
     <w:name w:val="Normal Table"/>
     <w:uiPriority w:val="99"/>
     <w:semiHidden/>
     <w:unhideWhenUsed/>
-    <w:qFormat/>
     <w:tblPr>
       <w:tblInd w:w="0" w:type="dxa"/>
       <w:tblCellMar>
@@ -11049,16 +11639,16 @@
       </w:tblCellMar>
     </w:tblPr>
   </w:style>
-  <w:style w:type="numbering" w:default="1" w:styleId="a2">
+  <w:style w:type="numbering" w:default="1" w:styleId="NoList">
     <w:name w:val="No List"/>
     <w:uiPriority w:val="99"/>
     <w:semiHidden/>
     <w:unhideWhenUsed/>
   </w:style>
-  <w:style w:type="paragraph" w:styleId="a3">
+  <w:style w:type="paragraph" w:styleId="Header">
     <w:name w:val="header"/>
-    <w:basedOn w:val="a"/>
-    <w:link w:val="a4"/>
+    <w:basedOn w:val="Normal"/>
+    <w:link w:val="HeaderChar"/>
     <w:uiPriority w:val="99"/>
     <w:unhideWhenUsed/>
     <w:rsid w:val="008068A2"/>
@@ -11070,17 +11660,17 @@
       <w:spacing w:after="0" w:line="240" w:lineRule="auto"/>
     </w:pPr>
   </w:style>
-  <w:style w:type="character" w:customStyle="1" w:styleId="a4">
-    <w:name w:val="Горен колонтитул Знак"/>
-    <w:basedOn w:val="a0"/>
-    <w:link w:val="a3"/>
+  <w:style w:type="character" w:customStyle="1" w:styleId="HeaderChar">
+    <w:name w:val="Header Char"/>
+    <w:basedOn w:val="DefaultParagraphFont"/>
+    <w:link w:val="Header"/>
     <w:uiPriority w:val="99"/>
     <w:rsid w:val="008068A2"/>
   </w:style>
-  <w:style w:type="paragraph" w:styleId="a5">
+  <w:style w:type="paragraph" w:styleId="Footer">
     <w:name w:val="footer"/>
-    <w:basedOn w:val="a"/>
-    <w:link w:val="a6"/>
+    <w:basedOn w:val="Normal"/>
+    <w:link w:val="FooterChar"/>
     <w:uiPriority w:val="99"/>
     <w:unhideWhenUsed/>
     <w:rsid w:val="008068A2"/>
@@ -11092,17 +11682,17 @@
       <w:spacing w:after="0" w:line="240" w:lineRule="auto"/>
     </w:pPr>
   </w:style>
-  <w:style w:type="character" w:customStyle="1" w:styleId="a6">
-    <w:name w:val="Долен колонтитул Знак"/>
-    <w:basedOn w:val="a0"/>
-    <w:link w:val="a5"/>
+  <w:style w:type="character" w:customStyle="1" w:styleId="FooterChar">
+    <w:name w:val="Footer Char"/>
+    <w:basedOn w:val="DefaultParagraphFont"/>
+    <w:link w:val="Footer"/>
     <w:uiPriority w:val="99"/>
     <w:rsid w:val="008068A2"/>
   </w:style>
-  <w:style w:type="paragraph" w:styleId="a7">
+  <w:style w:type="paragraph" w:styleId="BalloonText">
     <w:name w:val="Balloon Text"/>
-    <w:basedOn w:val="a"/>
-    <w:link w:val="a8"/>
+    <w:basedOn w:val="Normal"/>
+    <w:link w:val="BalloonTextChar"/>
     <w:uiPriority w:val="99"/>
     <w:semiHidden/>
     <w:unhideWhenUsed/>
@@ -11116,10 +11706,10 @@
       <w:szCs w:val="16"/>
     </w:rPr>
   </w:style>
-  <w:style w:type="character" w:customStyle="1" w:styleId="a8">
-    <w:name w:val="Изнесен текст Знак"/>
-    <w:basedOn w:val="a0"/>
-    <w:link w:val="a7"/>
+  <w:style w:type="character" w:customStyle="1" w:styleId="BalloonTextChar">
+    <w:name w:val="Balloon Text Char"/>
+    <w:basedOn w:val="DefaultParagraphFont"/>
+    <w:link w:val="BalloonText"/>
     <w:uiPriority w:val="99"/>
     <w:semiHidden/>
     <w:rsid w:val="00564D7B"/>
@@ -11129,9 +11719,9 @@
       <w:szCs w:val="16"/>
     </w:rPr>
   </w:style>
-  <w:style w:type="character" w:styleId="a9">
+  <w:style w:type="character" w:styleId="Hyperlink">
     <w:name w:val="Hyperlink"/>
-    <w:basedOn w:val="a0"/>
+    <w:basedOn w:val="DefaultParagraphFont"/>
     <w:uiPriority w:val="99"/>
     <w:unhideWhenUsed/>
     <w:rsid w:val="0079324A"/>
@@ -11140,10 +11730,10 @@
       <w:u w:val="single"/>
     </w:rPr>
   </w:style>
-  <w:style w:type="character" w:customStyle="1" w:styleId="10">
-    <w:name w:val="Заглавие 1 Знак"/>
-    <w:basedOn w:val="a0"/>
-    <w:link w:val="1"/>
+  <w:style w:type="character" w:customStyle="1" w:styleId="Heading1Char">
+    <w:name w:val="Heading 1 Char"/>
+    <w:basedOn w:val="DefaultParagraphFont"/>
+    <w:link w:val="Heading1"/>
     <w:uiPriority w:val="9"/>
     <w:rsid w:val="009254B7"/>
     <w:rPr>
@@ -11154,10 +11744,10 @@
       <w:szCs w:val="32"/>
     </w:rPr>
   </w:style>
-  <w:style w:type="character" w:customStyle="1" w:styleId="20">
-    <w:name w:val="Заглавие 2 Знак"/>
-    <w:basedOn w:val="a0"/>
-    <w:link w:val="2"/>
+  <w:style w:type="character" w:customStyle="1" w:styleId="Heading2Char">
+    <w:name w:val="Heading 2 Char"/>
+    <w:basedOn w:val="DefaultParagraphFont"/>
+    <w:link w:val="Heading2"/>
     <w:uiPriority w:val="9"/>
     <w:rsid w:val="006E55B4"/>
     <w:rPr>
@@ -11169,9 +11759,9 @@
       <w:szCs w:val="36"/>
     </w:rPr>
   </w:style>
-  <w:style w:type="paragraph" w:styleId="aa">
+  <w:style w:type="paragraph" w:styleId="NormalWeb">
     <w:name w:val="Normal (Web)"/>
-    <w:basedOn w:val="a"/>
+    <w:basedOn w:val="Normal"/>
     <w:uiPriority w:val="99"/>
     <w:semiHidden/>
     <w:unhideWhenUsed/>
@@ -11185,9 +11775,9 @@
       <w:szCs w:val="24"/>
     </w:rPr>
   </w:style>
-  <w:style w:type="character" w:styleId="ab">
+  <w:style w:type="character" w:styleId="Strong">
     <w:name w:val="Strong"/>
-    <w:basedOn w:val="a0"/>
+    <w:basedOn w:val="DefaultParagraphFont"/>
     <w:uiPriority w:val="22"/>
     <w:qFormat/>
     <w:rsid w:val="00524789"/>
@@ -11196,10 +11786,10 @@
       <w:bCs/>
     </w:rPr>
   </w:style>
-  <w:style w:type="character" w:customStyle="1" w:styleId="30">
-    <w:name w:val="Заглавие 3 Знак"/>
-    <w:basedOn w:val="a0"/>
-    <w:link w:val="3"/>
+  <w:style w:type="character" w:customStyle="1" w:styleId="Heading3Char">
+    <w:name w:val="Heading 3 Char"/>
+    <w:basedOn w:val="DefaultParagraphFont"/>
+    <w:link w:val="Heading3"/>
     <w:uiPriority w:val="9"/>
     <w:rsid w:val="008C5930"/>
     <w:rPr>
@@ -11210,10 +11800,10 @@
       <w:szCs w:val="32"/>
     </w:rPr>
   </w:style>
-  <w:style w:type="character" w:customStyle="1" w:styleId="40">
-    <w:name w:val="Заглавие 4 Знак"/>
-    <w:basedOn w:val="a0"/>
-    <w:link w:val="4"/>
+  <w:style w:type="character" w:customStyle="1" w:styleId="Heading4Char">
+    <w:name w:val="Heading 4 Char"/>
+    <w:basedOn w:val="DefaultParagraphFont"/>
+    <w:link w:val="Heading4"/>
     <w:uiPriority w:val="9"/>
     <w:rsid w:val="008C5930"/>
     <w:rPr>
@@ -11224,10 +11814,10 @@
       <w:sz w:val="28"/>
     </w:rPr>
   </w:style>
-  <w:style w:type="paragraph" w:styleId="ac">
+  <w:style w:type="paragraph" w:styleId="ListParagraph">
     <w:name w:val="List Paragraph"/>
-    <w:basedOn w:val="a"/>
-    <w:link w:val="ad"/>
+    <w:basedOn w:val="Normal"/>
+    <w:link w:val="ListParagraphChar"/>
     <w:uiPriority w:val="34"/>
     <w:qFormat/>
     <w:rsid w:val="008617B5"/>
@@ -11236,9 +11826,9 @@
       <w:contextualSpacing/>
     </w:pPr>
   </w:style>
-  <w:style w:type="character" w:styleId="ae">
+  <w:style w:type="character" w:styleId="FollowedHyperlink">
     <w:name w:val="FollowedHyperlink"/>
-    <w:basedOn w:val="a0"/>
+    <w:basedOn w:val="DefaultParagraphFont"/>
     <w:uiPriority w:val="99"/>
     <w:semiHidden/>
     <w:unhideWhenUsed/>
@@ -11248,10 +11838,10 @@
       <w:u w:val="single"/>
     </w:rPr>
   </w:style>
-  <w:style w:type="character" w:customStyle="1" w:styleId="50">
-    <w:name w:val="Заглавие 5 Знак"/>
-    <w:basedOn w:val="a0"/>
-    <w:link w:val="5"/>
+  <w:style w:type="character" w:customStyle="1" w:styleId="Heading5Char">
+    <w:name w:val="Heading 5 Char"/>
+    <w:basedOn w:val="DefaultParagraphFont"/>
+    <w:link w:val="Heading5"/>
     <w:uiPriority w:val="9"/>
     <w:semiHidden/>
     <w:rsid w:val="008C5930"/>
@@ -11263,7 +11853,7 @@
   </w:style>
   <w:style w:type="paragraph" w:customStyle="1" w:styleId="Code">
     <w:name w:val="Code"/>
-    <w:basedOn w:val="a"/>
+    <w:basedOn w:val="Normal"/>
     <w:link w:val="CodeChar"/>
     <w:qFormat/>
     <w:rsid w:val="008063E1"/>
@@ -11275,7 +11865,7 @@
   </w:style>
   <w:style w:type="character" w:customStyle="1" w:styleId="CodeChar">
     <w:name w:val="Code Char"/>
-    <w:basedOn w:val="a0"/>
+    <w:basedOn w:val="DefaultParagraphFont"/>
     <w:link w:val="Code"/>
     <w:rsid w:val="008063E1"/>
     <w:rPr>
@@ -11284,16 +11874,15 @@
       <w:noProof/>
     </w:rPr>
   </w:style>
-  <w:style w:type="table" w:styleId="af">
+  <w:style w:type="table" w:styleId="TableGrid">
     <w:name w:val="Table Grid"/>
-    <w:basedOn w:val="a1"/>
+    <w:basedOn w:val="TableNormal"/>
     <w:uiPriority w:val="59"/>
     <w:rsid w:val="00763912"/>
     <w:pPr>
       <w:spacing w:after="0" w:line="240" w:lineRule="auto"/>
     </w:pPr>
     <w:tblPr>
-      <w:tblInd w:w="0" w:type="dxa"/>
       <w:tblBorders>
         <w:top w:val="single" w:sz="4" w:space="0" w:color="auto"/>
         <w:left w:val="single" w:sz="4" w:space="0" w:color="auto"/>
@@ -11302,22 +11891,16 @@
         <w:insideH w:val="single" w:sz="4" w:space="0" w:color="auto"/>
         <w:insideV w:val="single" w:sz="4" w:space="0" w:color="auto"/>
       </w:tblBorders>
-      <w:tblCellMar>
-        <w:top w:w="0" w:type="dxa"/>
-        <w:left w:w="108" w:type="dxa"/>
-        <w:bottom w:w="0" w:type="dxa"/>
-        <w:right w:w="108" w:type="dxa"/>
-      </w:tblCellMar>
     </w:tblPr>
   </w:style>
   <w:style w:type="character" w:customStyle="1" w:styleId="tgc">
     <w:name w:val="_tgc"/>
-    <w:basedOn w:val="a0"/>
+    <w:basedOn w:val="DefaultParagraphFont"/>
     <w:rsid w:val="00D8395C"/>
   </w:style>
   <w:style w:type="paragraph" w:customStyle="1" w:styleId="Index">
     <w:name w:val="Index"/>
-    <w:basedOn w:val="a"/>
+    <w:basedOn w:val="Normal"/>
     <w:qFormat/>
     <w:rsid w:val="005054C7"/>
     <w:pPr>
@@ -11328,17 +11911,17 @@
       <w:rFonts w:cs="FreeSans"/>
     </w:rPr>
   </w:style>
-  <w:style w:type="character" w:customStyle="1" w:styleId="ad">
-    <w:name w:val="Списък на абзаци Знак"/>
-    <w:basedOn w:val="a0"/>
-    <w:link w:val="ac"/>
+  <w:style w:type="character" w:customStyle="1" w:styleId="ListParagraphChar">
+    <w:name w:val="List Paragraph Char"/>
+    <w:basedOn w:val="DefaultParagraphFont"/>
+    <w:link w:val="ListParagraph"/>
     <w:uiPriority w:val="34"/>
     <w:qFormat/>
     <w:rsid w:val="005054C7"/>
   </w:style>
   <w:style w:type="character" w:customStyle="1" w:styleId="InternetLink">
     <w:name w:val="Internet Link"/>
-    <w:basedOn w:val="a0"/>
+    <w:basedOn w:val="DefaultParagraphFont"/>
     <w:uiPriority w:val="99"/>
     <w:unhideWhenUsed/>
     <w:rsid w:val="005054C7"/>
@@ -11349,7 +11932,7 @@
   </w:style>
   <w:style w:type="character" w:customStyle="1" w:styleId="UnresolvedMention">
     <w:name w:val="Unresolved Mention"/>
-    <w:basedOn w:val="a0"/>
+    <w:basedOn w:val="DefaultParagraphFont"/>
     <w:uiPriority w:val="99"/>
     <w:semiHidden/>
     <w:unhideWhenUsed/>
@@ -11652,7 +12235,7 @@
 </file>
 
 <file path=customXml/itemProps1.xml><?xml version="1.0" encoding="utf-8"?>
-<ds:datastoreItem xmlns:ds="http://schemas.openxmlformats.org/officeDocument/2006/customXml" ds:itemID="{A98528B5-6B12-4857-AE8D-D5102833D2AD}">
+<ds:datastoreItem xmlns:ds="http://schemas.openxmlformats.org/officeDocument/2006/customXml" ds:itemID="{532FCB87-A83E-4236-9CBA-65BA5D236F50}">
   <ds:schemaRefs>
     <ds:schemaRef ds:uri="http://schemas.openxmlformats.org/officeDocument/2006/bibliography"/>
   </ds:schemaRefs>

</xml_diff>